<commit_message>
Diaporama + CR updated
</commit_message>
<xml_diff>
--- a/Compte-rendu-Projet-Target-Drone-Grp-D2.docx
+++ b/Compte-rendu-Projet-Target-Drone-Grp-D2.docx
@@ -1,6 +1,6 @@
 
 <file path=word/document.xml><?xml version="1.0" encoding="utf-8"?>
-<w:document xmlns:wpc="http://schemas.microsoft.com/office/word/2010/wordprocessingCanvas" xmlns:cx="http://schemas.microsoft.com/office/drawing/2014/chartex" xmlns:cx1="http://schemas.microsoft.com/office/drawing/2015/9/8/chartex" xmlns:cx2="http://schemas.microsoft.com/office/drawing/2015/10/21/chartex" xmlns:cx3="http://schemas.microsoft.com/office/drawing/2016/5/9/chartex" xmlns:cx4="http://schemas.microsoft.com/office/drawing/2016/5/10/chartex" xmlns:cx5="http://schemas.microsoft.com/office/drawing/2016/5/11/chartex" xmlns:cx6="http://schemas.microsoft.com/office/drawing/2016/5/12/chartex" xmlns:cx7="http://schemas.microsoft.com/office/drawing/2016/5/13/chartex" xmlns:cx8="http://schemas.microsoft.com/office/drawing/2016/5/14/chartex" xmlns:mc="http://schemas.openxmlformats.org/markup-compatibility/2006" xmlns:aink="http://schemas.microsoft.com/office/drawing/2016/ink" xmlns:am3d="http://schemas.microsoft.com/office/drawing/2017/model3d" xmlns:o="urn:schemas-microsoft-com:office:office" xmlns:r="http://schemas.openxmlformats.org/officeDocument/2006/relationships" xmlns:m="http://schemas.openxmlformats.org/officeDocument/2006/math" xmlns:v="urn:schemas-microsoft-com:vml" xmlns:wp14="http://schemas.microsoft.com/office/word/2010/wordprocessingDrawing" xmlns:wp="http://schemas.openxmlformats.org/drawingml/2006/wordprocessingDrawing" xmlns:w10="urn:schemas-microsoft-com:office:word" xmlns:w="http://schemas.openxmlformats.org/wordprocessingml/2006/main" xmlns:w14="http://schemas.microsoft.com/office/word/2010/wordml" xmlns:w15="http://schemas.microsoft.com/office/word/2012/wordml" xmlns:w16cid="http://schemas.microsoft.com/office/word/2016/wordml/cid" xmlns:w16se="http://schemas.microsoft.com/office/word/2015/wordml/symex" xmlns:wpg="http://schemas.microsoft.com/office/word/2010/wordprocessingGroup" xmlns:wpi="http://schemas.microsoft.com/office/word/2010/wordprocessingInk" xmlns:wne="http://schemas.microsoft.com/office/word/2006/wordml" xmlns:wps="http://schemas.microsoft.com/office/word/2010/wordprocessingShape" mc:Ignorable="w14 w15 w16se w16cid wp14">
+<w:document xmlns:wpc="http://schemas.microsoft.com/office/word/2010/wordprocessingCanvas" xmlns:mc="http://schemas.openxmlformats.org/markup-compatibility/2006" xmlns:o="urn:schemas-microsoft-com:office:office" xmlns:r="http://schemas.openxmlformats.org/officeDocument/2006/relationships" xmlns:m="http://schemas.openxmlformats.org/officeDocument/2006/math" xmlns:v="urn:schemas-microsoft-com:vml" xmlns:wp14="http://schemas.microsoft.com/office/word/2010/wordprocessingDrawing" xmlns:wp="http://schemas.openxmlformats.org/drawingml/2006/wordprocessingDrawing" xmlns:w10="urn:schemas-microsoft-com:office:word" xmlns:w="http://schemas.openxmlformats.org/wordprocessingml/2006/main" xmlns:w14="http://schemas.microsoft.com/office/word/2010/wordml" xmlns:w15="http://schemas.microsoft.com/office/word/2012/wordml" xmlns:wpg="http://schemas.microsoft.com/office/word/2010/wordprocessingGroup" xmlns:wpi="http://schemas.microsoft.com/office/word/2010/wordprocessingInk" xmlns:wne="http://schemas.microsoft.com/office/word/2006/wordml" xmlns:wps="http://schemas.microsoft.com/office/word/2010/wordprocessingShape" mc:Ignorable="w14 w15 wp14">
   <w:body>
     <w:p/>
     <w:p/>
@@ -11,7 +11,7 @@
     <w:p/>
     <w:p>
       <w:pPr>
-        <w:pStyle w:val="a4"/>
+        <w:pStyle w:val="Titre"/>
       </w:pPr>
       <w:r>
         <w:t>Projet Target Drone</w:t>
@@ -19,12 +19,12 @@
     </w:p>
     <w:p>
       <w:pPr>
-        <w:pStyle w:val="1"/>
-      </w:pPr>
-    </w:p>
-    <w:p>
-      <w:pPr>
-        <w:pStyle w:val="1"/>
+        <w:pStyle w:val="Titre1"/>
+      </w:pPr>
+    </w:p>
+    <w:p>
+      <w:pPr>
+        <w:pStyle w:val="Titre1"/>
       </w:pPr>
       <w:bookmarkStart w:id="0" w:name="_Toc508700107"/>
       <w:bookmarkStart w:id="1" w:name="_Ref509682951"/>
@@ -35,6 +35,8 @@
       <w:bookmarkStart w:id="6" w:name="_Toc511218504"/>
       <w:bookmarkStart w:id="7" w:name="_Toc511222872"/>
       <w:bookmarkStart w:id="8" w:name="_Toc511984602"/>
+      <w:bookmarkStart w:id="9" w:name="_Toc512250041"/>
+      <w:bookmarkStart w:id="10" w:name="_Toc512333896"/>
       <w:r>
         <w:t>Compte rendu de projet</w:t>
       </w:r>
@@ -47,6 +49,8 @@
       <w:bookmarkEnd w:id="6"/>
       <w:bookmarkEnd w:id="7"/>
       <w:bookmarkEnd w:id="8"/>
+      <w:bookmarkEnd w:id="9"/>
+      <w:bookmarkEnd w:id="10"/>
     </w:p>
     <w:p>
       <w:pPr>
@@ -72,7 +76,7 @@
     <w:p/>
     <w:p>
       <w:pPr>
-        <w:pStyle w:val="TOC"/>
+        <w:pStyle w:val="En-ttedetabledesmatires"/>
         <w:rPr>
           <w:caps w:val="0"/>
           <w:color w:val="auto"/>
@@ -108,7 +112,7 @@
       <w:sdtContent>
         <w:p>
           <w:pPr>
-            <w:pStyle w:val="TOC"/>
+            <w:pStyle w:val="En-ttedetabledesmatires"/>
             <w:rPr>
               <w:noProof/>
             </w:rPr>
@@ -128,7 +132,7 @@
         </w:p>
         <w:p>
           <w:pPr>
-            <w:pStyle w:val="11"/>
+            <w:pStyle w:val="TM1"/>
             <w:tabs>
               <w:tab w:val="right" w:leader="dot" w:pos="10456"/>
             </w:tabs>
@@ -138,10 +142,10 @@
               <w:szCs w:val="22"/>
             </w:rPr>
           </w:pPr>
-          <w:hyperlink w:anchor="_Toc511984603" w:history="1">
+          <w:hyperlink w:anchor="_Toc512333897" w:history="1">
             <w:r>
               <w:rPr>
-                <w:rStyle w:val="afd"/>
+                <w:rStyle w:val="Lienhypertexte"/>
                 <w:noProof/>
               </w:rPr>
               <w:t>Introduction</w:t>
@@ -165,7 +169,7 @@
                 <w:noProof/>
                 <w:webHidden/>
               </w:rPr>
-              <w:instrText xml:space="preserve"> PAGEREF _Toc511984603 \h </w:instrText>
+              <w:instrText xml:space="preserve"> PAGEREF _Toc512333897 \h </w:instrText>
             </w:r>
             <w:r>
               <w:rPr>
@@ -198,7 +202,7 @@
         </w:p>
         <w:p>
           <w:pPr>
-            <w:pStyle w:val="11"/>
+            <w:pStyle w:val="TM1"/>
             <w:tabs>
               <w:tab w:val="right" w:leader="dot" w:pos="10456"/>
             </w:tabs>
@@ -208,13 +212,13 @@
               <w:szCs w:val="22"/>
             </w:rPr>
           </w:pPr>
-          <w:hyperlink w:anchor="_Toc511984604" w:history="1">
+          <w:hyperlink w:anchor="_Toc512333898" w:history="1">
             <w:r>
               <w:rPr>
-                <w:rStyle w:val="afd"/>
+                <w:rStyle w:val="Lienhypertexte"/>
                 <w:noProof/>
               </w:rPr>
-              <w:t>Répartition du travail au sein de l’équipe</w:t>
+              <w:t>Etat de l’art</w:t>
             </w:r>
             <w:r>
               <w:rPr>
@@ -235,7 +239,7 @@
                 <w:noProof/>
                 <w:webHidden/>
               </w:rPr>
-              <w:instrText xml:space="preserve"> PAGEREF _Toc511984604 \h </w:instrText>
+              <w:instrText xml:space="preserve"> PAGEREF _Toc512333898 \h </w:instrText>
             </w:r>
             <w:r>
               <w:rPr>
@@ -268,7 +272,7 @@
         </w:p>
         <w:p>
           <w:pPr>
-            <w:pStyle w:val="11"/>
+            <w:pStyle w:val="TM1"/>
             <w:tabs>
               <w:tab w:val="right" w:leader="dot" w:pos="10456"/>
             </w:tabs>
@@ -278,13 +282,13 @@
               <w:szCs w:val="22"/>
             </w:rPr>
           </w:pPr>
-          <w:hyperlink w:anchor="_Toc511984605" w:history="1">
+          <w:hyperlink w:anchor="_Toc512333899" w:history="1">
             <w:r>
               <w:rPr>
-                <w:rStyle w:val="afd"/>
+                <w:rStyle w:val="Lienhypertexte"/>
                 <w:noProof/>
               </w:rPr>
-              <w:t>Environnement de travail</w:t>
+              <w:t>Répartion du travail au sein de l’équipe</w:t>
             </w:r>
             <w:r>
               <w:rPr>
@@ -305,7 +309,7 @@
                 <w:noProof/>
                 <w:webHidden/>
               </w:rPr>
-              <w:instrText xml:space="preserve"> PAGEREF _Toc511984605 \h </w:instrText>
+              <w:instrText xml:space="preserve"> PAGEREF _Toc512333899 \h </w:instrText>
             </w:r>
             <w:r>
               <w:rPr>
@@ -338,7 +342,7 @@
         </w:p>
         <w:p>
           <w:pPr>
-            <w:pStyle w:val="11"/>
+            <w:pStyle w:val="TM1"/>
             <w:tabs>
               <w:tab w:val="right" w:leader="dot" w:pos="10456"/>
             </w:tabs>
@@ -348,13 +352,13 @@
               <w:szCs w:val="22"/>
             </w:rPr>
           </w:pPr>
-          <w:hyperlink w:anchor="_Toc511984606" w:history="1">
+          <w:hyperlink w:anchor="_Toc512333900" w:history="1">
             <w:r>
               <w:rPr>
-                <w:rStyle w:val="afd"/>
+                <w:rStyle w:val="Lienhypertexte"/>
                 <w:noProof/>
               </w:rPr>
-              <w:t>Méthode de suivi par couleur</w:t>
+              <w:t>Environnement de travail</w:t>
             </w:r>
             <w:r>
               <w:rPr>
@@ -375,7 +379,7 @@
                 <w:noProof/>
                 <w:webHidden/>
               </w:rPr>
-              <w:instrText xml:space="preserve"> PAGEREF _Toc511984606 \h </w:instrText>
+              <w:instrText xml:space="preserve"> PAGEREF _Toc512333900 \h </w:instrText>
             </w:r>
             <w:r>
               <w:rPr>
@@ -408,7 +412,7 @@
         </w:p>
         <w:p>
           <w:pPr>
-            <w:pStyle w:val="21"/>
+            <w:pStyle w:val="TM2"/>
             <w:tabs>
               <w:tab w:val="right" w:leader="dot" w:pos="10456"/>
             </w:tabs>
@@ -418,13 +422,13 @@
               <w:szCs w:val="22"/>
             </w:rPr>
           </w:pPr>
-          <w:hyperlink w:anchor="_Toc511984607" w:history="1">
+          <w:hyperlink w:anchor="_Toc512333901" w:history="1">
             <w:r>
               <w:rPr>
-                <w:rStyle w:val="afd"/>
+                <w:rStyle w:val="Lienhypertexte"/>
                 <w:noProof/>
               </w:rPr>
-              <w:t>Détection de la couleur</w:t>
+              <w:t>ROS KINETIC</w:t>
             </w:r>
             <w:r>
               <w:rPr>
@@ -445,7 +449,7 @@
                 <w:noProof/>
                 <w:webHidden/>
               </w:rPr>
-              <w:instrText xml:space="preserve"> PAGEREF _Toc511984607 \h </w:instrText>
+              <w:instrText xml:space="preserve"> PAGEREF _Toc512333901 \h </w:instrText>
             </w:r>
             <w:r>
               <w:rPr>
@@ -478,7 +482,7 @@
         </w:p>
         <w:p>
           <w:pPr>
-            <w:pStyle w:val="21"/>
+            <w:pStyle w:val="TM2"/>
             <w:tabs>
               <w:tab w:val="right" w:leader="dot" w:pos="10456"/>
             </w:tabs>
@@ -488,10 +492,360 @@
               <w:szCs w:val="22"/>
             </w:rPr>
           </w:pPr>
-          <w:hyperlink w:anchor="_Toc511984608" w:history="1">
+          <w:hyperlink w:anchor="_Toc512333902" w:history="1">
             <w:r>
               <w:rPr>
-                <w:rStyle w:val="afd"/>
+                <w:rStyle w:val="Lienhypertexte"/>
+                <w:noProof/>
+              </w:rPr>
+              <w:t>Linux Ubuntu 16.04 LTS</w:t>
+            </w:r>
+            <w:r>
+              <w:rPr>
+                <w:noProof/>
+                <w:webHidden/>
+              </w:rPr>
+              <w:tab/>
+            </w:r>
+            <w:r>
+              <w:rPr>
+                <w:noProof/>
+                <w:webHidden/>
+              </w:rPr>
+              <w:fldChar w:fldCharType="begin"/>
+            </w:r>
+            <w:r>
+              <w:rPr>
+                <w:noProof/>
+                <w:webHidden/>
+              </w:rPr>
+              <w:instrText xml:space="preserve"> PAGEREF _Toc512333902 \h </w:instrText>
+            </w:r>
+            <w:r>
+              <w:rPr>
+                <w:noProof/>
+                <w:webHidden/>
+              </w:rPr>
+            </w:r>
+            <w:r>
+              <w:rPr>
+                <w:noProof/>
+                <w:webHidden/>
+              </w:rPr>
+              <w:fldChar w:fldCharType="separate"/>
+            </w:r>
+            <w:r>
+              <w:rPr>
+                <w:noProof/>
+                <w:webHidden/>
+              </w:rPr>
+              <w:t>6</w:t>
+            </w:r>
+            <w:r>
+              <w:rPr>
+                <w:noProof/>
+                <w:webHidden/>
+              </w:rPr>
+              <w:fldChar w:fldCharType="end"/>
+            </w:r>
+          </w:hyperlink>
+        </w:p>
+        <w:p>
+          <w:pPr>
+            <w:pStyle w:val="TM2"/>
+            <w:tabs>
+              <w:tab w:val="right" w:leader="dot" w:pos="10456"/>
+            </w:tabs>
+            <w:rPr>
+              <w:noProof/>
+              <w:sz w:val="22"/>
+              <w:szCs w:val="22"/>
+            </w:rPr>
+          </w:pPr>
+          <w:hyperlink w:anchor="_Toc512333903" w:history="1">
+            <w:r>
+              <w:rPr>
+                <w:rStyle w:val="Lienhypertexte"/>
+                <w:noProof/>
+              </w:rPr>
+              <w:t>OPENcv 3.2</w:t>
+            </w:r>
+            <w:r>
+              <w:rPr>
+                <w:noProof/>
+                <w:webHidden/>
+              </w:rPr>
+              <w:tab/>
+            </w:r>
+            <w:r>
+              <w:rPr>
+                <w:noProof/>
+                <w:webHidden/>
+              </w:rPr>
+              <w:fldChar w:fldCharType="begin"/>
+            </w:r>
+            <w:r>
+              <w:rPr>
+                <w:noProof/>
+                <w:webHidden/>
+              </w:rPr>
+              <w:instrText xml:space="preserve"> PAGEREF _Toc512333903 \h </w:instrText>
+            </w:r>
+            <w:r>
+              <w:rPr>
+                <w:noProof/>
+                <w:webHidden/>
+              </w:rPr>
+            </w:r>
+            <w:r>
+              <w:rPr>
+                <w:noProof/>
+                <w:webHidden/>
+              </w:rPr>
+              <w:fldChar w:fldCharType="separate"/>
+            </w:r>
+            <w:r>
+              <w:rPr>
+                <w:noProof/>
+                <w:webHidden/>
+              </w:rPr>
+              <w:t>6</w:t>
+            </w:r>
+            <w:r>
+              <w:rPr>
+                <w:noProof/>
+                <w:webHidden/>
+              </w:rPr>
+              <w:fldChar w:fldCharType="end"/>
+            </w:r>
+          </w:hyperlink>
+        </w:p>
+        <w:p>
+          <w:pPr>
+            <w:pStyle w:val="TM1"/>
+            <w:tabs>
+              <w:tab w:val="right" w:leader="dot" w:pos="10456"/>
+            </w:tabs>
+            <w:rPr>
+              <w:noProof/>
+              <w:sz w:val="22"/>
+              <w:szCs w:val="22"/>
+            </w:rPr>
+          </w:pPr>
+          <w:hyperlink w:anchor="_Toc512333904" w:history="1">
+            <w:r>
+              <w:rPr>
+                <w:rStyle w:val="Lienhypertexte"/>
+                <w:noProof/>
+              </w:rPr>
+              <w:t>Méthode de suivi par couleur</w:t>
+            </w:r>
+            <w:r>
+              <w:rPr>
+                <w:noProof/>
+                <w:webHidden/>
+              </w:rPr>
+              <w:tab/>
+            </w:r>
+            <w:r>
+              <w:rPr>
+                <w:noProof/>
+                <w:webHidden/>
+              </w:rPr>
+              <w:fldChar w:fldCharType="begin"/>
+            </w:r>
+            <w:r>
+              <w:rPr>
+                <w:noProof/>
+                <w:webHidden/>
+              </w:rPr>
+              <w:instrText xml:space="preserve"> PAGEREF _Toc512333904 \h </w:instrText>
+            </w:r>
+            <w:r>
+              <w:rPr>
+                <w:noProof/>
+                <w:webHidden/>
+              </w:rPr>
+            </w:r>
+            <w:r>
+              <w:rPr>
+                <w:noProof/>
+                <w:webHidden/>
+              </w:rPr>
+              <w:fldChar w:fldCharType="separate"/>
+            </w:r>
+            <w:r>
+              <w:rPr>
+                <w:noProof/>
+                <w:webHidden/>
+              </w:rPr>
+              <w:t>7</w:t>
+            </w:r>
+            <w:r>
+              <w:rPr>
+                <w:noProof/>
+                <w:webHidden/>
+              </w:rPr>
+              <w:fldChar w:fldCharType="end"/>
+            </w:r>
+          </w:hyperlink>
+        </w:p>
+        <w:p>
+          <w:pPr>
+            <w:pStyle w:val="TM2"/>
+            <w:tabs>
+              <w:tab w:val="right" w:leader="dot" w:pos="10456"/>
+            </w:tabs>
+            <w:rPr>
+              <w:noProof/>
+              <w:sz w:val="22"/>
+              <w:szCs w:val="22"/>
+            </w:rPr>
+          </w:pPr>
+          <w:hyperlink w:anchor="_Toc512333905" w:history="1">
+            <w:r>
+              <w:rPr>
+                <w:rStyle w:val="Lienhypertexte"/>
+                <w:noProof/>
+              </w:rPr>
+              <w:t>Explication des programmes</w:t>
+            </w:r>
+            <w:r>
+              <w:rPr>
+                <w:noProof/>
+                <w:webHidden/>
+              </w:rPr>
+              <w:tab/>
+            </w:r>
+            <w:r>
+              <w:rPr>
+                <w:noProof/>
+                <w:webHidden/>
+              </w:rPr>
+              <w:fldChar w:fldCharType="begin"/>
+            </w:r>
+            <w:r>
+              <w:rPr>
+                <w:noProof/>
+                <w:webHidden/>
+              </w:rPr>
+              <w:instrText xml:space="preserve"> PAGEREF _Toc512333905 \h </w:instrText>
+            </w:r>
+            <w:r>
+              <w:rPr>
+                <w:noProof/>
+                <w:webHidden/>
+              </w:rPr>
+            </w:r>
+            <w:r>
+              <w:rPr>
+                <w:noProof/>
+                <w:webHidden/>
+              </w:rPr>
+              <w:fldChar w:fldCharType="separate"/>
+            </w:r>
+            <w:r>
+              <w:rPr>
+                <w:noProof/>
+                <w:webHidden/>
+              </w:rPr>
+              <w:t>7</w:t>
+            </w:r>
+            <w:r>
+              <w:rPr>
+                <w:noProof/>
+                <w:webHidden/>
+              </w:rPr>
+              <w:fldChar w:fldCharType="end"/>
+            </w:r>
+          </w:hyperlink>
+        </w:p>
+        <w:p>
+          <w:pPr>
+            <w:pStyle w:val="TM3"/>
+            <w:tabs>
+              <w:tab w:val="right" w:leader="dot" w:pos="10456"/>
+            </w:tabs>
+            <w:rPr>
+              <w:noProof/>
+              <w:sz w:val="22"/>
+              <w:szCs w:val="22"/>
+            </w:rPr>
+          </w:pPr>
+          <w:hyperlink w:anchor="_Toc512333906" w:history="1">
+            <w:r>
+              <w:rPr>
+                <w:rStyle w:val="Lienhypertexte"/>
+                <w:noProof/>
+              </w:rPr>
+              <w:t>Détection de couleur</w:t>
+            </w:r>
+            <w:r>
+              <w:rPr>
+                <w:noProof/>
+                <w:webHidden/>
+              </w:rPr>
+              <w:tab/>
+            </w:r>
+            <w:r>
+              <w:rPr>
+                <w:noProof/>
+                <w:webHidden/>
+              </w:rPr>
+              <w:fldChar w:fldCharType="begin"/>
+            </w:r>
+            <w:r>
+              <w:rPr>
+                <w:noProof/>
+                <w:webHidden/>
+              </w:rPr>
+              <w:instrText xml:space="preserve"> PAGEREF _Toc512333906 \h </w:instrText>
+            </w:r>
+            <w:r>
+              <w:rPr>
+                <w:noProof/>
+                <w:webHidden/>
+              </w:rPr>
+            </w:r>
+            <w:r>
+              <w:rPr>
+                <w:noProof/>
+                <w:webHidden/>
+              </w:rPr>
+              <w:fldChar w:fldCharType="separate"/>
+            </w:r>
+            <w:r>
+              <w:rPr>
+                <w:noProof/>
+                <w:webHidden/>
+              </w:rPr>
+              <w:t>7</w:t>
+            </w:r>
+            <w:r>
+              <w:rPr>
+                <w:noProof/>
+                <w:webHidden/>
+              </w:rPr>
+              <w:fldChar w:fldCharType="end"/>
+            </w:r>
+          </w:hyperlink>
+        </w:p>
+        <w:p>
+          <w:pPr>
+            <w:pStyle w:val="TM3"/>
+            <w:tabs>
+              <w:tab w:val="right" w:leader="dot" w:pos="10456"/>
+            </w:tabs>
+            <w:rPr>
+              <w:noProof/>
+              <w:sz w:val="22"/>
+              <w:szCs w:val="22"/>
+            </w:rPr>
+          </w:pPr>
+          <w:hyperlink w:anchor="_Toc512333907" w:history="1">
+            <w:r>
+              <w:rPr>
+                <w:rStyle w:val="Lienhypertexte"/>
                 <w:noProof/>
               </w:rPr>
               <w:t>Comportement du drone</w:t>
@@ -515,7 +869,7 @@
                 <w:noProof/>
                 <w:webHidden/>
               </w:rPr>
-              <w:instrText xml:space="preserve"> PAGEREF _Toc511984608 \h </w:instrText>
+              <w:instrText xml:space="preserve"> PAGEREF _Toc512333907 \h </w:instrText>
             </w:r>
             <w:r>
               <w:rPr>
@@ -535,7 +889,7 @@
                 <w:noProof/>
                 <w:webHidden/>
               </w:rPr>
-              <w:t>10</w:t>
+              <w:t>12</w:t>
             </w:r>
             <w:r>
               <w:rPr>
@@ -548,7 +902,7 @@
         </w:p>
         <w:p>
           <w:pPr>
-            <w:pStyle w:val="11"/>
+            <w:pStyle w:val="TM1"/>
             <w:tabs>
               <w:tab w:val="right" w:leader="dot" w:pos="10456"/>
             </w:tabs>
@@ -558,10 +912,10 @@
               <w:szCs w:val="22"/>
             </w:rPr>
           </w:pPr>
-          <w:hyperlink w:anchor="_Toc511984609" w:history="1">
+          <w:hyperlink w:anchor="_Toc512333908" w:history="1">
             <w:r>
               <w:rPr>
-                <w:rStyle w:val="afd"/>
+                <w:rStyle w:val="Lienhypertexte"/>
                 <w:noProof/>
               </w:rPr>
               <w:t>Méthode de détection de visage HAAR Cascade</w:t>
@@ -585,147 +939,7 @@
                 <w:noProof/>
                 <w:webHidden/>
               </w:rPr>
-              <w:instrText xml:space="preserve"> PAGEREF _Toc511984609 \h </w:instrText>
-            </w:r>
-            <w:r>
-              <w:rPr>
-                <w:noProof/>
-                <w:webHidden/>
-              </w:rPr>
-            </w:r>
-            <w:r>
-              <w:rPr>
-                <w:noProof/>
-                <w:webHidden/>
-              </w:rPr>
-              <w:fldChar w:fldCharType="separate"/>
-            </w:r>
-            <w:r>
-              <w:rPr>
-                <w:noProof/>
-                <w:webHidden/>
-              </w:rPr>
-              <w:t>15</w:t>
-            </w:r>
-            <w:r>
-              <w:rPr>
-                <w:noProof/>
-                <w:webHidden/>
-              </w:rPr>
-              <w:fldChar w:fldCharType="end"/>
-            </w:r>
-          </w:hyperlink>
-        </w:p>
-        <w:p>
-          <w:pPr>
-            <w:pStyle w:val="11"/>
-            <w:tabs>
-              <w:tab w:val="right" w:leader="dot" w:pos="10456"/>
-            </w:tabs>
-            <w:rPr>
-              <w:noProof/>
-              <w:sz w:val="22"/>
-              <w:szCs w:val="22"/>
-            </w:rPr>
-          </w:pPr>
-          <w:hyperlink w:anchor="_Toc511984610" w:history="1">
-            <w:r>
-              <w:rPr>
-                <w:rStyle w:val="afd"/>
-                <w:noProof/>
-              </w:rPr>
-              <w:t>Méthode de détection de forme HOG</w:t>
-            </w:r>
-            <w:r>
-              <w:rPr>
-                <w:noProof/>
-                <w:webHidden/>
-              </w:rPr>
-              <w:tab/>
-            </w:r>
-            <w:r>
-              <w:rPr>
-                <w:noProof/>
-                <w:webHidden/>
-              </w:rPr>
-              <w:fldChar w:fldCharType="begin"/>
-            </w:r>
-            <w:r>
-              <w:rPr>
-                <w:noProof/>
-                <w:webHidden/>
-              </w:rPr>
-              <w:instrText xml:space="preserve"> PAGEREF _Toc511984610 \h </w:instrText>
-            </w:r>
-            <w:r>
-              <w:rPr>
-                <w:noProof/>
-                <w:webHidden/>
-              </w:rPr>
-            </w:r>
-            <w:r>
-              <w:rPr>
-                <w:noProof/>
-                <w:webHidden/>
-              </w:rPr>
-              <w:fldChar w:fldCharType="separate"/>
-            </w:r>
-            <w:r>
-              <w:rPr>
-                <w:noProof/>
-                <w:webHidden/>
-              </w:rPr>
-              <w:t>16</w:t>
-            </w:r>
-            <w:r>
-              <w:rPr>
-                <w:noProof/>
-                <w:webHidden/>
-              </w:rPr>
-              <w:fldChar w:fldCharType="end"/>
-            </w:r>
-          </w:hyperlink>
-        </w:p>
-        <w:p>
-          <w:pPr>
-            <w:pStyle w:val="11"/>
-            <w:tabs>
-              <w:tab w:val="right" w:leader="dot" w:pos="10456"/>
-            </w:tabs>
-            <w:rPr>
-              <w:noProof/>
-              <w:sz w:val="22"/>
-              <w:szCs w:val="22"/>
-            </w:rPr>
-          </w:pPr>
-          <w:hyperlink w:anchor="_Toc511984611" w:history="1">
-            <w:r>
-              <w:rPr>
-                <w:rStyle w:val="afd"/>
-                <w:noProof/>
-              </w:rPr>
-              <w:t>Méthode de détection par Deep Learning</w:t>
-            </w:r>
-            <w:r>
-              <w:rPr>
-                <w:noProof/>
-                <w:webHidden/>
-              </w:rPr>
-              <w:tab/>
-            </w:r>
-            <w:r>
-              <w:rPr>
-                <w:noProof/>
-                <w:webHidden/>
-              </w:rPr>
-              <w:fldChar w:fldCharType="begin"/>
-            </w:r>
-            <w:r>
-              <w:rPr>
-                <w:noProof/>
-                <w:webHidden/>
-              </w:rPr>
-              <w:instrText xml:space="preserve"> PAGEREF _Toc511984611 \h </w:instrText>
+              <w:instrText xml:space="preserve"> PAGEREF _Toc512333908 \h </w:instrText>
             </w:r>
             <w:r>
               <w:rPr>
@@ -758,7 +972,7 @@
         </w:p>
         <w:p>
           <w:pPr>
-            <w:pStyle w:val="11"/>
+            <w:pStyle w:val="TM1"/>
             <w:tabs>
               <w:tab w:val="right" w:leader="dot" w:pos="10456"/>
             </w:tabs>
@@ -768,13 +982,13 @@
               <w:szCs w:val="22"/>
             </w:rPr>
           </w:pPr>
-          <w:hyperlink w:anchor="_Toc511984612" w:history="1">
+          <w:hyperlink w:anchor="_Toc512333909" w:history="1">
             <w:r>
               <w:rPr>
-                <w:rStyle w:val="afd"/>
+                <w:rStyle w:val="Lienhypertexte"/>
                 <w:noProof/>
               </w:rPr>
-              <w:t>Conclusion</w:t>
+              <w:t>Méthode de détection de forme HOG</w:t>
             </w:r>
             <w:r>
               <w:rPr>
@@ -795,7 +1009,77 @@
                 <w:noProof/>
                 <w:webHidden/>
               </w:rPr>
-              <w:instrText xml:space="preserve"> PAGEREF _Toc511984612 \h </w:instrText>
+              <w:instrText xml:space="preserve"> PAGEREF _Toc512333909 \h </w:instrText>
+            </w:r>
+            <w:r>
+              <w:rPr>
+                <w:noProof/>
+                <w:webHidden/>
+              </w:rPr>
+            </w:r>
+            <w:r>
+              <w:rPr>
+                <w:noProof/>
+                <w:webHidden/>
+              </w:rPr>
+              <w:fldChar w:fldCharType="separate"/>
+            </w:r>
+            <w:r>
+              <w:rPr>
+                <w:noProof/>
+                <w:webHidden/>
+              </w:rPr>
+              <w:t>18</w:t>
+            </w:r>
+            <w:r>
+              <w:rPr>
+                <w:noProof/>
+                <w:webHidden/>
+              </w:rPr>
+              <w:fldChar w:fldCharType="end"/>
+            </w:r>
+          </w:hyperlink>
+        </w:p>
+        <w:p>
+          <w:pPr>
+            <w:pStyle w:val="TM1"/>
+            <w:tabs>
+              <w:tab w:val="right" w:leader="dot" w:pos="10456"/>
+            </w:tabs>
+            <w:rPr>
+              <w:noProof/>
+              <w:sz w:val="22"/>
+              <w:szCs w:val="22"/>
+            </w:rPr>
+          </w:pPr>
+          <w:hyperlink w:anchor="_Toc512333910" w:history="1">
+            <w:r>
+              <w:rPr>
+                <w:rStyle w:val="Lienhypertexte"/>
+                <w:noProof/>
+              </w:rPr>
+              <w:t>Méthode de détection par Deep Learning</w:t>
+            </w:r>
+            <w:r>
+              <w:rPr>
+                <w:noProof/>
+                <w:webHidden/>
+              </w:rPr>
+              <w:tab/>
+            </w:r>
+            <w:r>
+              <w:rPr>
+                <w:noProof/>
+                <w:webHidden/>
+              </w:rPr>
+              <w:fldChar w:fldCharType="begin"/>
+            </w:r>
+            <w:r>
+              <w:rPr>
+                <w:noProof/>
+                <w:webHidden/>
+              </w:rPr>
+              <w:instrText xml:space="preserve"> PAGEREF _Toc512333910 \h </w:instrText>
             </w:r>
             <w:r>
               <w:rPr>
@@ -828,6 +1112,76 @@
         </w:p>
         <w:p>
           <w:pPr>
+            <w:pStyle w:val="TM1"/>
+            <w:tabs>
+              <w:tab w:val="right" w:leader="dot" w:pos="10456"/>
+            </w:tabs>
+            <w:rPr>
+              <w:noProof/>
+              <w:sz w:val="22"/>
+              <w:szCs w:val="22"/>
+            </w:rPr>
+          </w:pPr>
+          <w:hyperlink w:anchor="_Toc512333911" w:history="1">
+            <w:r>
+              <w:rPr>
+                <w:rStyle w:val="Lienhypertexte"/>
+                <w:noProof/>
+              </w:rPr>
+              <w:t>Conclusion</w:t>
+            </w:r>
+            <w:r>
+              <w:rPr>
+                <w:noProof/>
+                <w:webHidden/>
+              </w:rPr>
+              <w:tab/>
+            </w:r>
+            <w:r>
+              <w:rPr>
+                <w:noProof/>
+                <w:webHidden/>
+              </w:rPr>
+              <w:fldChar w:fldCharType="begin"/>
+            </w:r>
+            <w:r>
+              <w:rPr>
+                <w:noProof/>
+                <w:webHidden/>
+              </w:rPr>
+              <w:instrText xml:space="preserve"> PAGEREF _Toc512333911 \h </w:instrText>
+            </w:r>
+            <w:r>
+              <w:rPr>
+                <w:noProof/>
+                <w:webHidden/>
+              </w:rPr>
+            </w:r>
+            <w:r>
+              <w:rPr>
+                <w:noProof/>
+                <w:webHidden/>
+              </w:rPr>
+              <w:fldChar w:fldCharType="separate"/>
+            </w:r>
+            <w:r>
+              <w:rPr>
+                <w:noProof/>
+                <w:webHidden/>
+              </w:rPr>
+              <w:t>21</w:t>
+            </w:r>
+            <w:r>
+              <w:rPr>
+                <w:noProof/>
+                <w:webHidden/>
+              </w:rPr>
+              <w:fldChar w:fldCharType="end"/>
+            </w:r>
+          </w:hyperlink>
+        </w:p>
+        <w:p>
+          <w:pPr>
             <w:ind w:firstLine="0"/>
           </w:pPr>
           <w:r>
@@ -854,14 +1208,18 @@
     </w:p>
     <w:p>
       <w:pPr>
-        <w:pStyle w:val="1"/>
-      </w:pPr>
-      <w:bookmarkStart w:id="9" w:name="_Toc511984603"/>
-      <w:r>
-        <w:lastRenderedPageBreak/>
+        <w:pStyle w:val="Titre1"/>
+      </w:pPr>
+    </w:p>
+    <w:p>
+      <w:pPr>
+        <w:pStyle w:val="Titre1"/>
+      </w:pPr>
+      <w:bookmarkStart w:id="11" w:name="_Toc512333897"/>
+      <w:r>
         <w:t>Introduction</w:t>
       </w:r>
-      <w:bookmarkEnd w:id="9"/>
+      <w:bookmarkEnd w:id="11"/>
     </w:p>
     <w:p>
       <w:pPr>
@@ -972,14 +1330,141 @@
     </w:p>
     <w:p>
       <w:pPr>
-        <w:pStyle w:val="1"/>
-      </w:pPr>
-      <w:bookmarkStart w:id="10" w:name="_Toc511984604"/>
-      <w:r>
-        <w:lastRenderedPageBreak/>
-        <w:t>Répartition du travail au sein de l’équipe</w:t>
-      </w:r>
-      <w:bookmarkEnd w:id="10"/>
+        <w:pStyle w:val="Titre1"/>
+      </w:pPr>
+    </w:p>
+    <w:p>
+      <w:pPr>
+        <w:pStyle w:val="Titre1"/>
+      </w:pPr>
+      <w:bookmarkStart w:id="12" w:name="_Toc512333898"/>
+      <w:r>
+        <w:t>Etat de l’art</w:t>
+      </w:r>
+      <w:bookmarkEnd w:id="12"/>
+    </w:p>
+    <w:p/>
+    <w:p>
+      <w:r>
+        <w:tab/>
+        <w:t xml:space="preserve">Le procédé de détection de personne n’est pas récent. En effet, </w:t>
+      </w:r>
+      <w:r>
+        <w:t xml:space="preserve">en observant seulement les travaux de Yann LeCun, chercheur en intelligence artificielle et en vision par ordinateur reconnu du grand public pour ses travaux sur les procédés de Deep Learning, la reconnaissance visuelle vécu un essor majeur au début des années 90. D’abord capable de reconnaitre différents caractères grâce à des méthodes utilisant des réseaux convolutifs sur du matériel capable d’effectuer pas moins de deux millions d’instructions par seconde, l’évolution de la puissance matériel prédit par Moore n’a pas démenti </w:t>
+      </w:r>
+      <w:r>
+        <w:t xml:space="preserve">et a permis d’effectuer des reconnaissances plus performantes. </w:t>
+      </w:r>
+    </w:p>
+    <w:p>
+      <w:r>
+        <w:tab/>
+        <w:t>En effet, il n’est aujourd’hui plus rare d’entendre parler de ce type d’algorithmes</w:t>
+      </w:r>
+      <w:r>
+        <w:t xml:space="preserve"> dans le secteur public</w:t>
+      </w:r>
+      <w:r>
+        <w:t xml:space="preserve">. Facebook a d’ailleurs implémenté en 2011 un logiciel de reconnaissance facial facilitant l’identification de personnes sur des photographies (fonction non disponible en Europe). Les domaines d’applications sont de plus en plus étendus </w:t>
+      </w:r>
+      <w:r>
+        <w:t>au point de les retrouver dans les systèmes embarqués. Dans le domaine de l’automobile, les ADAS (aide à la conduite automobile) ouvre leurs portes aux techniques de vision artificielle pour la reconnaissance de personnes. Essentiel pour la sécurité routière, les entreprises automobiles investissent beaucoup de moyen pour l’implémentation de ces systèmes innovant utilisant les techniques dites d’apprentissage au</w:t>
+      </w:r>
+      <w:r>
+        <w:t>tomatique, ou Machine Learning.</w:t>
+      </w:r>
+    </w:p>
+    <w:p>
+      <w:r>
+        <w:tab/>
+        <w:t xml:space="preserve">La détection de personne est donc aujourd’hui utilisé pour le confort des utilisateurs tout </w:t>
+      </w:r>
+      <w:r>
+        <w:t xml:space="preserve">comme la sécurité. </w:t>
+      </w:r>
+      <w:r>
+        <w:t xml:space="preserve">Bien que la recherche et les performances matérielles aient abouti à des résultats très prometteurs, il est encore plutôt difficile de trouver des domaines d’applications novatrices. </w:t>
+      </w:r>
+      <w:r>
+        <w:t>Telle qu’en est l’issue de notre projet, il devient courant de retrouver l’utilisation du traitement vidéo sur des drones. Il est possible de repérer de</w:t>
+      </w:r>
+      <w:r>
+        <w:t>s</w:t>
+      </w:r>
+      <w:r>
+        <w:t xml:space="preserve"> début</w:t>
+      </w:r>
+      <w:r>
+        <w:t>s</w:t>
+      </w:r>
+      <w:r>
+        <w:t xml:space="preserve"> de feu</w:t>
+      </w:r>
+      <w:r>
+        <w:t>x</w:t>
+      </w:r>
+      <w:r>
+        <w:t xml:space="preserve"> de forêt, des fuites thermiques d’un bâtiment dans des lieux difficiles d’accès ou bien de suivre des personnes. Nous retrouvons de plus </w:t>
+      </w:r>
+      <w:r>
+        <w:t>en plus cette dernière application</w:t>
+      </w:r>
+      <w:r>
+        <w:t xml:space="preserve"> parmi les drones grand public. Le principe consiste à identifier une cible et d’en extraire des caractéristiques particulières pour en déduire son déplacement, et selon l</w:t>
+      </w:r>
+      <w:r>
+        <w:t xml:space="preserve">a trajectoire engagé par celle-ci, le drone effectue les déplacements adéquats pour le suivi. </w:t>
+      </w:r>
+    </w:p>
+    <w:p>
+      <w:pPr>
+        <w:ind w:firstLine="708"/>
+      </w:pPr>
+      <w:r>
+        <w:t>De nombreuses méthodes de détection de cibles existent dans le domaine de la vision artificielle. Pour donner quelques exemples, nous pouvons trouver les méthodes de détection par gradient HOG</w:t>
+      </w:r>
+      <w:r>
+        <w:t xml:space="preserve">, Canny et Sobel. </w:t>
+      </w:r>
+      <w:r>
+        <w:t>Les méthodes de Machine Learning permettent</w:t>
+      </w:r>
+      <w:r>
+        <w:t xml:space="preserve"> de plus en plus</w:t>
+      </w:r>
+      <w:r>
+        <w:t xml:space="preserve"> d’optimiser les performances</w:t>
+      </w:r>
+      <w:r>
+        <w:t xml:space="preserve"> de détection.</w:t>
+      </w:r>
+    </w:p>
+    <w:p>
+      <w:pPr>
+        <w:ind w:firstLine="708"/>
+      </w:pPr>
+      <w:r>
+        <w:br w:type="page"/>
+      </w:r>
+    </w:p>
+    <w:p>
+      <w:pPr>
+        <w:ind w:firstLine="0"/>
+        <w:jc w:val="left"/>
+      </w:pPr>
+    </w:p>
+    <w:p>
+      <w:pPr>
+        <w:pStyle w:val="Titre1"/>
+      </w:pPr>
+      <w:bookmarkStart w:id="13" w:name="_Toc512333899"/>
+      <w:r>
+        <w:t>Répart</w:t>
+      </w:r>
+      <w:r>
+        <w:t>ion du travail au sein de l’équipe</w:t>
+      </w:r>
+      <w:bookmarkEnd w:id="13"/>
     </w:p>
     <w:p>
       <w:r>
@@ -988,7 +1473,7 @@
     </w:p>
     <w:tbl>
       <w:tblPr>
-        <w:tblStyle w:val="4-2"/>
+        <w:tblStyle w:val="TableauGrille4-Accentuation2"/>
         <w:tblW w:w="10774" w:type="dxa"/>
         <w:tblInd w:w="-147" w:type="dxa"/>
         <w:tblLook w:val="04A0" w:firstRow="1" w:lastRow="0" w:firstColumn="1" w:lastColumn="0" w:noHBand="0" w:noVBand="1"/>
@@ -2048,34 +2533,29 @@
     </w:p>
     <w:p>
       <w:pPr>
-        <w:pStyle w:val="1"/>
+        <w:pStyle w:val="Titre1"/>
         <w:ind w:firstLine="0"/>
       </w:pPr>
-      <w:bookmarkStart w:id="11" w:name="_Toc511984605"/>
-      <w:bookmarkStart w:id="12" w:name="_Toc509419233"/>
+      <w:bookmarkStart w:id="14" w:name="_Toc512333900"/>
+      <w:bookmarkStart w:id="15" w:name="_Toc509419233"/>
       <w:r>
         <w:lastRenderedPageBreak/>
         <w:t>Environnement de travail</w:t>
       </w:r>
-      <w:bookmarkEnd w:id="11"/>
-    </w:p>
-    <w:p>
-      <w:pPr>
-        <w:pStyle w:val="2"/>
-        <w:pBdr>
-          <w:bottom w:val="single" w:sz="4" w:space="0" w:color="622423" w:themeColor="accent2" w:themeShade="7F"/>
-        </w:pBdr>
-        <w:rPr>
-          <w:sz w:val="28"/>
-        </w:rPr>
-      </w:pPr>
-      <w:r>
-        <w:rPr>
-          <w:b/>
-          <w:sz w:val="28"/>
-        </w:rPr>
-        <w:t>ROS KINETIC</w:t>
-      </w:r>
+      <w:bookmarkEnd w:id="14"/>
+    </w:p>
+    <w:p>
+      <w:pPr>
+        <w:pStyle w:val="Titre2"/>
+      </w:pPr>
+      <w:bookmarkStart w:id="16" w:name="_Toc512333901"/>
+      <w:r>
+        <w:t xml:space="preserve">ROS </w:t>
+      </w:r>
+      <w:r>
+        <w:t>KINETIC</w:t>
+      </w:r>
+      <w:bookmarkEnd w:id="16"/>
     </w:p>
     <w:p>
       <w:pPr>
@@ -2085,7 +2565,7 @@
         <w:t>Le principe de base de ROS est de faire f</w:t>
       </w:r>
       <w:r>
-        <w:t xml:space="preserve">onctionner en parallèle un grand nombre d’exécutables qui doivent pouvoir échanger de l’information de manière synchrone ou asynchrone. Dans notre projet, ROS permettra par exemple d’interroger à une fréquence définies les capteurs du robot, de récupérer les informations, de les traiter, de les passer à des algorithmes de traitement et de contrôler les moteurs en retour. </w:t>
+        <w:t xml:space="preserve">onctionner en parallèle un grand nombre d’exécutables qui doivent pouvoir échanger de l’information de manière synchrone ou asynchrone. Dans notre projet, ROS permettra par exemple d’interroger à une fréquence définie les capteurs du robot, de récupérer les informations, de les traiter, de les passer à des algorithmes de traitement et de contrôler les moteurs en retour. </w:t>
       </w:r>
     </w:p>
     <w:p>
@@ -2101,31 +2581,29 @@
           <w:rFonts w:eastAsia="Times New Roman" w:cs="Arial"/>
           <w:lang w:eastAsia="fr-FR"/>
         </w:rPr>
-        <w:t xml:space="preserve">L’ensemble des traitements concernant le contrôle/commande du Drone en asservissement visuel sera effectué sous une plateforme ROS (Robot Operating System). Le système ROS comporte des outils et de librairies de robotiques mobiles qui visent à simplifier le contrôle/commande du Drone. </w:t>
-      </w:r>
-    </w:p>
-    <w:p>
-      <w:pPr>
-        <w:pStyle w:val="2"/>
-        <w:pBdr>
-          <w:bottom w:val="single" w:sz="4" w:space="0" w:color="622423" w:themeColor="accent2" w:themeShade="7F"/>
-        </w:pBdr>
-        <w:rPr>
-          <w:sz w:val="28"/>
-        </w:rPr>
-      </w:pPr>
-      <w:r>
-        <w:rPr>
-          <w:b/>
-          <w:sz w:val="28"/>
-        </w:rPr>
-        <w:t>Linux Ubuntu 16.04 LTS</w:t>
-      </w:r>
+        <w:t xml:space="preserve">L’ensemble des traitements concernant le contrôle/commande du drone en asservissement visuel sera effectué sous une plateforme ROS (Robot Operating System). Ce système comporte des outils et des librairies de robotiques mobiles qui visent à simplifier le contrôle/commande du drone. </w:t>
+      </w:r>
+    </w:p>
+    <w:p>
+      <w:pPr>
+        <w:pStyle w:val="Titre2"/>
+      </w:pPr>
+      <w:bookmarkStart w:id="17" w:name="_Toc512333902"/>
+      <w:r>
+        <w:t xml:space="preserve">Linux </w:t>
+      </w:r>
+      <w:r>
+        <w:t>Ubuntu</w:t>
+      </w:r>
+      <w:r>
+        <w:t xml:space="preserve"> 16.04 LTS</w:t>
+      </w:r>
+      <w:bookmarkEnd w:id="17"/>
     </w:p>
     <w:tbl>
       <w:tblPr>
         <w:tblpPr w:leftFromText="141" w:rightFromText="141" w:vertAnchor="text" w:horzAnchor="margin" w:tblpY="250"/>
-        <w:tblW w:w="10198" w:type="dxa"/>
+        <w:tblW w:w="0" w:type="auto"/>
         <w:tblBorders>
           <w:top w:val="single" w:sz="6" w:space="0" w:color="C0C0C0"/>
           <w:left w:val="single" w:sz="6" w:space="0" w:color="C0C0C0"/>
@@ -2133,6 +2611,7 @@
           <w:right w:val="single" w:sz="6" w:space="0" w:color="C0C0C0"/>
         </w:tblBorders>
         <w:shd w:val="clear" w:color="auto" w:fill="FFFFFF"/>
+        <w:tblLayout w:type="fixed"/>
         <w:tblCellMar>
           <w:left w:w="0" w:type="dxa"/>
           <w:right w:w="0" w:type="dxa"/>
@@ -2146,7 +2625,7 @@
       </w:tblGrid>
       <w:tr>
         <w:trPr>
-          <w:trHeight w:val="262"/>
+          <w:trHeight w:val="229"/>
         </w:trPr>
         <w:tc>
           <w:tcPr>
@@ -2207,7 +2686,7 @@
               <w:ind w:firstLine="0"/>
               <w:jc w:val="center"/>
               <w:rPr>
-                <w:rFonts w:ascii="Microsoft YaHei" w:eastAsia="Microsoft YaHei" w:hAnsi="Microsoft YaHei" w:hint="eastAsia"/>
+                <w:rFonts w:ascii="Microsoft YaHei" w:eastAsia="Microsoft YaHei" w:hAnsi="Microsoft YaHei"/>
                 <w:color w:val="000000"/>
                 <w:sz w:val="21"/>
                 <w:szCs w:val="21"/>
@@ -2281,7 +2760,7 @@
               <w:ind w:firstLine="0"/>
               <w:jc w:val="center"/>
               <w:rPr>
-                <w:rFonts w:ascii="Microsoft YaHei" w:eastAsia="Microsoft YaHei" w:hAnsi="Microsoft YaHei" w:hint="eastAsia"/>
+                <w:rFonts w:ascii="Microsoft YaHei" w:eastAsia="Microsoft YaHei" w:hAnsi="Microsoft YaHei"/>
                 <w:color w:val="000000"/>
                 <w:sz w:val="21"/>
                 <w:szCs w:val="21"/>
@@ -2323,7 +2802,7 @@
       </w:tr>
       <w:tr>
         <w:trPr>
-          <w:trHeight w:val="226"/>
+          <w:trHeight w:val="20"/>
         </w:trPr>
         <w:tc>
           <w:tcPr>
@@ -2350,7 +2829,7 @@
               <w:ind w:firstLine="0"/>
               <w:jc w:val="center"/>
               <w:rPr>
-                <w:rFonts w:ascii="Microsoft YaHei" w:eastAsia="Microsoft YaHei" w:hAnsi="Microsoft YaHei" w:hint="eastAsia"/>
+                <w:rFonts w:ascii="Microsoft YaHei" w:eastAsia="Microsoft YaHei" w:hAnsi="Microsoft YaHei"/>
                 <w:color w:val="000000"/>
                 <w:sz w:val="21"/>
                 <w:szCs w:val="21"/>
@@ -2394,7 +2873,7 @@
               <w:ind w:firstLine="0"/>
               <w:jc w:val="center"/>
               <w:rPr>
-                <w:rFonts w:ascii="Microsoft YaHei" w:eastAsia="Microsoft YaHei" w:hAnsi="Microsoft YaHei" w:hint="eastAsia"/>
+                <w:rFonts w:ascii="Microsoft YaHei" w:eastAsia="Microsoft YaHei" w:hAnsi="Microsoft YaHei"/>
                 <w:color w:val="000000"/>
                 <w:sz w:val="21"/>
                 <w:szCs w:val="21"/>
@@ -2438,7 +2917,7 @@
               <w:ind w:firstLine="0"/>
               <w:jc w:val="center"/>
               <w:rPr>
-                <w:rFonts w:ascii="Microsoft YaHei" w:eastAsia="Microsoft YaHei" w:hAnsi="Microsoft YaHei" w:hint="eastAsia"/>
+                <w:rFonts w:ascii="Microsoft YaHei" w:eastAsia="Microsoft YaHei" w:hAnsi="Microsoft YaHei"/>
                 <w:color w:val="000000"/>
                 <w:sz w:val="21"/>
                 <w:szCs w:val="21"/>
@@ -2460,7 +2939,7 @@
       </w:tr>
       <w:tr>
         <w:trPr>
-          <w:trHeight w:val="469"/>
+          <w:trHeight w:val="20"/>
         </w:trPr>
         <w:tc>
           <w:tcPr>
@@ -2487,7 +2966,7 @@
               <w:ind w:firstLine="0"/>
               <w:jc w:val="center"/>
               <w:rPr>
-                <w:rFonts w:ascii="Microsoft YaHei" w:eastAsia="Microsoft YaHei" w:hAnsi="Microsoft YaHei" w:hint="eastAsia"/>
+                <w:rFonts w:ascii="Microsoft YaHei" w:eastAsia="Microsoft YaHei" w:hAnsi="Microsoft YaHei"/>
                 <w:color w:val="000000"/>
                 <w:sz w:val="21"/>
                 <w:szCs w:val="21"/>
@@ -2531,7 +3010,7 @@
               <w:ind w:firstLine="0"/>
               <w:jc w:val="center"/>
               <w:rPr>
-                <w:rFonts w:ascii="Microsoft YaHei" w:eastAsia="Microsoft YaHei" w:hAnsi="Microsoft YaHei" w:hint="eastAsia"/>
+                <w:rFonts w:ascii="Microsoft YaHei" w:eastAsia="Microsoft YaHei" w:hAnsi="Microsoft YaHei"/>
                 <w:color w:val="000000"/>
                 <w:sz w:val="21"/>
                 <w:szCs w:val="21"/>
@@ -2575,7 +3054,7 @@
               <w:ind w:firstLine="0"/>
               <w:jc w:val="center"/>
               <w:rPr>
-                <w:rFonts w:ascii="Microsoft YaHei" w:eastAsia="Microsoft YaHei" w:hAnsi="Microsoft YaHei" w:hint="eastAsia"/>
+                <w:rFonts w:ascii="Microsoft YaHei" w:eastAsia="Microsoft YaHei" w:hAnsi="Microsoft YaHei"/>
                 <w:color w:val="000000"/>
                 <w:sz w:val="21"/>
                 <w:szCs w:val="21"/>
@@ -2597,7 +3076,7 @@
       </w:tr>
       <w:tr>
         <w:trPr>
-          <w:trHeight w:val="469"/>
+          <w:trHeight w:val="20"/>
         </w:trPr>
         <w:tc>
           <w:tcPr>
@@ -2624,7 +3103,7 @@
               <w:ind w:firstLine="0"/>
               <w:jc w:val="center"/>
               <w:rPr>
-                <w:rFonts w:ascii="Microsoft YaHei" w:eastAsia="Microsoft YaHei" w:hAnsi="Microsoft YaHei" w:hint="eastAsia"/>
+                <w:rFonts w:ascii="Microsoft YaHei" w:eastAsia="Microsoft YaHei" w:hAnsi="Microsoft YaHei"/>
                 <w:color w:val="000000"/>
                 <w:sz w:val="21"/>
                 <w:szCs w:val="21"/>
@@ -2668,7 +3147,7 @@
               <w:ind w:firstLine="0"/>
               <w:jc w:val="center"/>
               <w:rPr>
-                <w:rFonts w:ascii="Microsoft YaHei" w:eastAsia="Microsoft YaHei" w:hAnsi="Microsoft YaHei" w:hint="eastAsia"/>
+                <w:rFonts w:ascii="Microsoft YaHei" w:eastAsia="Microsoft YaHei" w:hAnsi="Microsoft YaHei"/>
                 <w:color w:val="000000"/>
                 <w:sz w:val="21"/>
                 <w:szCs w:val="21"/>
@@ -2712,7 +3191,7 @@
               <w:ind w:firstLine="0"/>
               <w:jc w:val="center"/>
               <w:rPr>
-                <w:rFonts w:ascii="Microsoft YaHei" w:eastAsia="Microsoft YaHei" w:hAnsi="Microsoft YaHei" w:hint="eastAsia"/>
+                <w:rFonts w:ascii="Microsoft YaHei" w:eastAsia="Microsoft YaHei" w:hAnsi="Microsoft YaHei"/>
                 <w:color w:val="000000"/>
                 <w:sz w:val="21"/>
                 <w:szCs w:val="21"/>
@@ -2734,7 +3213,7 @@
       </w:tr>
       <w:tr>
         <w:trPr>
-          <w:trHeight w:val="469"/>
+          <w:trHeight w:val="20"/>
         </w:trPr>
         <w:tc>
           <w:tcPr>
@@ -2761,7 +3240,7 @@
               <w:ind w:firstLine="0"/>
               <w:jc w:val="center"/>
               <w:rPr>
-                <w:rFonts w:ascii="Microsoft YaHei" w:eastAsia="Microsoft YaHei" w:hAnsi="Microsoft YaHei" w:hint="eastAsia"/>
+                <w:rFonts w:ascii="Microsoft YaHei" w:eastAsia="Microsoft YaHei" w:hAnsi="Microsoft YaHei"/>
                 <w:color w:val="000000"/>
                 <w:sz w:val="21"/>
                 <w:szCs w:val="21"/>
@@ -2805,7 +3284,7 @@
               <w:ind w:firstLine="0"/>
               <w:jc w:val="center"/>
               <w:rPr>
-                <w:rFonts w:ascii="Microsoft YaHei" w:eastAsia="Microsoft YaHei" w:hAnsi="Microsoft YaHei" w:hint="eastAsia"/>
+                <w:rFonts w:ascii="Microsoft YaHei" w:eastAsia="Microsoft YaHei" w:hAnsi="Microsoft YaHei"/>
                 <w:color w:val="000000"/>
                 <w:sz w:val="21"/>
                 <w:szCs w:val="21"/>
@@ -2849,7 +3328,7 @@
               <w:ind w:firstLine="0"/>
               <w:jc w:val="center"/>
               <w:rPr>
-                <w:rFonts w:ascii="Microsoft YaHei" w:eastAsia="Microsoft YaHei" w:hAnsi="Microsoft YaHei" w:hint="eastAsia"/>
+                <w:rFonts w:ascii="Microsoft YaHei" w:eastAsia="Microsoft YaHei" w:hAnsi="Microsoft YaHei"/>
                 <w:color w:val="000000"/>
                 <w:sz w:val="21"/>
                 <w:szCs w:val="21"/>
@@ -2898,7 +3377,7 @@
               <w:ind w:firstLine="0"/>
               <w:jc w:val="center"/>
               <w:rPr>
-                <w:rFonts w:ascii="Microsoft YaHei" w:eastAsia="Microsoft YaHei" w:hAnsi="Microsoft YaHei" w:hint="eastAsia"/>
+                <w:rFonts w:ascii="Microsoft YaHei" w:eastAsia="Microsoft YaHei" w:hAnsi="Microsoft YaHei"/>
                 <w:color w:val="000000"/>
                 <w:sz w:val="21"/>
                 <w:szCs w:val="21"/>
@@ -2942,7 +3421,7 @@
               <w:ind w:firstLine="0"/>
               <w:jc w:val="center"/>
               <w:rPr>
-                <w:rFonts w:ascii="Microsoft YaHei" w:eastAsia="Microsoft YaHei" w:hAnsi="Microsoft YaHei" w:hint="eastAsia"/>
+                <w:rFonts w:ascii="Microsoft YaHei" w:eastAsia="Microsoft YaHei" w:hAnsi="Microsoft YaHei"/>
                 <w:color w:val="000000"/>
                 <w:sz w:val="21"/>
                 <w:szCs w:val="21"/>
@@ -2986,7 +3465,7 @@
               <w:ind w:firstLine="0"/>
               <w:jc w:val="center"/>
               <w:rPr>
-                <w:rFonts w:ascii="Microsoft YaHei" w:eastAsia="Microsoft YaHei" w:hAnsi="Microsoft YaHei" w:hint="eastAsia"/>
+                <w:rFonts w:ascii="Microsoft YaHei" w:eastAsia="Microsoft YaHei" w:hAnsi="Microsoft YaHei"/>
                 <w:color w:val="000000"/>
                 <w:sz w:val="21"/>
                 <w:szCs w:val="21"/>
@@ -3001,7 +3480,7 @@
                 <w:szCs w:val="21"/>
                 <w:lang w:eastAsia="zh-CN"/>
               </w:rPr>
-              <w:t>Ubuntu 12.04 (Precise) </w:t>
+              <w:t>Ubuntu 12.04 (Precise)</w:t>
             </w:r>
           </w:p>
         </w:tc>
@@ -3014,45 +3493,26 @@
         <w:jc w:val="left"/>
       </w:pPr>
       <w:r>
-        <w:t>ROS Kinetic Kame est principalement destiné à la version Ubuntu 16.04 (Xenial)</w:t>
-      </w:r>
-      <w:r>
-        <w:t xml:space="preserve">, donc nous travaillons </w:t>
-      </w:r>
-      <w:r>
-        <w:t>sous</w:t>
-      </w:r>
-      <w:r>
-        <w:t xml:space="preserve"> </w:t>
-      </w:r>
-      <w:r>
-        <w:t>Ubuntu 16.04 LTS.</w:t>
-      </w:r>
-    </w:p>
-    <w:p>
-      <w:pPr>
-        <w:pStyle w:val="2"/>
-        <w:pBdr>
-          <w:bottom w:val="single" w:sz="4" w:space="0" w:color="622423" w:themeColor="accent2" w:themeShade="7F"/>
-        </w:pBdr>
-        <w:rPr>
-          <w:sz w:val="28"/>
-        </w:rPr>
-      </w:pPr>
-      <w:r>
-        <w:rPr>
-          <w:b/>
-          <w:sz w:val="28"/>
-        </w:rPr>
-        <w:t>OPENcv 3.</w:t>
-      </w:r>
-      <w:r>
-        <w:rPr>
-          <w:b/>
-          <w:sz w:val="28"/>
-        </w:rPr>
-        <w:t>2</w:t>
-      </w:r>
+        <w:t xml:space="preserve">ROS Kinetic Kame est destiné à </w:t>
+      </w:r>
+      <w:r>
+        <w:t>la version Ubuntu 16.04 LTS (Xenial).</w:t>
+      </w:r>
+    </w:p>
+    <w:p>
+      <w:pPr>
+        <w:pStyle w:val="Titre2"/>
+      </w:pPr>
+      <w:bookmarkStart w:id="18" w:name="_Toc512333903"/>
+      <w:r>
+        <w:t>OpenCV</w:t>
+      </w:r>
+      <w:bookmarkStart w:id="19" w:name="_GoBack"/>
+      <w:bookmarkEnd w:id="19"/>
+      <w:r>
+        <w:t xml:space="preserve"> 3.2</w:t>
+      </w:r>
+      <w:bookmarkEnd w:id="18"/>
     </w:p>
     <w:p>
       <w:pPr>
@@ -3061,9 +3521,10 @@
       <w:r>
         <w:rPr>
           <w:noProof/>
+          <w:lang w:eastAsia="fr-FR"/>
         </w:rPr>
         <w:drawing>
-          <wp:anchor distT="0" distB="0" distL="114300" distR="114300" simplePos="0" relativeHeight="251680768" behindDoc="1" locked="0" layoutInCell="1" allowOverlap="1" wp14:anchorId="0A3CFBBF">
+          <wp:anchor distT="0" distB="0" distL="114300" distR="114300" simplePos="0" relativeHeight="251679744" behindDoc="1" locked="0" layoutInCell="1" allowOverlap="1" wp14:anchorId="734BA4BC" wp14:editId="37FBBB7B">
             <wp:simplePos x="0" y="0"/>
             <wp:positionH relativeFrom="page">
               <wp:align>right</wp:align>
@@ -3072,14 +3533,14 @@
               <wp:posOffset>8613140</wp:posOffset>
             </wp:positionV>
             <wp:extent cx="3953510" cy="1438275"/>
-            <wp:effectExtent l="19050" t="19050" r="27940" b="28575"/>
+            <wp:effectExtent l="0" t="0" r="8890" b="9525"/>
             <wp:wrapTight wrapText="bothSides">
               <wp:wrapPolygon edited="0">
-                <wp:start x="-104" y="-286"/>
-                <wp:lineTo x="-104" y="21743"/>
-                <wp:lineTo x="21649" y="21743"/>
-                <wp:lineTo x="21649" y="-286"/>
-                <wp:lineTo x="-104" y="-286"/>
+                <wp:start x="0" y="0"/>
+                <wp:lineTo x="0" y="21457"/>
+                <wp:lineTo x="21544" y="21457"/>
+                <wp:lineTo x="21544" y="0"/>
+                <wp:lineTo x="0" y="0"/>
               </wp:wrapPolygon>
             </wp:wrapTight>
             <wp:docPr id="12" name="图片 12"/>
@@ -3114,9 +3575,7 @@
                       <a:avLst/>
                     </a:prstGeom>
                     <a:ln>
-                      <a:solidFill>
-                        <a:schemeClr val="accent1"/>
-                      </a:solidFill>
+                      <a:noFill/>
                     </a:ln>
                   </pic:spPr>
                 </pic:pic>
@@ -3134,9 +3593,10 @@
       <w:r>
         <w:rPr>
           <w:noProof/>
+          <w:lang w:eastAsia="fr-FR"/>
         </w:rPr>
         <w:drawing>
-          <wp:anchor distT="0" distB="0" distL="114300" distR="114300" simplePos="0" relativeHeight="251679744" behindDoc="1" locked="0" layoutInCell="1" allowOverlap="1" wp14:anchorId="2E2D454D">
+          <wp:anchor distT="0" distB="0" distL="114300" distR="114300" simplePos="0" relativeHeight="251678720" behindDoc="1" locked="0" layoutInCell="1" allowOverlap="1" wp14:anchorId="4F5428D6" wp14:editId="6AAF7AB2">
             <wp:simplePos x="0" y="0"/>
             <wp:positionH relativeFrom="margin">
               <wp:posOffset>-533400</wp:posOffset>
@@ -3213,60 +3673,51 @@
         <w:t>OpenCV</w:t>
       </w:r>
       <w:r>
-        <w:t> </w:t>
-      </w:r>
-      <w:r>
-        <w:t>est une bibliothèque graphique libre</w:t>
+        <w:t> est une bibliothèque graphique libre</w:t>
       </w:r>
       <w:r>
         <w:t xml:space="preserve"> </w:t>
       </w:r>
       <w:r>
-        <w:t xml:space="preserve">qui </w:t>
-      </w:r>
-      <w:r>
-        <w:t>contient des bibliothèques graphiques visant principalement la vision temps réel.</w:t>
-      </w:r>
-      <w:r>
-        <w:t xml:space="preserve"> </w:t>
+        <w:t xml:space="preserve">qui contient des bibliothèques graphiques visant principalement la vision temps réel. </w:t>
       </w:r>
       <w:r>
         <w:t>Elle</w:t>
       </w:r>
       <w:r>
-        <w:t xml:space="preserve"> contient de nombreuses fonctions qui nous ont permis de réaliser la grande majorité des méthodes nécess</w:t>
-      </w:r>
-      <w:r>
-        <w:rPr>
-          <w:noProof/>
-        </w:rPr>
-        <w:t xml:space="preserve"> </w:t>
-      </w:r>
-      <w:r>
-        <w:t xml:space="preserve">aires à l’aboutissement du projet. </w:t>
+        <w:t xml:space="preserve"> contient de nombreuses fonctions qui nous ont permis de réaliser la gr</w:t>
+      </w:r>
+      <w:r>
+        <w:t>ande majorité des méthodes néces</w:t>
+      </w:r>
+      <w:r>
+        <w:t xml:space="preserve">saires à l’aboutissement du projet. </w:t>
       </w:r>
       <w:r>
         <w:t>Par exemple :</w:t>
       </w:r>
-      <w:bookmarkStart w:id="13" w:name="_GoBack"/>
-      <w:bookmarkEnd w:id="13"/>
-    </w:p>
-    <w:p>
-      <w:pPr>
-        <w:pStyle w:val="1"/>
-      </w:pPr>
-      <w:bookmarkStart w:id="14" w:name="_Toc511984606"/>
-      <w:r>
-        <w:lastRenderedPageBreak/>
+    </w:p>
+    <w:p>
+      <w:pPr>
+        <w:ind w:firstLine="0"/>
+        <w:jc w:val="left"/>
+      </w:pPr>
+    </w:p>
+    <w:p>
+      <w:pPr>
+        <w:ind w:firstLine="0"/>
+        <w:jc w:val="left"/>
+      </w:pPr>
+    </w:p>
+    <w:p>
+      <w:pPr>
+        <w:pStyle w:val="Titre1"/>
+      </w:pPr>
+      <w:bookmarkStart w:id="20" w:name="_Toc512333904"/>
+      <w:r>
         <w:t>Méthode de suivi par couleur</w:t>
       </w:r>
-      <w:bookmarkEnd w:id="14"/>
-    </w:p>
-    <w:p>
-      <w:pPr>
-        <w:ind w:firstLine="0"/>
-        <w:jc w:val="left"/>
-      </w:pPr>
+      <w:bookmarkEnd w:id="20"/>
     </w:p>
     <w:p>
       <w:pPr>
@@ -3280,30 +3731,61 @@
         <w:t>Deux nœuds</w:t>
       </w:r>
       <w:r>
-        <w:t>, détection de la couleur et comportement du drone,</w:t>
+        <w:t>,</w:t>
+      </w:r>
+      <w:r>
+        <w:t xml:space="preserve"> un permettant la</w:t>
+      </w:r>
+      <w:r>
+        <w:t xml:space="preserve"> détection de la couleur et</w:t>
+      </w:r>
+      <w:r>
+        <w:t xml:space="preserve"> l’autre le</w:t>
+      </w:r>
+      <w:r>
+        <w:t xml:space="preserve"> comportement du drone,</w:t>
       </w:r>
       <w:r>
         <w:t xml:space="preserve"> furent utilisés pour réaliser cette méthode.</w:t>
       </w:r>
-    </w:p>
-    <w:p>
-      <w:pPr>
-        <w:pStyle w:val="2"/>
-      </w:pPr>
-      <w:bookmarkStart w:id="15" w:name="_Toc511984607"/>
-      <w:r>
-        <w:t>Détection de la couleur</w:t>
-      </w:r>
-      <w:bookmarkEnd w:id="15"/>
-    </w:p>
-    <w:p>
-      <w:pPr>
-        <w:ind w:firstLine="0"/>
-        <w:jc w:val="left"/>
+      <w:r>
+        <w:t xml:space="preserve"> Le principe de suivi par détection de couleur consiste à analyser une image et à la </w:t>
+      </w:r>
+      <w:r>
+        <w:t>« </w:t>
+      </w:r>
+      <w:r>
+        <w:t>binariser</w:t>
+      </w:r>
+      <w:r>
+        <w:t> »</w:t>
+      </w:r>
+      <w:r>
+        <w:t xml:space="preserve"> pour n’obtenir que les pixels de la couleur que l’on souhaite. La quantité de point ainsi qu’un calcul du barycentre de ceux-ci permet de d’obtenir la position moyenne de la couleur ciblée, informations nécessaires pour le pilotage. Une fois ces valeurs obtenues, elles sont émises au nœud permettant le contrôle du drone qui effectue les conditions de déplacement adéquates. </w:t>
+      </w:r>
+    </w:p>
+    <w:p>
+      <w:pPr>
+        <w:pStyle w:val="Titre2"/>
+      </w:pPr>
+      <w:bookmarkStart w:id="21" w:name="_Toc512333905"/>
+      <w:r>
+        <w:t>Explication des programmes</w:t>
+      </w:r>
+      <w:bookmarkEnd w:id="21"/>
+    </w:p>
+    <w:p>
+      <w:pPr>
+        <w:pStyle w:val="Titre3"/>
       </w:pPr>
       <w:r>
         <w:tab/>
       </w:r>
+      <w:bookmarkStart w:id="22" w:name="_Toc512333906"/>
+      <w:r>
+        <w:t>Détection de couleur</w:t>
+      </w:r>
+      <w:bookmarkEnd w:id="22"/>
     </w:p>
     <w:p>
       <w:pPr>
@@ -3673,7 +4155,7 @@
           <w:color w:val="000080"/>
           <w:sz w:val="20"/>
           <w:szCs w:val="20"/>
-          <w:lang w:eastAsia="fr-FR"/>
+          <w:lang w:val="en-US" w:eastAsia="fr-FR"/>
         </w:rPr>
       </w:pPr>
       <w:r>
@@ -3684,7 +4166,7 @@
           <w:color w:val="0000FF"/>
           <w:sz w:val="20"/>
           <w:szCs w:val="20"/>
-          <w:lang w:eastAsia="fr-FR"/>
+          <w:lang w:val="en-US" w:eastAsia="fr-FR"/>
         </w:rPr>
         <w:t>using</w:t>
       </w:r>
@@ -3694,7 +4176,7 @@
           <w:color w:val="000000"/>
           <w:sz w:val="20"/>
           <w:szCs w:val="20"/>
-          <w:lang w:eastAsia="fr-FR"/>
+          <w:lang w:val="en-US" w:eastAsia="fr-FR"/>
         </w:rPr>
         <w:t xml:space="preserve"> </w:t>
       </w:r>
@@ -3706,7 +4188,7 @@
           <w:color w:val="0000FF"/>
           <w:sz w:val="20"/>
           <w:szCs w:val="20"/>
-          <w:lang w:eastAsia="fr-FR"/>
+          <w:lang w:val="en-US" w:eastAsia="fr-FR"/>
         </w:rPr>
         <w:t>namespace</w:t>
       </w:r>
@@ -3716,7 +4198,7 @@
           <w:color w:val="000000"/>
           <w:sz w:val="20"/>
           <w:szCs w:val="20"/>
-          <w:lang w:eastAsia="fr-FR"/>
+          <w:lang w:val="en-US" w:eastAsia="fr-FR"/>
         </w:rPr>
         <w:t xml:space="preserve"> std</w:t>
       </w:r>
@@ -3728,7 +4210,7 @@
           <w:color w:val="000080"/>
           <w:sz w:val="20"/>
           <w:szCs w:val="20"/>
-          <w:lang w:eastAsia="fr-FR"/>
+          <w:lang w:val="en-US" w:eastAsia="fr-FR"/>
         </w:rPr>
         <w:t>;</w:t>
       </w:r>
@@ -3741,7 +4223,7 @@
         <w:jc w:val="left"/>
         <w:rPr>
           <w:rFonts w:eastAsia="Times New Roman"/>
-          <w:lang w:eastAsia="fr-FR"/>
+          <w:lang w:val="en-US" w:eastAsia="fr-FR"/>
         </w:rPr>
       </w:pPr>
     </w:p>
@@ -4567,6 +5049,7 @@
           <w:szCs w:val="20"/>
           <w:lang w:val="en-US" w:eastAsia="fr-FR"/>
         </w:rPr>
+        <w:lastRenderedPageBreak/>
         <w:t>static</w:t>
       </w:r>
       <w:r>
@@ -5023,7 +5506,6 @@
           <w:szCs w:val="20"/>
           <w:lang w:eastAsia="fr-FR"/>
         </w:rPr>
-        <w:lastRenderedPageBreak/>
         <w:t>image_transport</w:t>
       </w:r>
       <w:r>
@@ -7193,7 +7675,7 @@
           <w:color w:val="000000"/>
           <w:sz w:val="20"/>
           <w:szCs w:val="20"/>
-          <w:lang w:val="en-US" w:eastAsia="fr-FR"/>
+          <w:lang w:eastAsia="fr-FR"/>
         </w:rPr>
       </w:pPr>
       <w:r>
@@ -7212,7 +7694,7 @@
           <w:color w:val="000000"/>
           <w:sz w:val="20"/>
           <w:szCs w:val="20"/>
-          <w:lang w:val="en-US" w:eastAsia="fr-FR"/>
+          <w:lang w:eastAsia="fr-FR"/>
         </w:rPr>
         <w:t>cv</w:t>
       </w:r>
@@ -7224,7 +7706,7 @@
           <w:color w:val="000080"/>
           <w:sz w:val="20"/>
           <w:szCs w:val="20"/>
-          <w:lang w:val="en-US" w:eastAsia="fr-FR"/>
+          <w:lang w:eastAsia="fr-FR"/>
         </w:rPr>
         <w:t>::</w:t>
       </w:r>
@@ -7234,7 +7716,7 @@
           <w:color w:val="000000"/>
           <w:sz w:val="20"/>
           <w:szCs w:val="20"/>
-          <w:lang w:val="en-US" w:eastAsia="fr-FR"/>
+          <w:lang w:eastAsia="fr-FR"/>
         </w:rPr>
         <w:t>destroyWindow</w:t>
       </w:r>
@@ -7246,7 +7728,7 @@
           <w:color w:val="000080"/>
           <w:sz w:val="20"/>
           <w:szCs w:val="20"/>
-          <w:lang w:val="en-US" w:eastAsia="fr-FR"/>
+          <w:lang w:eastAsia="fr-FR"/>
         </w:rPr>
         <w:t>(</w:t>
       </w:r>
@@ -7256,7 +7738,7 @@
           <w:color w:val="000000"/>
           <w:sz w:val="20"/>
           <w:szCs w:val="20"/>
-          <w:lang w:val="en-US" w:eastAsia="fr-FR"/>
+          <w:lang w:eastAsia="fr-FR"/>
         </w:rPr>
         <w:t>OPENCV_thresholded</w:t>
       </w:r>
@@ -7268,7 +7750,7 @@
           <w:color w:val="000080"/>
           <w:sz w:val="20"/>
           <w:szCs w:val="20"/>
-          <w:lang w:val="en-US" w:eastAsia="fr-FR"/>
+          <w:lang w:eastAsia="fr-FR"/>
         </w:rPr>
         <w:t>);</w:t>
       </w:r>
@@ -7293,7 +7775,7 @@
           <w:color w:val="000000"/>
           <w:sz w:val="20"/>
           <w:szCs w:val="20"/>
-          <w:lang w:val="en-US" w:eastAsia="fr-FR"/>
+          <w:lang w:eastAsia="fr-FR"/>
         </w:rPr>
         <w:t xml:space="preserve">  </w:t>
       </w:r>
@@ -7543,6 +8025,7 @@
           <w:szCs w:val="20"/>
           <w:lang w:val="en-US" w:eastAsia="fr-FR"/>
         </w:rPr>
+        <w:lastRenderedPageBreak/>
         <w:t xml:space="preserve">  </w:t>
       </w:r>
       <w:r>
@@ -8091,7 +8574,6 @@
           <w:szCs w:val="20"/>
           <w:lang w:val="en-US" w:eastAsia="fr-FR"/>
         </w:rPr>
-        <w:lastRenderedPageBreak/>
         <w:t xml:space="preserve">      ROS_ERROR</w:t>
       </w:r>
       <w:r>
@@ -10863,7 +11345,7 @@
           <w:color w:val="000000"/>
           <w:sz w:val="20"/>
           <w:szCs w:val="20"/>
-          <w:lang w:eastAsia="fr-FR"/>
+          <w:lang w:val="en-US" w:eastAsia="fr-FR"/>
         </w:rPr>
       </w:pPr>
       <w:r>
@@ -10882,7 +11364,7 @@
           <w:color w:val="000000"/>
           <w:sz w:val="20"/>
           <w:szCs w:val="20"/>
-          <w:lang w:eastAsia="fr-FR"/>
+          <w:lang w:val="en-US" w:eastAsia="fr-FR"/>
         </w:rPr>
         <w:t>cv</w:t>
       </w:r>
@@ -10894,7 +11376,7 @@
           <w:color w:val="000080"/>
           <w:sz w:val="20"/>
           <w:szCs w:val="20"/>
-          <w:lang w:eastAsia="fr-FR"/>
+          <w:lang w:val="en-US" w:eastAsia="fr-FR"/>
         </w:rPr>
         <w:t>::</w:t>
       </w:r>
@@ -10904,7 +11386,7 @@
           <w:color w:val="000000"/>
           <w:sz w:val="20"/>
           <w:szCs w:val="20"/>
-          <w:lang w:eastAsia="fr-FR"/>
+          <w:lang w:val="en-US" w:eastAsia="fr-FR"/>
         </w:rPr>
         <w:t xml:space="preserve">Moments moment </w:t>
       </w:r>
@@ -10916,7 +11398,7 @@
           <w:color w:val="000080"/>
           <w:sz w:val="20"/>
           <w:szCs w:val="20"/>
-          <w:lang w:eastAsia="fr-FR"/>
+          <w:lang w:val="en-US" w:eastAsia="fr-FR"/>
         </w:rPr>
         <w:t>=</w:t>
       </w:r>
@@ -10926,7 +11408,7 @@
           <w:color w:val="000000"/>
           <w:sz w:val="20"/>
           <w:szCs w:val="20"/>
-          <w:lang w:eastAsia="fr-FR"/>
+          <w:lang w:val="en-US" w:eastAsia="fr-FR"/>
         </w:rPr>
         <w:t xml:space="preserve"> cv</w:t>
       </w:r>
@@ -10938,7 +11420,7 @@
           <w:color w:val="000080"/>
           <w:sz w:val="20"/>
           <w:szCs w:val="20"/>
-          <w:lang w:eastAsia="fr-FR"/>
+          <w:lang w:val="en-US" w:eastAsia="fr-FR"/>
         </w:rPr>
         <w:t>::</w:t>
       </w:r>
@@ -10948,7 +11430,7 @@
           <w:color w:val="000000"/>
           <w:sz w:val="20"/>
           <w:szCs w:val="20"/>
-          <w:lang w:eastAsia="fr-FR"/>
+          <w:lang w:val="en-US" w:eastAsia="fr-FR"/>
         </w:rPr>
         <w:t>moments</w:t>
       </w:r>
@@ -10960,7 +11442,7 @@
           <w:color w:val="000080"/>
           <w:sz w:val="20"/>
           <w:szCs w:val="20"/>
-          <w:lang w:eastAsia="fr-FR"/>
+          <w:lang w:val="en-US" w:eastAsia="fr-FR"/>
         </w:rPr>
         <w:t>(</w:t>
       </w:r>
@@ -10970,7 +11452,7 @@
           <w:color w:val="000000"/>
           <w:sz w:val="20"/>
           <w:szCs w:val="20"/>
-          <w:lang w:eastAsia="fr-FR"/>
+          <w:lang w:val="en-US" w:eastAsia="fr-FR"/>
         </w:rPr>
         <w:t>imgThresholded</w:t>
       </w:r>
@@ -10982,7 +11464,7 @@
           <w:color w:val="000080"/>
           <w:sz w:val="20"/>
           <w:szCs w:val="20"/>
-          <w:lang w:eastAsia="fr-FR"/>
+          <w:lang w:val="en-US" w:eastAsia="fr-FR"/>
         </w:rPr>
         <w:t>,</w:t>
       </w:r>
@@ -10992,7 +11474,7 @@
           <w:color w:val="000000"/>
           <w:sz w:val="20"/>
           <w:szCs w:val="20"/>
-          <w:lang w:eastAsia="fr-FR"/>
+          <w:lang w:val="en-US" w:eastAsia="fr-FR"/>
         </w:rPr>
         <w:t xml:space="preserve"> </w:t>
       </w:r>
@@ -11004,7 +11486,7 @@
           <w:color w:val="0000FF"/>
           <w:sz w:val="20"/>
           <w:szCs w:val="20"/>
-          <w:lang w:eastAsia="fr-FR"/>
+          <w:lang w:val="en-US" w:eastAsia="fr-FR"/>
         </w:rPr>
         <w:t>true</w:t>
       </w:r>
@@ -11016,7 +11498,7 @@
           <w:color w:val="000080"/>
           <w:sz w:val="20"/>
           <w:szCs w:val="20"/>
-          <w:lang w:eastAsia="fr-FR"/>
+          <w:lang w:val="en-US" w:eastAsia="fr-FR"/>
         </w:rPr>
         <w:t>);</w:t>
       </w:r>
@@ -11032,7 +11514,7 @@
           <w:color w:val="000000"/>
           <w:sz w:val="20"/>
           <w:szCs w:val="20"/>
-          <w:lang w:eastAsia="fr-FR"/>
+          <w:lang w:val="en-US" w:eastAsia="fr-FR"/>
         </w:rPr>
       </w:pPr>
     </w:p>
@@ -11056,7 +11538,7 @@
           <w:color w:val="000000"/>
           <w:sz w:val="20"/>
           <w:szCs w:val="20"/>
-          <w:lang w:eastAsia="fr-FR"/>
+          <w:lang w:val="en-US" w:eastAsia="fr-FR"/>
         </w:rPr>
         <w:t xml:space="preserve">    </w:t>
       </w:r>
@@ -11835,7 +12317,6 @@
           <w:szCs w:val="20"/>
           <w:lang w:eastAsia="fr-FR"/>
         </w:rPr>
-        <w:lastRenderedPageBreak/>
         <w:t xml:space="preserve">    </w:t>
       </w:r>
       <w:r>
@@ -12251,7 +12732,7 @@
           <w:color w:val="008000"/>
           <w:sz w:val="20"/>
           <w:szCs w:val="20"/>
-          <w:lang w:val="en-US" w:eastAsia="fr-FR"/>
+          <w:lang w:eastAsia="fr-FR"/>
         </w:rPr>
       </w:pPr>
       <w:r>
@@ -12270,7 +12751,7 @@
           <w:color w:val="008000"/>
           <w:sz w:val="20"/>
           <w:szCs w:val="20"/>
-          <w:lang w:val="en-US" w:eastAsia="fr-FR"/>
+          <w:lang w:eastAsia="fr-FR"/>
         </w:rPr>
         <w:t>// Update GUI Window</w:t>
       </w:r>
@@ -12297,7 +12778,7 @@
           <w:color w:val="000000"/>
           <w:sz w:val="20"/>
           <w:szCs w:val="20"/>
-          <w:lang w:val="en-US" w:eastAsia="fr-FR"/>
+          <w:lang w:eastAsia="fr-FR"/>
         </w:rPr>
         <w:t xml:space="preserve">    </w:t>
       </w:r>
@@ -13671,7 +14152,7 @@
           <w:color w:val="000000"/>
           <w:sz w:val="20"/>
           <w:szCs w:val="20"/>
-          <w:lang w:eastAsia="fr-FR"/>
+          <w:lang w:val="en-US" w:eastAsia="fr-FR"/>
         </w:rPr>
       </w:pPr>
       <w:r>
@@ -13690,7 +14171,7 @@
           <w:color w:val="000000"/>
           <w:sz w:val="20"/>
           <w:szCs w:val="20"/>
-          <w:lang w:eastAsia="fr-FR"/>
+          <w:lang w:val="en-US" w:eastAsia="fr-FR"/>
         </w:rPr>
         <w:t>myPos</w:t>
       </w:r>
@@ -13702,7 +14183,7 @@
           <w:color w:val="000080"/>
           <w:sz w:val="20"/>
           <w:szCs w:val="20"/>
-          <w:lang w:eastAsia="fr-FR"/>
+          <w:lang w:val="en-US" w:eastAsia="fr-FR"/>
         </w:rPr>
         <w:t>.</w:t>
       </w:r>
@@ -13712,7 +14193,7 @@
           <w:color w:val="000000"/>
           <w:sz w:val="20"/>
           <w:szCs w:val="20"/>
-          <w:lang w:eastAsia="fr-FR"/>
+          <w:lang w:val="en-US" w:eastAsia="fr-FR"/>
         </w:rPr>
         <w:t xml:space="preserve">x </w:t>
       </w:r>
@@ -13724,7 +14205,7 @@
           <w:color w:val="000080"/>
           <w:sz w:val="20"/>
           <w:szCs w:val="20"/>
-          <w:lang w:eastAsia="fr-FR"/>
+          <w:lang w:val="en-US" w:eastAsia="fr-FR"/>
         </w:rPr>
         <w:t>=</w:t>
       </w:r>
@@ -13734,7 +14215,7 @@
           <w:color w:val="000000"/>
           <w:sz w:val="20"/>
           <w:szCs w:val="20"/>
-          <w:lang w:eastAsia="fr-FR"/>
+          <w:lang w:val="en-US" w:eastAsia="fr-FR"/>
         </w:rPr>
         <w:t xml:space="preserve"> x</w:t>
       </w:r>
@@ -13746,7 +14227,7 @@
           <w:color w:val="000080"/>
           <w:sz w:val="20"/>
           <w:szCs w:val="20"/>
-          <w:lang w:eastAsia="fr-FR"/>
+          <w:lang w:val="en-US" w:eastAsia="fr-FR"/>
         </w:rPr>
         <w:t>;</w:t>
       </w:r>
@@ -13773,7 +14254,7 @@
           <w:color w:val="000000"/>
           <w:sz w:val="20"/>
           <w:szCs w:val="20"/>
-          <w:lang w:eastAsia="fr-FR"/>
+          <w:lang w:val="en-US" w:eastAsia="fr-FR"/>
         </w:rPr>
         <w:t xml:space="preserve">        </w:t>
       </w:r>
@@ -15232,6 +15713,7 @@
           <w:szCs w:val="20"/>
           <w:lang w:val="en-US" w:eastAsia="fr-FR"/>
         </w:rPr>
+        <w:lastRenderedPageBreak/>
         <w:t xml:space="preserve">    image </w:t>
       </w:r>
       <w:r>
@@ -15713,7 +16195,7 @@
           <w:color w:val="000000"/>
           <w:sz w:val="20"/>
           <w:szCs w:val="20"/>
-          <w:lang w:val="en-US" w:eastAsia="fr-FR"/>
+          <w:lang w:eastAsia="fr-FR"/>
         </w:rPr>
       </w:pPr>
       <w:r>
@@ -15732,7 +16214,7 @@
           <w:color w:val="000000"/>
           <w:sz w:val="20"/>
           <w:szCs w:val="20"/>
-          <w:lang w:val="en-US" w:eastAsia="fr-FR"/>
+          <w:lang w:eastAsia="fr-FR"/>
         </w:rPr>
         <w:t xml:space="preserve">pixel </w:t>
       </w:r>
@@ -15744,7 +16226,7 @@
           <w:color w:val="000080"/>
           <w:sz w:val="20"/>
           <w:szCs w:val="20"/>
-          <w:lang w:val="en-US" w:eastAsia="fr-FR"/>
+          <w:lang w:eastAsia="fr-FR"/>
         </w:rPr>
         <w:t>=</w:t>
       </w:r>
@@ -15754,7 +16236,7 @@
           <w:color w:val="000000"/>
           <w:sz w:val="20"/>
           <w:szCs w:val="20"/>
-          <w:lang w:val="en-US" w:eastAsia="fr-FR"/>
+          <w:lang w:eastAsia="fr-FR"/>
         </w:rPr>
         <w:t xml:space="preserve"> cvGet2D</w:t>
       </w:r>
@@ -15766,7 +16248,7 @@
           <w:color w:val="000080"/>
           <w:sz w:val="20"/>
           <w:szCs w:val="20"/>
-          <w:lang w:val="en-US" w:eastAsia="fr-FR"/>
+          <w:lang w:eastAsia="fr-FR"/>
         </w:rPr>
         <w:t>(</w:t>
       </w:r>
@@ -15776,7 +16258,7 @@
           <w:color w:val="000000"/>
           <w:sz w:val="20"/>
           <w:szCs w:val="20"/>
-          <w:lang w:val="en-US" w:eastAsia="fr-FR"/>
+          <w:lang w:eastAsia="fr-FR"/>
         </w:rPr>
         <w:t>hsv</w:t>
       </w:r>
@@ -15788,7 +16270,7 @@
           <w:color w:val="000080"/>
           <w:sz w:val="20"/>
           <w:szCs w:val="20"/>
-          <w:lang w:val="en-US" w:eastAsia="fr-FR"/>
+          <w:lang w:eastAsia="fr-FR"/>
         </w:rPr>
         <w:t>,</w:t>
       </w:r>
@@ -15798,7 +16280,7 @@
           <w:color w:val="000000"/>
           <w:sz w:val="20"/>
           <w:szCs w:val="20"/>
-          <w:lang w:val="en-US" w:eastAsia="fr-FR"/>
+          <w:lang w:eastAsia="fr-FR"/>
         </w:rPr>
         <w:t xml:space="preserve"> y</w:t>
       </w:r>
@@ -15810,7 +16292,7 @@
           <w:color w:val="000080"/>
           <w:sz w:val="20"/>
           <w:szCs w:val="20"/>
-          <w:lang w:val="en-US" w:eastAsia="fr-FR"/>
+          <w:lang w:eastAsia="fr-FR"/>
         </w:rPr>
         <w:t>,</w:t>
       </w:r>
@@ -15820,7 +16302,7 @@
           <w:color w:val="000000"/>
           <w:sz w:val="20"/>
           <w:szCs w:val="20"/>
-          <w:lang w:val="en-US" w:eastAsia="fr-FR"/>
+          <w:lang w:eastAsia="fr-FR"/>
         </w:rPr>
         <w:t xml:space="preserve"> x</w:t>
       </w:r>
@@ -15832,7 +16314,7 @@
           <w:color w:val="000080"/>
           <w:sz w:val="20"/>
           <w:szCs w:val="20"/>
-          <w:lang w:val="en-US" w:eastAsia="fr-FR"/>
+          <w:lang w:eastAsia="fr-FR"/>
         </w:rPr>
         <w:t>);</w:t>
       </w:r>
@@ -15848,16 +16330,16 @@
           <w:color w:val="000000"/>
           <w:sz w:val="20"/>
           <w:szCs w:val="20"/>
-          <w:lang w:val="en-US" w:eastAsia="fr-FR"/>
-        </w:rPr>
-      </w:pPr>
-      <w:r>
-        <w:rPr>
-          <w:rFonts w:ascii="Courier New" w:eastAsia="Times New Roman" w:hAnsi="Courier New" w:cs="Courier New"/>
-          <w:color w:val="000000"/>
-          <w:sz w:val="20"/>
-          <w:szCs w:val="20"/>
-          <w:lang w:val="en-US" w:eastAsia="fr-FR"/>
+          <w:lang w:eastAsia="fr-FR"/>
+        </w:rPr>
+      </w:pPr>
+      <w:r>
+        <w:rPr>
+          <w:rFonts w:ascii="Courier New" w:eastAsia="Times New Roman" w:hAnsi="Courier New" w:cs="Courier New"/>
+          <w:color w:val="000000"/>
+          <w:sz w:val="20"/>
+          <w:szCs w:val="20"/>
+          <w:lang w:eastAsia="fr-FR"/>
         </w:rPr>
         <w:t xml:space="preserve"> </w:t>
       </w:r>
@@ -15882,9 +16364,8 @@
           <w:color w:val="000000"/>
           <w:sz w:val="20"/>
           <w:szCs w:val="20"/>
-          <w:lang w:val="en-US" w:eastAsia="fr-FR"/>
-        </w:rPr>
-        <w:lastRenderedPageBreak/>
+          <w:lang w:eastAsia="fr-FR"/>
+        </w:rPr>
         <w:t xml:space="preserve">        </w:t>
       </w:r>
       <w:r>
@@ -18024,14 +18505,14 @@
     </w:p>
     <w:p>
       <w:pPr>
-        <w:pStyle w:val="2"/>
-      </w:pPr>
-      <w:bookmarkStart w:id="16" w:name="_Toc511984608"/>
+        <w:pStyle w:val="Titre3"/>
+      </w:pPr>
+      <w:bookmarkStart w:id="23" w:name="_Toc512333907"/>
       <w:r>
         <w:lastRenderedPageBreak/>
         <w:t>Comportement du drone</w:t>
       </w:r>
-      <w:bookmarkEnd w:id="16"/>
+      <w:bookmarkEnd w:id="23"/>
     </w:p>
     <w:p>
       <w:pPr>
@@ -19044,7 +19525,7 @@
           <w:color w:val="008000"/>
           <w:sz w:val="20"/>
           <w:szCs w:val="20"/>
-          <w:lang w:val="en-US" w:eastAsia="fr-FR"/>
+          <w:lang w:eastAsia="fr-FR"/>
         </w:rPr>
       </w:pPr>
       <w:r>
@@ -19053,7 +19534,7 @@
           <w:color w:val="008000"/>
           <w:sz w:val="20"/>
           <w:szCs w:val="20"/>
-          <w:lang w:val="en-US" w:eastAsia="fr-FR"/>
+          <w:lang w:eastAsia="fr-FR"/>
         </w:rPr>
         <w:t>//tracking actif a 1</w:t>
       </w:r>
@@ -19069,7 +19550,7 @@
           <w:color w:val="000000"/>
           <w:sz w:val="20"/>
           <w:szCs w:val="20"/>
-          <w:lang w:val="en-US" w:eastAsia="fr-FR"/>
+          <w:lang w:eastAsia="fr-FR"/>
         </w:rPr>
       </w:pPr>
       <w:r>
@@ -19078,7 +19559,7 @@
           <w:color w:val="8000FF"/>
           <w:sz w:val="20"/>
           <w:szCs w:val="20"/>
-          <w:lang w:val="en-US" w:eastAsia="fr-FR"/>
+          <w:lang w:eastAsia="fr-FR"/>
         </w:rPr>
         <w:t>int</w:t>
       </w:r>
@@ -19088,7 +19569,7 @@
           <w:color w:val="000000"/>
           <w:sz w:val="20"/>
           <w:szCs w:val="20"/>
-          <w:lang w:val="en-US" w:eastAsia="fr-FR"/>
+          <w:lang w:eastAsia="fr-FR"/>
         </w:rPr>
         <w:t xml:space="preserve"> track</w:t>
       </w:r>
@@ -19100,7 +19581,7 @@
           <w:color w:val="000080"/>
           <w:sz w:val="20"/>
           <w:szCs w:val="20"/>
-          <w:lang w:val="en-US" w:eastAsia="fr-FR"/>
+          <w:lang w:eastAsia="fr-FR"/>
         </w:rPr>
         <w:t>=</w:t>
       </w:r>
@@ -19110,7 +19591,7 @@
           <w:color w:val="FF8000"/>
           <w:sz w:val="20"/>
           <w:szCs w:val="20"/>
-          <w:lang w:val="en-US" w:eastAsia="fr-FR"/>
+          <w:lang w:eastAsia="fr-FR"/>
         </w:rPr>
         <w:t>0</w:t>
       </w:r>
@@ -19122,7 +19603,7 @@
           <w:color w:val="000080"/>
           <w:sz w:val="20"/>
           <w:szCs w:val="20"/>
-          <w:lang w:val="en-US" w:eastAsia="fr-FR"/>
+          <w:lang w:eastAsia="fr-FR"/>
         </w:rPr>
         <w:t>;</w:t>
       </w:r>
@@ -19321,7 +19802,7 @@
           <w:color w:val="000000"/>
           <w:sz w:val="20"/>
           <w:szCs w:val="20"/>
-          <w:lang w:eastAsia="fr-FR"/>
+          <w:lang w:val="en-US" w:eastAsia="fr-FR"/>
         </w:rPr>
       </w:pPr>
       <w:r>
@@ -19330,7 +19811,7 @@
           <w:color w:val="8000FF"/>
           <w:sz w:val="20"/>
           <w:szCs w:val="20"/>
-          <w:lang w:eastAsia="fr-FR"/>
+          <w:lang w:val="en-US" w:eastAsia="fr-FR"/>
         </w:rPr>
         <w:t>float</w:t>
       </w:r>
@@ -19340,7 +19821,7 @@
           <w:color w:val="000000"/>
           <w:sz w:val="20"/>
           <w:szCs w:val="20"/>
-          <w:lang w:eastAsia="fr-FR"/>
+          <w:lang w:val="en-US" w:eastAsia="fr-FR"/>
         </w:rPr>
         <w:t xml:space="preserve"> taille_h</w:t>
       </w:r>
@@ -19352,7 +19833,7 @@
           <w:color w:val="000080"/>
           <w:sz w:val="20"/>
           <w:szCs w:val="20"/>
-          <w:lang w:eastAsia="fr-FR"/>
+          <w:lang w:val="en-US" w:eastAsia="fr-FR"/>
         </w:rPr>
         <w:t>;</w:t>
       </w:r>
@@ -19368,7 +19849,7 @@
           <w:color w:val="000000"/>
           <w:sz w:val="20"/>
           <w:szCs w:val="20"/>
-          <w:lang w:eastAsia="fr-FR"/>
+          <w:lang w:val="en-US" w:eastAsia="fr-FR"/>
         </w:rPr>
       </w:pPr>
       <w:r>
@@ -19377,7 +19858,7 @@
           <w:color w:val="8000FF"/>
           <w:sz w:val="20"/>
           <w:szCs w:val="20"/>
-          <w:lang w:eastAsia="fr-FR"/>
+          <w:lang w:val="en-US" w:eastAsia="fr-FR"/>
         </w:rPr>
         <w:t>float</w:t>
       </w:r>
@@ -19387,7 +19868,7 @@
           <w:color w:val="000000"/>
           <w:sz w:val="20"/>
           <w:szCs w:val="20"/>
-          <w:lang w:eastAsia="fr-FR"/>
+          <w:lang w:val="en-US" w:eastAsia="fr-FR"/>
         </w:rPr>
         <w:t xml:space="preserve"> yaw</w:t>
       </w:r>
@@ -19399,7 +19880,7 @@
           <w:color w:val="000080"/>
           <w:sz w:val="20"/>
           <w:szCs w:val="20"/>
-          <w:lang w:eastAsia="fr-FR"/>
+          <w:lang w:val="en-US" w:eastAsia="fr-FR"/>
         </w:rPr>
         <w:t>;</w:t>
       </w:r>
@@ -19415,7 +19896,7 @@
           <w:color w:val="000000"/>
           <w:sz w:val="20"/>
           <w:szCs w:val="20"/>
-          <w:lang w:eastAsia="fr-FR"/>
+          <w:lang w:val="en-US" w:eastAsia="fr-FR"/>
         </w:rPr>
       </w:pPr>
     </w:p>
@@ -19430,7 +19911,7 @@
       <w:r>
         <w:rPr>
           <w:rFonts w:eastAsia="Times New Roman"/>
-          <w:lang w:eastAsia="fr-FR"/>
+          <w:lang w:val="en-US" w:eastAsia="fr-FR"/>
         </w:rPr>
         <w:tab/>
       </w:r>
@@ -19520,7 +20001,7 @@
           <w:color w:val="000000"/>
           <w:sz w:val="20"/>
           <w:szCs w:val="20"/>
-          <w:lang w:eastAsia="fr-FR"/>
+          <w:lang w:val="en-US" w:eastAsia="fr-FR"/>
         </w:rPr>
       </w:pPr>
       <w:r>
@@ -19529,7 +20010,7 @@
           <w:color w:val="8000FF"/>
           <w:sz w:val="20"/>
           <w:szCs w:val="20"/>
-          <w:lang w:eastAsia="fr-FR"/>
+          <w:lang w:val="en-US" w:eastAsia="fr-FR"/>
         </w:rPr>
         <w:t>void</w:t>
       </w:r>
@@ -19539,7 +20020,7 @@
           <w:color w:val="000000"/>
           <w:sz w:val="20"/>
           <w:szCs w:val="20"/>
-          <w:lang w:eastAsia="fr-FR"/>
+          <w:lang w:val="en-US" w:eastAsia="fr-FR"/>
         </w:rPr>
         <w:t xml:space="preserve">  posCallback</w:t>
       </w:r>
@@ -19551,7 +20032,7 @@
           <w:color w:val="000080"/>
           <w:sz w:val="20"/>
           <w:szCs w:val="20"/>
-          <w:lang w:eastAsia="fr-FR"/>
+          <w:lang w:val="en-US" w:eastAsia="fr-FR"/>
         </w:rPr>
         <w:t>(</w:t>
       </w:r>
@@ -19561,7 +20042,7 @@
           <w:color w:val="8000FF"/>
           <w:sz w:val="20"/>
           <w:szCs w:val="20"/>
-          <w:lang w:eastAsia="fr-FR"/>
+          <w:lang w:val="en-US" w:eastAsia="fr-FR"/>
         </w:rPr>
         <w:t>const</w:t>
       </w:r>
@@ -19571,7 +20052,7 @@
           <w:color w:val="000000"/>
           <w:sz w:val="20"/>
           <w:szCs w:val="20"/>
-          <w:lang w:eastAsia="fr-FR"/>
+          <w:lang w:val="en-US" w:eastAsia="fr-FR"/>
         </w:rPr>
         <w:t xml:space="preserve"> geometry_msgs</w:t>
       </w:r>
@@ -19583,7 +20064,7 @@
           <w:color w:val="000080"/>
           <w:sz w:val="20"/>
           <w:szCs w:val="20"/>
-          <w:lang w:eastAsia="fr-FR"/>
+          <w:lang w:val="en-US" w:eastAsia="fr-FR"/>
         </w:rPr>
         <w:t>::</w:t>
       </w:r>
@@ -19593,7 +20074,7 @@
           <w:color w:val="000000"/>
           <w:sz w:val="20"/>
           <w:szCs w:val="20"/>
-          <w:lang w:eastAsia="fr-FR"/>
+          <w:lang w:val="en-US" w:eastAsia="fr-FR"/>
         </w:rPr>
         <w:t>Point myPos</w:t>
       </w:r>
@@ -19605,7 +20086,7 @@
           <w:color w:val="000080"/>
           <w:sz w:val="20"/>
           <w:szCs w:val="20"/>
-          <w:lang w:eastAsia="fr-FR"/>
+          <w:lang w:val="en-US" w:eastAsia="fr-FR"/>
         </w:rPr>
         <w:t>)</w:t>
       </w:r>
@@ -20589,7 +21070,7 @@
           <w:color w:val="000000"/>
           <w:sz w:val="20"/>
           <w:szCs w:val="20"/>
-          <w:lang w:val="en-US" w:eastAsia="fr-FR"/>
+          <w:lang w:eastAsia="fr-FR"/>
         </w:rPr>
       </w:pPr>
       <w:r>
@@ -20610,7 +21091,7 @@
           <w:color w:val="0000FF"/>
           <w:sz w:val="20"/>
           <w:szCs w:val="20"/>
-          <w:lang w:val="en-US" w:eastAsia="fr-FR"/>
+          <w:lang w:eastAsia="fr-FR"/>
         </w:rPr>
         <w:t>return</w:t>
       </w:r>
@@ -20620,7 +21101,7 @@
           <w:color w:val="000000"/>
           <w:sz w:val="20"/>
           <w:szCs w:val="20"/>
-          <w:lang w:val="en-US" w:eastAsia="fr-FR"/>
+          <w:lang w:eastAsia="fr-FR"/>
         </w:rPr>
         <w:t xml:space="preserve"> </w:t>
       </w:r>
@@ -20630,7 +21111,7 @@
           <w:color w:val="FF8000"/>
           <w:sz w:val="20"/>
           <w:szCs w:val="20"/>
-          <w:lang w:val="en-US" w:eastAsia="fr-FR"/>
+          <w:lang w:eastAsia="fr-FR"/>
         </w:rPr>
         <w:t>0</w:t>
       </w:r>
@@ -20642,7 +21123,7 @@
           <w:color w:val="000080"/>
           <w:sz w:val="20"/>
           <w:szCs w:val="20"/>
-          <w:lang w:val="en-US" w:eastAsia="fr-FR"/>
+          <w:lang w:eastAsia="fr-FR"/>
         </w:rPr>
         <w:t>;</w:t>
       </w:r>
@@ -20667,7 +21148,7 @@
           <w:color w:val="000000"/>
           <w:sz w:val="20"/>
           <w:szCs w:val="20"/>
-          <w:lang w:val="en-US" w:eastAsia="fr-FR"/>
+          <w:lang w:eastAsia="fr-FR"/>
         </w:rPr>
         <w:t xml:space="preserve">    </w:t>
       </w:r>
@@ -21539,7 +22020,7 @@
           <w:color w:val="000000"/>
           <w:sz w:val="20"/>
           <w:szCs w:val="20"/>
-          <w:lang w:val="en-US" w:eastAsia="fr-FR"/>
+          <w:lang w:eastAsia="fr-FR"/>
         </w:rPr>
       </w:pPr>
       <w:r>
@@ -21558,7 +22039,7 @@
           <w:color w:val="8000FF"/>
           <w:sz w:val="20"/>
           <w:szCs w:val="20"/>
-          <w:lang w:val="en-US" w:eastAsia="fr-FR"/>
+          <w:lang w:eastAsia="fr-FR"/>
         </w:rPr>
         <w:t>float</w:t>
       </w:r>
@@ -21568,7 +22049,7 @@
           <w:color w:val="000000"/>
           <w:sz w:val="20"/>
           <w:szCs w:val="20"/>
-          <w:lang w:val="en-US" w:eastAsia="fr-FR"/>
+          <w:lang w:eastAsia="fr-FR"/>
         </w:rPr>
         <w:t xml:space="preserve"> avancement </w:t>
       </w:r>
@@ -21580,7 +22061,7 @@
           <w:color w:val="000080"/>
           <w:sz w:val="20"/>
           <w:szCs w:val="20"/>
-          <w:lang w:val="en-US" w:eastAsia="fr-FR"/>
+          <w:lang w:eastAsia="fr-FR"/>
         </w:rPr>
         <w:t>=</w:t>
       </w:r>
@@ -21590,7 +22071,7 @@
           <w:color w:val="000000"/>
           <w:sz w:val="20"/>
           <w:szCs w:val="20"/>
-          <w:lang w:val="en-US" w:eastAsia="fr-FR"/>
+          <w:lang w:eastAsia="fr-FR"/>
         </w:rPr>
         <w:t xml:space="preserve"> </w:t>
       </w:r>
@@ -21600,7 +22081,7 @@
           <w:color w:val="FF8000"/>
           <w:sz w:val="20"/>
           <w:szCs w:val="20"/>
-          <w:lang w:val="en-US" w:eastAsia="fr-FR"/>
+          <w:lang w:eastAsia="fr-FR"/>
         </w:rPr>
         <w:t>0.00</w:t>
       </w:r>
@@ -21612,7 +22093,7 @@
           <w:color w:val="000080"/>
           <w:sz w:val="20"/>
           <w:szCs w:val="20"/>
-          <w:lang w:val="en-US" w:eastAsia="fr-FR"/>
+          <w:lang w:eastAsia="fr-FR"/>
         </w:rPr>
         <w:t>,</w:t>
       </w:r>
@@ -21622,7 +22103,7 @@
           <w:color w:val="000000"/>
           <w:sz w:val="20"/>
           <w:szCs w:val="20"/>
-          <w:lang w:val="en-US" w:eastAsia="fr-FR"/>
+          <w:lang w:eastAsia="fr-FR"/>
         </w:rPr>
         <w:t xml:space="preserve"> translation </w:t>
       </w:r>
@@ -21634,7 +22115,7 @@
           <w:color w:val="000080"/>
           <w:sz w:val="20"/>
           <w:szCs w:val="20"/>
-          <w:lang w:val="en-US" w:eastAsia="fr-FR"/>
+          <w:lang w:eastAsia="fr-FR"/>
         </w:rPr>
         <w:t>=</w:t>
       </w:r>
@@ -21644,7 +22125,7 @@
           <w:color w:val="000000"/>
           <w:sz w:val="20"/>
           <w:szCs w:val="20"/>
-          <w:lang w:val="en-US" w:eastAsia="fr-FR"/>
+          <w:lang w:eastAsia="fr-FR"/>
         </w:rPr>
         <w:t xml:space="preserve"> </w:t>
       </w:r>
@@ -21654,7 +22135,7 @@
           <w:color w:val="FF8000"/>
           <w:sz w:val="20"/>
           <w:szCs w:val="20"/>
-          <w:lang w:val="en-US" w:eastAsia="fr-FR"/>
+          <w:lang w:eastAsia="fr-FR"/>
         </w:rPr>
         <w:t>0.00</w:t>
       </w:r>
@@ -21666,7 +22147,7 @@
           <w:color w:val="000080"/>
           <w:sz w:val="20"/>
           <w:szCs w:val="20"/>
-          <w:lang w:val="en-US" w:eastAsia="fr-FR"/>
+          <w:lang w:eastAsia="fr-FR"/>
         </w:rPr>
         <w:t>,</w:t>
       </w:r>
@@ -21676,7 +22157,7 @@
           <w:color w:val="000000"/>
           <w:sz w:val="20"/>
           <w:szCs w:val="20"/>
-          <w:lang w:val="en-US" w:eastAsia="fr-FR"/>
+          <w:lang w:eastAsia="fr-FR"/>
         </w:rPr>
         <w:t xml:space="preserve"> hauteur </w:t>
       </w:r>
@@ -21688,7 +22169,7 @@
           <w:color w:val="000080"/>
           <w:sz w:val="20"/>
           <w:szCs w:val="20"/>
-          <w:lang w:val="en-US" w:eastAsia="fr-FR"/>
+          <w:lang w:eastAsia="fr-FR"/>
         </w:rPr>
         <w:t>=</w:t>
       </w:r>
@@ -21698,7 +22179,7 @@
           <w:color w:val="000000"/>
           <w:sz w:val="20"/>
           <w:szCs w:val="20"/>
-          <w:lang w:val="en-US" w:eastAsia="fr-FR"/>
+          <w:lang w:eastAsia="fr-FR"/>
         </w:rPr>
         <w:t xml:space="preserve"> </w:t>
       </w:r>
@@ -21708,7 +22189,7 @@
           <w:color w:val="FF8000"/>
           <w:sz w:val="20"/>
           <w:szCs w:val="20"/>
-          <w:lang w:val="en-US" w:eastAsia="fr-FR"/>
+          <w:lang w:eastAsia="fr-FR"/>
         </w:rPr>
         <w:t>0.00</w:t>
       </w:r>
@@ -21720,7 +22201,7 @@
           <w:color w:val="000080"/>
           <w:sz w:val="20"/>
           <w:szCs w:val="20"/>
-          <w:lang w:val="en-US" w:eastAsia="fr-FR"/>
+          <w:lang w:eastAsia="fr-FR"/>
         </w:rPr>
         <w:t>,</w:t>
       </w:r>
@@ -21730,7 +22211,7 @@
           <w:color w:val="000000"/>
           <w:sz w:val="20"/>
           <w:szCs w:val="20"/>
-          <w:lang w:val="en-US" w:eastAsia="fr-FR"/>
+          <w:lang w:eastAsia="fr-FR"/>
         </w:rPr>
         <w:t xml:space="preserve"> rotation </w:t>
       </w:r>
@@ -21742,7 +22223,7 @@
           <w:color w:val="000080"/>
           <w:sz w:val="20"/>
           <w:szCs w:val="20"/>
-          <w:lang w:val="en-US" w:eastAsia="fr-FR"/>
+          <w:lang w:eastAsia="fr-FR"/>
         </w:rPr>
         <w:t>=</w:t>
       </w:r>
@@ -21752,7 +22233,7 @@
           <w:color w:val="000000"/>
           <w:sz w:val="20"/>
           <w:szCs w:val="20"/>
-          <w:lang w:val="en-US" w:eastAsia="fr-FR"/>
+          <w:lang w:eastAsia="fr-FR"/>
         </w:rPr>
         <w:t xml:space="preserve"> </w:t>
       </w:r>
@@ -21762,7 +22243,7 @@
           <w:color w:val="FF8000"/>
           <w:sz w:val="20"/>
           <w:szCs w:val="20"/>
-          <w:lang w:val="en-US" w:eastAsia="fr-FR"/>
+          <w:lang w:eastAsia="fr-FR"/>
         </w:rPr>
         <w:t>0.00</w:t>
       </w:r>
@@ -21774,7 +22255,7 @@
           <w:color w:val="000080"/>
           <w:sz w:val="20"/>
           <w:szCs w:val="20"/>
-          <w:lang w:val="en-US" w:eastAsia="fr-FR"/>
+          <w:lang w:eastAsia="fr-FR"/>
         </w:rPr>
         <w:t>;</w:t>
       </w:r>
@@ -21784,7 +22265,7 @@
           <w:color w:val="000000"/>
           <w:sz w:val="20"/>
           <w:szCs w:val="20"/>
-          <w:lang w:val="en-US" w:eastAsia="fr-FR"/>
+          <w:lang w:eastAsia="fr-FR"/>
         </w:rPr>
         <w:t xml:space="preserve"> </w:t>
       </w:r>
@@ -21809,7 +22290,7 @@
           <w:color w:val="000000"/>
           <w:sz w:val="20"/>
           <w:szCs w:val="20"/>
-          <w:lang w:val="en-US" w:eastAsia="fr-FR"/>
+          <w:lang w:eastAsia="fr-FR"/>
         </w:rPr>
         <w:t xml:space="preserve">  </w:t>
       </w:r>
@@ -25301,7 +25782,7 @@
           <w:color w:val="000000"/>
           <w:sz w:val="20"/>
           <w:szCs w:val="20"/>
-          <w:lang w:eastAsia="fr-FR"/>
+          <w:lang w:val="en-US" w:eastAsia="fr-FR"/>
         </w:rPr>
       </w:pPr>
       <w:r>
@@ -25320,7 +25801,7 @@
           <w:color w:val="000000"/>
           <w:sz w:val="20"/>
           <w:szCs w:val="20"/>
-          <w:lang w:eastAsia="fr-FR"/>
+          <w:lang w:val="en-US" w:eastAsia="fr-FR"/>
         </w:rPr>
         <w:t>track</w:t>
       </w:r>
@@ -25332,7 +25813,7 @@
           <w:color w:val="000080"/>
           <w:sz w:val="20"/>
           <w:szCs w:val="20"/>
-          <w:lang w:eastAsia="fr-FR"/>
+          <w:lang w:val="en-US" w:eastAsia="fr-FR"/>
         </w:rPr>
         <w:t>=</w:t>
       </w:r>
@@ -25342,7 +25823,7 @@
           <w:color w:val="FF8000"/>
           <w:sz w:val="20"/>
           <w:szCs w:val="20"/>
-          <w:lang w:eastAsia="fr-FR"/>
+          <w:lang w:val="en-US" w:eastAsia="fr-FR"/>
         </w:rPr>
         <w:t>0</w:t>
       </w:r>
@@ -25354,7 +25835,7 @@
           <w:color w:val="000080"/>
           <w:sz w:val="20"/>
           <w:szCs w:val="20"/>
-          <w:lang w:eastAsia="fr-FR"/>
+          <w:lang w:val="en-US" w:eastAsia="fr-FR"/>
         </w:rPr>
         <w:t>;</w:t>
       </w:r>
@@ -25370,16 +25851,16 @@
           <w:color w:val="000000"/>
           <w:sz w:val="20"/>
           <w:szCs w:val="20"/>
-          <w:lang w:eastAsia="fr-FR"/>
-        </w:rPr>
-      </w:pPr>
-      <w:r>
-        <w:rPr>
-          <w:rFonts w:ascii="Courier New" w:eastAsia="Times New Roman" w:hAnsi="Courier New" w:cs="Courier New"/>
-          <w:color w:val="000000"/>
-          <w:sz w:val="20"/>
-          <w:szCs w:val="20"/>
-          <w:lang w:eastAsia="fr-FR"/>
+          <w:lang w:val="en-US" w:eastAsia="fr-FR"/>
+        </w:rPr>
+      </w:pPr>
+      <w:r>
+        <w:rPr>
+          <w:rFonts w:ascii="Courier New" w:eastAsia="Times New Roman" w:hAnsi="Courier New" w:cs="Courier New"/>
+          <w:color w:val="000000"/>
+          <w:sz w:val="20"/>
+          <w:szCs w:val="20"/>
+          <w:lang w:val="en-US" w:eastAsia="fr-FR"/>
         </w:rPr>
         <w:t xml:space="preserve">              </w:t>
       </w:r>
@@ -25391,7 +25872,7 @@
           <w:color w:val="000080"/>
           <w:sz w:val="20"/>
           <w:szCs w:val="20"/>
-          <w:lang w:eastAsia="fr-FR"/>
+          <w:lang w:val="en-US" w:eastAsia="fr-FR"/>
         </w:rPr>
         <w:t>}</w:t>
       </w:r>
@@ -25416,7 +25897,7 @@
           <w:color w:val="000000"/>
           <w:sz w:val="20"/>
           <w:szCs w:val="20"/>
-          <w:lang w:eastAsia="fr-FR"/>
+          <w:lang w:val="en-US" w:eastAsia="fr-FR"/>
         </w:rPr>
         <w:t xml:space="preserve">              </w:t>
       </w:r>
@@ -27047,7 +27528,7 @@
           <w:color w:val="000000"/>
           <w:sz w:val="20"/>
           <w:szCs w:val="20"/>
-          <w:lang w:eastAsia="fr-FR"/>
+          <w:lang w:val="en-US" w:eastAsia="fr-FR"/>
         </w:rPr>
       </w:pPr>
       <w:r>
@@ -27066,7 +27547,7 @@
           <w:color w:val="000000"/>
           <w:sz w:val="20"/>
           <w:szCs w:val="20"/>
-          <w:lang w:eastAsia="fr-FR"/>
+          <w:lang w:val="en-US" w:eastAsia="fr-FR"/>
         </w:rPr>
         <w:t>printf</w:t>
       </w:r>
@@ -27078,7 +27559,7 @@
           <w:color w:val="000080"/>
           <w:sz w:val="20"/>
           <w:szCs w:val="20"/>
-          <w:lang w:eastAsia="fr-FR"/>
+          <w:lang w:val="en-US" w:eastAsia="fr-FR"/>
         </w:rPr>
         <w:t>(</w:t>
       </w:r>
@@ -27088,7 +27569,7 @@
           <w:color w:val="808080"/>
           <w:sz w:val="20"/>
           <w:szCs w:val="20"/>
-          <w:lang w:eastAsia="fr-FR"/>
+          <w:lang w:val="en-US" w:eastAsia="fr-FR"/>
         </w:rPr>
         <w:t>"altitude OK \n\r"</w:t>
       </w:r>
@@ -27100,7 +27581,7 @@
           <w:color w:val="000080"/>
           <w:sz w:val="20"/>
           <w:szCs w:val="20"/>
-          <w:lang w:eastAsia="fr-FR"/>
+          <w:lang w:val="en-US" w:eastAsia="fr-FR"/>
         </w:rPr>
         <w:t>);</w:t>
       </w:r>
@@ -27125,7 +27606,7 @@
           <w:color w:val="000000"/>
           <w:sz w:val="20"/>
           <w:szCs w:val="20"/>
-          <w:lang w:eastAsia="fr-FR"/>
+          <w:lang w:val="en-US" w:eastAsia="fr-FR"/>
         </w:rPr>
         <w:t xml:space="preserve">            </w:t>
       </w:r>
@@ -30310,17 +30791,21 @@
     </w:p>
     <w:p>
       <w:pPr>
-        <w:pStyle w:val="1"/>
-      </w:pPr>
-      <w:bookmarkStart w:id="17" w:name="_Toc511984609"/>
-      <w:r>
-        <w:lastRenderedPageBreak/>
+        <w:pStyle w:val="Titre1"/>
+      </w:pPr>
+    </w:p>
+    <w:p>
+      <w:pPr>
+        <w:pStyle w:val="Titre1"/>
+      </w:pPr>
+      <w:bookmarkStart w:id="24" w:name="_Toc512333908"/>
+      <w:r>
         <w:t xml:space="preserve">Méthode de détection de </w:t>
       </w:r>
       <w:r>
         <w:t>visage HAAR Cascade</w:t>
       </w:r>
-      <w:bookmarkEnd w:id="17"/>
+      <w:bookmarkEnd w:id="24"/>
     </w:p>
     <w:p>
       <w:pPr>
@@ -30345,13 +30830,13 @@
     </w:p>
     <w:p>
       <w:pPr>
-        <w:pStyle w:val="1"/>
-      </w:pPr>
-      <w:bookmarkStart w:id="18" w:name="_Toc511984610"/>
+        <w:pStyle w:val="Titre1"/>
+      </w:pPr>
+      <w:bookmarkStart w:id="25" w:name="_Toc512333909"/>
       <w:r>
         <w:t>Méthode de détection de forme HOG</w:t>
       </w:r>
-      <w:bookmarkEnd w:id="18"/>
+      <w:bookmarkEnd w:id="25"/>
       <w:r>
         <w:br w:type="page"/>
       </w:r>
@@ -30364,19 +30849,19 @@
     </w:p>
     <w:p>
       <w:pPr>
-        <w:pStyle w:val="1"/>
+        <w:pStyle w:val="Titre1"/>
         <w:rPr>
           <w:lang w:val="en-US"/>
         </w:rPr>
       </w:pPr>
-      <w:bookmarkStart w:id="19" w:name="_Toc511984611"/>
+      <w:bookmarkStart w:id="26" w:name="_Toc512333910"/>
       <w:r>
         <w:rPr>
           <w:lang w:val="en-US"/>
         </w:rPr>
         <w:t>Méthode de détection par Deep Learning</w:t>
       </w:r>
-      <w:bookmarkEnd w:id="19"/>
+      <w:bookmarkEnd w:id="26"/>
     </w:p>
     <w:p>
       <w:pPr>
@@ -30424,7 +30909,7 @@
       <w:hyperlink r:id="rId10" w:history="1">
         <w:r>
           <w:rPr>
-            <w:rStyle w:val="afd"/>
+            <w:rStyle w:val="Lienhypertexte"/>
           </w:rPr>
           <w:t>https://www.pyimagesearch.com/2017/09/18/real-time-object-detection-with-deep-learning-and-opencv/</w:t>
         </w:r>
@@ -31288,7 +31773,7 @@
           <mc:Fallback>
             <w:pict>
               <v:group w14:anchorId="1DFAA0DA" id="Groupe 25" o:spid="_x0000_s1026" style="position:absolute;left:0;text-align:left;margin-left:0;margin-top:.7pt;width:510.5pt;height:180.3pt;z-index:251676672;mso-position-horizontal:center;mso-position-horizontal-relative:margin" coordsize="64833,22899" o:gfxdata="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">
-                <v:rect id="Rectangle 1" o:spid="_x0000_s1027" style="position:absolute;width:64833;height:22899;visibility:visible;mso-wrap-style:square;v-text-anchor:top" o:gfxdata="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" fillcolor="#f2f2f2 [3052]" strokecolor="#7f7f7f [1612]" strokeweight=".5pt">
+                <v:rect id="Rectangle 1" o:spid="_x0000_s1027" style="position:absolute;width:64833;height:22899;visibility:visible;mso-wrap-style:square;v-text-anchor:top" o:gfxdata="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" fillcolor="#f2f2f2 [3052]" strokecolor="#7f7f7f [1612]" strokeweight=".5pt">
                   <v:textbox>
                     <w:txbxContent>
                       <w:p>
@@ -31303,7 +31788,7 @@
                     </w:txbxContent>
                   </v:textbox>
                 </v:rect>
-                <v:roundrect id="Rectangle à coins arrondis 4" o:spid="_x0000_s1028" style="position:absolute;left:1484;top:2137;width:7620;height:3429;visibility:visible;mso-wrap-style:square;v-text-anchor:middle" arcsize="10923f" o:gfxdata="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" fillcolor="#c0504d [3205]" strokecolor="#622423 [1605]" strokeweight="2pt">
+                <v:roundrect id="Rectangle à coins arrondis 4" o:spid="_x0000_s1028" style="position:absolute;left:1484;top:2137;width:7620;height:3429;visibility:visible;mso-wrap-style:square;v-text-anchor:middle" arcsize="10923f" o:gfxdata="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" fillcolor="#c0504d [3205]" strokecolor="#622423 [1605]" strokeweight="2pt">
                   <v:textbox>
                     <w:txbxContent>
                       <w:p>
@@ -31318,7 +31803,7 @@
                     </w:txbxContent>
                   </v:textbox>
                 </v:roundrect>
-                <v:roundrect id="Rectangle à coins arrondis 6" o:spid="_x0000_s1029" style="position:absolute;left:17872;top:2315;width:15557;height:3429;visibility:visible;mso-wrap-style:square;v-text-anchor:middle" arcsize="10923f" o:gfxdata="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" fillcolor="#4f81bd [3204]" strokecolor="#243f60 [1604]" strokeweight="2pt">
+                <v:roundrect id="Rectangle à coins arrondis 6" o:spid="_x0000_s1029" style="position:absolute;left:17872;top:2315;width:15557;height:3429;visibility:visible;mso-wrap-style:square;v-text-anchor:middle" arcsize="10923f" o:gfxdata="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" fillcolor="#4f81bd [3204]" strokecolor="#243f60 [1604]" strokeweight="2pt">
                   <v:textbox>
                     <w:txbxContent>
                       <w:p>
@@ -31337,7 +31822,7 @@
                   <v:path arrowok="t" fillok="f" o:connecttype="none"/>
                   <o:lock v:ext="edit" shapetype="t"/>
                 </v:shapetype>
-                <v:shape id="Connecteur droit avec flèche 9" o:spid="_x0000_s1030" type="#_x0000_t32" style="position:absolute;left:34022;top:3503;width:16141;height:0;visibility:visible;mso-wrap-style:square" o:connectortype="straight" o:gfxdata="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" strokecolor="#bc4542 [3045]">
+                <v:shape id="Connecteur droit avec flèche 9" o:spid="_x0000_s1030" type="#_x0000_t32" style="position:absolute;left:34022;top:3503;width:16141;height:0;visibility:visible;mso-wrap-style:square" o:connectortype="straight" o:gfxdata="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" strokecolor="#bc4542 [3045]">
                   <v:stroke endarrow="block"/>
                 </v:shape>
                 <v:shapetype id="_x0000_t34" coordsize="21600,21600" o:spt="34" o:oned="t" adj="10800" path="m,l@0,0@0,21600,21600,21600e" filled="f">
@@ -31351,10 +31836,10 @@
                   </v:handles>
                   <o:lock v:ext="edit" shapetype="t"/>
                 </v:shapetype>
-                <v:shape id="Connecteur en angle 10" o:spid="_x0000_s1031" type="#_x0000_t34" style="position:absolute;left:34022;top:3503;width:6838;height:3414;visibility:visible;mso-wrap-style:square" o:connectortype="elbow" o:gfxdata="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" strokecolor="#94b64e [3046]">
+                <v:shape id="Connecteur en angle 10" o:spid="_x0000_s1031" type="#_x0000_t34" style="position:absolute;left:34022;top:3503;width:6838;height:3414;visibility:visible;mso-wrap-style:square" o:connectortype="elbow" o:gfxdata="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" strokecolor="#94b64e [3046]">
                   <v:stroke endarrow="block"/>
                 </v:shape>
-                <v:shape id="Rogner un rectangle à un seul coin 11" o:spid="_x0000_s1032" style="position:absolute;left:41088;top:5462;width:9417;height:3141;visibility:visible;mso-wrap-style:square;v-text-anchor:middle" coordsize="941733,314076" o:spt="100" o:gfxdata="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" adj="-11796480,,5400" path="m,l889386,r52347,52347l941733,314076,,314076,,xe" fillcolor="#f79646 [3209]" strokecolor="#974706 [1609]" strokeweight="2pt">
+                <v:shape id="Rogner un rectangle à un seul coin 11" o:spid="_x0000_s1032" style="position:absolute;left:41088;top:5462;width:9417;height:3141;visibility:visible;mso-wrap-style:square;v-text-anchor:middle" coordsize="941733,314076" o:spt="100" o:gfxdata="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" adj="-11796480,,5400" path="m,l889386,r52347,52347l941733,314076,,314076,,xe" fillcolor="#f79646 [3209]" strokecolor="#974706 [1609]" strokeweight="2pt">
                   <v:stroke joinstyle="miter"/>
                   <v:formulas/>
                   <v:path arrowok="t" o:connecttype="custom" o:connectlocs="0,0;889386,0;941733,52347;941733,314076;0,314076;0,0" o:connectangles="0,0,0,0,0,0" textboxrect="0,0,941733,314076"/>
@@ -31372,7 +31857,7 @@
                     </w:txbxContent>
                   </v:textbox>
                 </v:shape>
-                <v:shape id="Rogner un rectangle à un seul coin 13" o:spid="_x0000_s1033" style="position:absolute;left:51004;top:2078;width:10575;height:3140;visibility:visible;mso-wrap-style:square;v-text-anchor:middle" coordsize="1057524,314077" o:spt="100" o:gfxdata="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" adj="-11796480,,5400" path="m,l1005177,r52347,52347l1057524,314077,,314077,,xe" fillcolor="#f79646 [3209]" strokecolor="#974706 [1609]" strokeweight="2pt">
+                <v:shape id="Rogner un rectangle à un seul coin 13" o:spid="_x0000_s1033" style="position:absolute;left:51004;top:2078;width:10575;height:3140;visibility:visible;mso-wrap-style:square;v-text-anchor:middle" coordsize="1057524,314077" o:spt="100" o:gfxdata="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" adj="-11796480,,5400" path="m,l1005177,r52347,52347l1057524,314077,,314077,,xe" fillcolor="#f79646 [3209]" strokecolor="#974706 [1609]" strokeweight="2pt">
                   <v:stroke joinstyle="miter"/>
                   <v:formulas/>
                   <v:path arrowok="t" o:connecttype="custom" o:connectlocs="0,0;1005177,0;1057524,52347;1057524,314077;0,314077;0,0" o:connectangles="0,0,0,0,0,0" textboxrect="0,0,1057524,314077"/>
@@ -31390,11 +31875,11 @@
                     </w:txbxContent>
                   </v:textbox>
                 </v:shape>
-                <v:shape id="Connecteur en angle 14" o:spid="_x0000_s1034" type="#_x0000_t34" style="position:absolute;left:40672;top:8609;width:5169;height:4695;flip:x;visibility:visible;mso-wrap-style:square" o:connectortype="elbow" o:gfxdata="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" adj="-12" strokecolor="#94b64e [3046]">
+                <v:shape id="Connecteur en angle 14" o:spid="_x0000_s1034" type="#_x0000_t34" style="position:absolute;left:40672;top:8609;width:5169;height:4695;flip:x;visibility:visible;mso-wrap-style:square" o:connectortype="elbow" o:gfxdata="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" adj="-12" strokecolor="#94b64e [3046]">
                   <v:stroke endarrow="block"/>
                 </v:shape>
-                <v:shape id="Connecteur en angle 15" o:spid="_x0000_s1035" type="#_x0000_t34" style="position:absolute;left:45838;top:5225;width:10502;height:8075;flip:x;visibility:visible;mso-wrap-style:square" o:connectortype="elbow" o:gfxdata="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" adj="-81" strokecolor="#bc4542 [3045]"/>
-                <v:roundrect id="Rectangle à coins arrondis 16" o:spid="_x0000_s1036" style="position:absolute;left:18703;top:11340;width:21586;height:3618;visibility:visible;mso-wrap-style:square;v-text-anchor:middle" arcsize="10923f" o:gfxdata="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" fillcolor="#4f81bd [3204]" strokecolor="#243f60 [1604]" strokeweight="2pt">
+                <v:shape id="Connecteur en angle 15" o:spid="_x0000_s1035" type="#_x0000_t34" style="position:absolute;left:45838;top:5225;width:10502;height:8075;flip:x;visibility:visible;mso-wrap-style:square" o:connectortype="elbow" o:gfxdata="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" adj="-81" strokecolor="#bc4542 [3045]"/>
+                <v:roundrect id="Rectangle à coins arrondis 16" o:spid="_x0000_s1036" style="position:absolute;left:18703;top:11340;width:21586;height:3618;visibility:visible;mso-wrap-style:square;v-text-anchor:middle" arcsize="10923f" o:gfxdata="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" fillcolor="#4f81bd [3204]" strokecolor="#243f60 [1604]" strokeweight="2pt">
                   <v:textbox>
                     <w:txbxContent>
                       <w:p>
@@ -31409,10 +31894,10 @@
                     </w:txbxContent>
                   </v:textbox>
                 </v:roundrect>
-                <v:shape id="Connecteur droit avec flèche 17" o:spid="_x0000_s1037" type="#_x0000_t32" style="position:absolute;left:13478;top:13181;width:5089;height:0;flip:x;visibility:visible;mso-wrap-style:square" o:connectortype="straight" o:gfxdata="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" strokecolor="#94b64e [3046]">
+                <v:shape id="Connecteur droit avec flèche 17" o:spid="_x0000_s1037" type="#_x0000_t32" style="position:absolute;left:13478;top:13181;width:5089;height:0;flip:x;visibility:visible;mso-wrap-style:square" o:connectortype="straight" o:gfxdata="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" strokecolor="#94b64e [3046]">
                   <v:stroke endarrow="block"/>
                 </v:shape>
-                <v:shape id="Rogner un rectangle à un seul coin 18" o:spid="_x0000_s1038" style="position:absolute;left:3265;top:11637;width:10059;height:3459;visibility:visible;mso-wrap-style:square;v-text-anchor:middle" coordsize="1005840,345881" o:spt="100" o:gfxdata="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" adj="-11796480,,5400" path="m,l948192,r57648,57648l1005840,345881,,345881,,xe" fillcolor="#f79646 [3209]" strokecolor="#974706 [1609]" strokeweight="2pt">
+                <v:shape id="Rogner un rectangle à un seul coin 18" o:spid="_x0000_s1038" style="position:absolute;left:3265;top:11637;width:10059;height:3459;visibility:visible;mso-wrap-style:square;v-text-anchor:middle" coordsize="1005840,345881" o:spt="100" o:gfxdata="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" adj="-11796480,,5400" path="m,l948192,r57648,57648l1005840,345881,,345881,,xe" fillcolor="#f79646 [3209]" strokecolor="#974706 [1609]" strokeweight="2pt">
                   <v:stroke joinstyle="miter"/>
                   <v:formulas/>
                   <v:path arrowok="t" o:connecttype="custom" o:connectlocs="0,0;948192,0;1005840,57648;1005840,345881;0,345881;0,0" o:connectangles="0,0,0,0,0,0" textboxrect="0,0,1005840,345881"/>
@@ -31430,13 +31915,13 @@
                     </w:txbxContent>
                   </v:textbox>
                 </v:shape>
-                <v:shape id="Connecteur en angle 19" o:spid="_x0000_s1039" type="#_x0000_t34" style="position:absolute;left:7897;top:15200;width:5088;height:4731;visibility:visible;mso-wrap-style:square" o:connectortype="elbow" o:gfxdata="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" adj="164" strokecolor="#94b64e [3046]">
+                <v:shape id="Connecteur en angle 19" o:spid="_x0000_s1039" type="#_x0000_t34" style="position:absolute;left:7897;top:15200;width:5088;height:4731;visibility:visible;mso-wrap-style:square" o:connectortype="elbow" o:gfxdata="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" adj="164" strokecolor="#94b64e [3046]">
                   <v:stroke endarrow="block"/>
                 </v:shape>
-                <v:shape id="Connecteur droit avec flèche 20" o:spid="_x0000_s1040" type="#_x0000_t32" style="position:absolute;left:9262;top:3918;width:8468;height:0;visibility:visible;mso-wrap-style:square" o:connectortype="straight" o:gfxdata="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" strokecolor="#bc4542 [3045]">
+                <v:shape id="Connecteur droit avec flèche 20" o:spid="_x0000_s1040" type="#_x0000_t32" style="position:absolute;left:9262;top:3918;width:8468;height:0;visibility:visible;mso-wrap-style:square" o:connectortype="straight" o:gfxdata="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" strokecolor="#bc4542 [3045]">
                   <v:stroke endarrow="block"/>
                 </v:shape>
-                <v:roundrect id="Rectangle à coins arrondis 21" o:spid="_x0000_s1041" style="position:absolute;left:13181;top:18228;width:20833;height:3379;visibility:visible;mso-wrap-style:square;v-text-anchor:middle" arcsize="10923f" o:gfxdata="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" fillcolor="#4f81bd [3204]" strokecolor="#243f60 [1604]" strokeweight="2pt">
+                <v:roundrect id="Rectangle à coins arrondis 21" o:spid="_x0000_s1041" style="position:absolute;left:13181;top:18228;width:20833;height:3379;visibility:visible;mso-wrap-style:square;v-text-anchor:middle" arcsize="10923f" o:gfxdata="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" fillcolor="#4f81bd [3204]" strokecolor="#243f60 [1604]" strokeweight="2pt">
                   <v:textbox>
                     <w:txbxContent>
                       <w:p>
@@ -31451,7 +31936,7 @@
                     </w:txbxContent>
                   </v:textbox>
                 </v:roundrect>
-                <v:roundrect id="Rectangle à coins arrondis 22" o:spid="_x0000_s1042" style="position:absolute;left:42098;top:18228;width:6838;height:3296;visibility:visible;mso-wrap-style:square;v-text-anchor:middle" arcsize="10923f" o:gfxdata="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" fillcolor="#c0504d [3205]" strokecolor="#622423 [1605]" strokeweight="2pt">
+                <v:roundrect id="Rectangle à coins arrondis 22" o:spid="_x0000_s1042" style="position:absolute;left:42098;top:18228;width:6838;height:3296;visibility:visible;mso-wrap-style:square;v-text-anchor:middle" arcsize="10923f" o:gfxdata="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" fillcolor="#c0504d [3205]" strokecolor="#622423 [1605]" strokeweight="2pt">
                   <v:textbox>
                     <w:txbxContent>
                       <w:p>
@@ -31466,7 +31951,7 @@
                     </w:txbxContent>
                   </v:textbox>
                 </v:roundrect>
-                <v:shape id="Connecteur droit avec flèche 24" o:spid="_x0000_s1043" type="#_x0000_t32" style="position:absolute;left:34141;top:20009;width:7832;height:0;visibility:visible;mso-wrap-style:square" o:connectortype="straight" o:gfxdata="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" strokecolor="#795d9b [3047]">
+                <v:shape id="Connecteur droit avec flèche 24" o:spid="_x0000_s1043" type="#_x0000_t32" style="position:absolute;left:34141;top:20009;width:7832;height:0;visibility:visible;mso-wrap-style:square" o:connectortype="straight" o:gfxdata="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" strokecolor="#795d9b [3047]">
                   <v:stroke endarrow="block"/>
                 </v:shape>
                 <w10:wrap anchorx="margin"/>
@@ -31509,7 +31994,7 @@
       </w:pPr>
       <w:r>
         <w:lastRenderedPageBreak/>
-        <w:t>[EXPLICITATION DES RESULTATS]</w:t>
+        <w:tab/>
       </w:r>
     </w:p>
     <w:p>
@@ -31517,9 +32002,12 @@
         <w:ind w:firstLine="0"/>
         <w:jc w:val="left"/>
       </w:pPr>
-      <w:r>
-        <w:tab/>
-      </w:r>
+    </w:p>
+    <w:p>
+      <w:pPr>
+        <w:ind w:firstLine="0"/>
+        <w:jc w:val="left"/>
+      </w:pPr>
       <w:r>
         <w:br w:type="page"/>
       </w:r>
@@ -31532,14 +32020,14 @@
     </w:p>
     <w:p>
       <w:pPr>
-        <w:pStyle w:val="1"/>
-      </w:pPr>
-      <w:bookmarkStart w:id="20" w:name="_Toc511984612"/>
+        <w:pStyle w:val="Titre1"/>
+      </w:pPr>
+      <w:bookmarkStart w:id="27" w:name="_Toc512333911"/>
       <w:r>
         <w:t>Conclusion</w:t>
       </w:r>
-      <w:bookmarkEnd w:id="12"/>
-      <w:bookmarkEnd w:id="20"/>
+      <w:bookmarkEnd w:id="15"/>
+      <w:bookmarkEnd w:id="27"/>
     </w:p>
     <w:p>
       <w:r>
@@ -31619,7 +32107,7 @@
 </file>
 
 <file path=word/endnotes.xml><?xml version="1.0" encoding="utf-8"?>
-<w:endnotes xmlns:wpc="http://schemas.microsoft.com/office/word/2010/wordprocessingCanvas" xmlns:cx="http://schemas.microsoft.com/office/drawing/2014/chartex" xmlns:cx1="http://schemas.microsoft.com/office/drawing/2015/9/8/chartex" xmlns:cx2="http://schemas.microsoft.com/office/drawing/2015/10/21/chartex" xmlns:cx3="http://schemas.microsoft.com/office/drawing/2016/5/9/chartex" xmlns:cx4="http://schemas.microsoft.com/office/drawing/2016/5/10/chartex" xmlns:cx5="http://schemas.microsoft.com/office/drawing/2016/5/11/chartex" xmlns:cx6="http://schemas.microsoft.com/office/drawing/2016/5/12/chartex" xmlns:cx7="http://schemas.microsoft.com/office/drawing/2016/5/13/chartex" xmlns:cx8="http://schemas.microsoft.com/office/drawing/2016/5/14/chartex" xmlns:mc="http://schemas.openxmlformats.org/markup-compatibility/2006" xmlns:aink="http://schemas.microsoft.com/office/drawing/2016/ink" xmlns:am3d="http://schemas.microsoft.com/office/drawing/2017/model3d" xmlns:o="urn:schemas-microsoft-com:office:office" xmlns:r="http://schemas.openxmlformats.org/officeDocument/2006/relationships" xmlns:m="http://schemas.openxmlformats.org/officeDocument/2006/math" xmlns:v="urn:schemas-microsoft-com:vml" xmlns:wp14="http://schemas.microsoft.com/office/word/2010/wordprocessingDrawing" xmlns:wp="http://schemas.openxmlformats.org/drawingml/2006/wordprocessingDrawing" xmlns:w10="urn:schemas-microsoft-com:office:word" xmlns:w="http://schemas.openxmlformats.org/wordprocessingml/2006/main" xmlns:w14="http://schemas.microsoft.com/office/word/2010/wordml" xmlns:w15="http://schemas.microsoft.com/office/word/2012/wordml" xmlns:w16cid="http://schemas.microsoft.com/office/word/2016/wordml/cid" xmlns:w16se="http://schemas.microsoft.com/office/word/2015/wordml/symex" xmlns:wpg="http://schemas.microsoft.com/office/word/2010/wordprocessingGroup" xmlns:wpi="http://schemas.microsoft.com/office/word/2010/wordprocessingInk" xmlns:wne="http://schemas.microsoft.com/office/word/2006/wordml" xmlns:wps="http://schemas.microsoft.com/office/word/2010/wordprocessingShape" mc:Ignorable="w14 w15 w16se w16cid wp14">
+<w:endnotes xmlns:wpc="http://schemas.microsoft.com/office/word/2010/wordprocessingCanvas" xmlns:mc="http://schemas.openxmlformats.org/markup-compatibility/2006" xmlns:o="urn:schemas-microsoft-com:office:office" xmlns:r="http://schemas.openxmlformats.org/officeDocument/2006/relationships" xmlns:m="http://schemas.openxmlformats.org/officeDocument/2006/math" xmlns:v="urn:schemas-microsoft-com:vml" xmlns:wp14="http://schemas.microsoft.com/office/word/2010/wordprocessingDrawing" xmlns:wp="http://schemas.openxmlformats.org/drawingml/2006/wordprocessingDrawing" xmlns:w10="urn:schemas-microsoft-com:office:word" xmlns:w="http://schemas.openxmlformats.org/wordprocessingml/2006/main" xmlns:w14="http://schemas.microsoft.com/office/word/2010/wordml" xmlns:w15="http://schemas.microsoft.com/office/word/2012/wordml" xmlns:wpg="http://schemas.microsoft.com/office/word/2010/wordprocessingGroup" xmlns:wpi="http://schemas.microsoft.com/office/word/2010/wordprocessingInk" xmlns:wne="http://schemas.microsoft.com/office/word/2006/wordml" xmlns:wps="http://schemas.microsoft.com/office/word/2010/wordprocessingShape" mc:Ignorable="w14 w15 wp14">
   <w:endnote w:type="separator" w:id="-1">
     <w:p>
       <w:r>
@@ -31638,7 +32126,7 @@
 </file>
 
 <file path=word/footer1.xml><?xml version="1.0" encoding="utf-8"?>
-<w:ftr xmlns:wpc="http://schemas.microsoft.com/office/word/2010/wordprocessingCanvas" xmlns:cx="http://schemas.microsoft.com/office/drawing/2014/chartex" xmlns:cx1="http://schemas.microsoft.com/office/drawing/2015/9/8/chartex" xmlns:cx2="http://schemas.microsoft.com/office/drawing/2015/10/21/chartex" xmlns:cx3="http://schemas.microsoft.com/office/drawing/2016/5/9/chartex" xmlns:cx4="http://schemas.microsoft.com/office/drawing/2016/5/10/chartex" xmlns:cx5="http://schemas.microsoft.com/office/drawing/2016/5/11/chartex" xmlns:cx6="http://schemas.microsoft.com/office/drawing/2016/5/12/chartex" xmlns:cx7="http://schemas.microsoft.com/office/drawing/2016/5/13/chartex" xmlns:cx8="http://schemas.microsoft.com/office/drawing/2016/5/14/chartex" xmlns:mc="http://schemas.openxmlformats.org/markup-compatibility/2006" xmlns:aink="http://schemas.microsoft.com/office/drawing/2016/ink" xmlns:am3d="http://schemas.microsoft.com/office/drawing/2017/model3d" xmlns:o="urn:schemas-microsoft-com:office:office" xmlns:r="http://schemas.openxmlformats.org/officeDocument/2006/relationships" xmlns:m="http://schemas.openxmlformats.org/officeDocument/2006/math" xmlns:v="urn:schemas-microsoft-com:vml" xmlns:wp14="http://schemas.microsoft.com/office/word/2010/wordprocessingDrawing" xmlns:wp="http://schemas.openxmlformats.org/drawingml/2006/wordprocessingDrawing" xmlns:w10="urn:schemas-microsoft-com:office:word" xmlns:w="http://schemas.openxmlformats.org/wordprocessingml/2006/main" xmlns:w14="http://schemas.microsoft.com/office/word/2010/wordml" xmlns:w15="http://schemas.microsoft.com/office/word/2012/wordml" xmlns:w16cid="http://schemas.microsoft.com/office/word/2016/wordml/cid" xmlns:w16se="http://schemas.microsoft.com/office/word/2015/wordml/symex" xmlns:wpg="http://schemas.microsoft.com/office/word/2010/wordprocessingGroup" xmlns:wpi="http://schemas.microsoft.com/office/word/2010/wordprocessingInk" xmlns:wne="http://schemas.microsoft.com/office/word/2006/wordml" xmlns:wps="http://schemas.microsoft.com/office/word/2010/wordprocessingShape" mc:Ignorable="w14 w15 w16se w16cid wp14">
+<w:ftr xmlns:wpc="http://schemas.microsoft.com/office/word/2010/wordprocessingCanvas" xmlns:mc="http://schemas.openxmlformats.org/markup-compatibility/2006" xmlns:o="urn:schemas-microsoft-com:office:office" xmlns:r="http://schemas.openxmlformats.org/officeDocument/2006/relationships" xmlns:m="http://schemas.openxmlformats.org/officeDocument/2006/math" xmlns:v="urn:schemas-microsoft-com:vml" xmlns:wp14="http://schemas.microsoft.com/office/word/2010/wordprocessingDrawing" xmlns:wp="http://schemas.openxmlformats.org/drawingml/2006/wordprocessingDrawing" xmlns:w10="urn:schemas-microsoft-com:office:word" xmlns:w="http://schemas.openxmlformats.org/wordprocessingml/2006/main" xmlns:w14="http://schemas.microsoft.com/office/word/2010/wordml" xmlns:w15="http://schemas.microsoft.com/office/word/2012/wordml" xmlns:wpg="http://schemas.microsoft.com/office/word/2010/wordprocessingGroup" xmlns:wpi="http://schemas.microsoft.com/office/word/2010/wordprocessingInk" xmlns:wne="http://schemas.microsoft.com/office/word/2006/wordml" xmlns:wps="http://schemas.microsoft.com/office/word/2010/wordprocessingShape" mc:Ignorable="w14 w15 wp14">
   <w:sdt>
     <w:sdtPr>
       <w:id w:val="198523627"/>
@@ -31650,7 +32138,7 @@
     <w:sdtContent>
       <w:p>
         <w:pPr>
-          <w:pStyle w:val="af8"/>
+          <w:pStyle w:val="Pieddepage"/>
           <w:jc w:val="right"/>
         </w:pPr>
         <w:r>
@@ -31666,7 +32154,7 @@
           <w:rPr>
             <w:noProof/>
           </w:rPr>
-          <w:t>20</w:t>
+          <w:t>21</w:t>
         </w:r>
         <w:r>
           <w:fldChar w:fldCharType="end"/>
@@ -31676,14 +32164,14 @@
   </w:sdt>
   <w:p>
     <w:pPr>
-      <w:pStyle w:val="af8"/>
+      <w:pStyle w:val="Pieddepage"/>
     </w:pPr>
   </w:p>
 </w:ftr>
 </file>
 
 <file path=word/footnotes.xml><?xml version="1.0" encoding="utf-8"?>
-<w:footnotes xmlns:wpc="http://schemas.microsoft.com/office/word/2010/wordprocessingCanvas" xmlns:cx="http://schemas.microsoft.com/office/drawing/2014/chartex" xmlns:cx1="http://schemas.microsoft.com/office/drawing/2015/9/8/chartex" xmlns:cx2="http://schemas.microsoft.com/office/drawing/2015/10/21/chartex" xmlns:cx3="http://schemas.microsoft.com/office/drawing/2016/5/9/chartex" xmlns:cx4="http://schemas.microsoft.com/office/drawing/2016/5/10/chartex" xmlns:cx5="http://schemas.microsoft.com/office/drawing/2016/5/11/chartex" xmlns:cx6="http://schemas.microsoft.com/office/drawing/2016/5/12/chartex" xmlns:cx7="http://schemas.microsoft.com/office/drawing/2016/5/13/chartex" xmlns:cx8="http://schemas.microsoft.com/office/drawing/2016/5/14/chartex" xmlns:mc="http://schemas.openxmlformats.org/markup-compatibility/2006" xmlns:aink="http://schemas.microsoft.com/office/drawing/2016/ink" xmlns:am3d="http://schemas.microsoft.com/office/drawing/2017/model3d" xmlns:o="urn:schemas-microsoft-com:office:office" xmlns:r="http://schemas.openxmlformats.org/officeDocument/2006/relationships" xmlns:m="http://schemas.openxmlformats.org/officeDocument/2006/math" xmlns:v="urn:schemas-microsoft-com:vml" xmlns:wp14="http://schemas.microsoft.com/office/word/2010/wordprocessingDrawing" xmlns:wp="http://schemas.openxmlformats.org/drawingml/2006/wordprocessingDrawing" xmlns:w10="urn:schemas-microsoft-com:office:word" xmlns:w="http://schemas.openxmlformats.org/wordprocessingml/2006/main" xmlns:w14="http://schemas.microsoft.com/office/word/2010/wordml" xmlns:w15="http://schemas.microsoft.com/office/word/2012/wordml" xmlns:w16cid="http://schemas.microsoft.com/office/word/2016/wordml/cid" xmlns:w16se="http://schemas.microsoft.com/office/word/2015/wordml/symex" xmlns:wpg="http://schemas.microsoft.com/office/word/2010/wordprocessingGroup" xmlns:wpi="http://schemas.microsoft.com/office/word/2010/wordprocessingInk" xmlns:wne="http://schemas.microsoft.com/office/word/2006/wordml" xmlns:wps="http://schemas.microsoft.com/office/word/2010/wordprocessingShape" mc:Ignorable="w14 w15 w16se w16cid wp14">
+<w:footnotes xmlns:wpc="http://schemas.microsoft.com/office/word/2010/wordprocessingCanvas" xmlns:mc="http://schemas.openxmlformats.org/markup-compatibility/2006" xmlns:o="urn:schemas-microsoft-com:office:office" xmlns:r="http://schemas.openxmlformats.org/officeDocument/2006/relationships" xmlns:m="http://schemas.openxmlformats.org/officeDocument/2006/math" xmlns:v="urn:schemas-microsoft-com:vml" xmlns:wp14="http://schemas.microsoft.com/office/word/2010/wordprocessingDrawing" xmlns:wp="http://schemas.openxmlformats.org/drawingml/2006/wordprocessingDrawing" xmlns:w10="urn:schemas-microsoft-com:office:word" xmlns:w="http://schemas.openxmlformats.org/wordprocessingml/2006/main" xmlns:w14="http://schemas.microsoft.com/office/word/2010/wordml" xmlns:w15="http://schemas.microsoft.com/office/word/2012/wordml" xmlns:wpg="http://schemas.microsoft.com/office/word/2010/wordprocessingGroup" xmlns:wpi="http://schemas.microsoft.com/office/word/2010/wordprocessingInk" xmlns:wne="http://schemas.microsoft.com/office/word/2006/wordml" xmlns:wps="http://schemas.microsoft.com/office/word/2010/wordprocessingShape" mc:Ignorable="w14 w15 wp14">
   <w:footnote w:type="separator" w:id="-1">
     <w:p>
       <w:r>
@@ -31702,10 +32190,10 @@
 </file>
 
 <file path=word/header1.xml><?xml version="1.0" encoding="utf-8"?>
-<w:hdr xmlns:wpc="http://schemas.microsoft.com/office/word/2010/wordprocessingCanvas" xmlns:cx="http://schemas.microsoft.com/office/drawing/2014/chartex" xmlns:cx1="http://schemas.microsoft.com/office/drawing/2015/9/8/chartex" xmlns:cx2="http://schemas.microsoft.com/office/drawing/2015/10/21/chartex" xmlns:cx3="http://schemas.microsoft.com/office/drawing/2016/5/9/chartex" xmlns:cx4="http://schemas.microsoft.com/office/drawing/2016/5/10/chartex" xmlns:cx5="http://schemas.microsoft.com/office/drawing/2016/5/11/chartex" xmlns:cx6="http://schemas.microsoft.com/office/drawing/2016/5/12/chartex" xmlns:cx7="http://schemas.microsoft.com/office/drawing/2016/5/13/chartex" xmlns:cx8="http://schemas.microsoft.com/office/drawing/2016/5/14/chartex" xmlns:mc="http://schemas.openxmlformats.org/markup-compatibility/2006" xmlns:aink="http://schemas.microsoft.com/office/drawing/2016/ink" xmlns:am3d="http://schemas.microsoft.com/office/drawing/2017/model3d" xmlns:o="urn:schemas-microsoft-com:office:office" xmlns:r="http://schemas.openxmlformats.org/officeDocument/2006/relationships" xmlns:m="http://schemas.openxmlformats.org/officeDocument/2006/math" xmlns:v="urn:schemas-microsoft-com:vml" xmlns:wp14="http://schemas.microsoft.com/office/word/2010/wordprocessingDrawing" xmlns:wp="http://schemas.openxmlformats.org/drawingml/2006/wordprocessingDrawing" xmlns:w10="urn:schemas-microsoft-com:office:word" xmlns:w="http://schemas.openxmlformats.org/wordprocessingml/2006/main" xmlns:w14="http://schemas.microsoft.com/office/word/2010/wordml" xmlns:w15="http://schemas.microsoft.com/office/word/2012/wordml" xmlns:w16cid="http://schemas.microsoft.com/office/word/2016/wordml/cid" xmlns:w16se="http://schemas.microsoft.com/office/word/2015/wordml/symex" xmlns:wpg="http://schemas.microsoft.com/office/word/2010/wordprocessingGroup" xmlns:wpi="http://schemas.microsoft.com/office/word/2010/wordprocessingInk" xmlns:wne="http://schemas.microsoft.com/office/word/2006/wordml" xmlns:wps="http://schemas.microsoft.com/office/word/2010/wordprocessingShape" mc:Ignorable="w14 w15 w16se w16cid wp14">
+<w:hdr xmlns:wpc="http://schemas.microsoft.com/office/word/2010/wordprocessingCanvas" xmlns:mc="http://schemas.openxmlformats.org/markup-compatibility/2006" xmlns:o="urn:schemas-microsoft-com:office:office" xmlns:r="http://schemas.openxmlformats.org/officeDocument/2006/relationships" xmlns:m="http://schemas.openxmlformats.org/officeDocument/2006/math" xmlns:v="urn:schemas-microsoft-com:vml" xmlns:wp14="http://schemas.microsoft.com/office/word/2010/wordprocessingDrawing" xmlns:wp="http://schemas.openxmlformats.org/drawingml/2006/wordprocessingDrawing" xmlns:w10="urn:schemas-microsoft-com:office:word" xmlns:w="http://schemas.openxmlformats.org/wordprocessingml/2006/main" xmlns:w14="http://schemas.microsoft.com/office/word/2010/wordml" xmlns:w15="http://schemas.microsoft.com/office/word/2012/wordml" xmlns:wpg="http://schemas.microsoft.com/office/word/2010/wordprocessingGroup" xmlns:wpi="http://schemas.microsoft.com/office/word/2010/wordprocessingInk" xmlns:wne="http://schemas.microsoft.com/office/word/2006/wordml" xmlns:wps="http://schemas.microsoft.com/office/word/2010/wordprocessingShape" mc:Ignorable="w14 w15 wp14">
   <w:tbl>
     <w:tblPr>
-      <w:tblStyle w:val="afc"/>
+      <w:tblStyle w:val="Grilledutableau"/>
       <w:tblW w:w="0" w:type="auto"/>
       <w:tblBorders>
         <w:top w:val="none" w:sz="0" w:space="0" w:color="auto"/>
@@ -31729,7 +32217,7 @@
         </w:tcPr>
         <w:p>
           <w:pPr>
-            <w:pStyle w:val="af6"/>
+            <w:pStyle w:val="En-tte"/>
           </w:pPr>
           <w:r>
             <w:rPr>
@@ -31807,7 +32295,7 @@
         </w:tcPr>
         <w:p>
           <w:pPr>
-            <w:pStyle w:val="af6"/>
+            <w:pStyle w:val="En-tte"/>
             <w:jc w:val="right"/>
           </w:pPr>
           <w:r>
@@ -31816,7 +32304,7 @@
         </w:p>
         <w:p>
           <w:pPr>
-            <w:pStyle w:val="af6"/>
+            <w:pStyle w:val="En-tte"/>
             <w:jc w:val="right"/>
           </w:pPr>
           <w:r>
@@ -31830,7 +32318,7 @@
         </w:tcPr>
         <w:p>
           <w:pPr>
-            <w:pStyle w:val="af6"/>
+            <w:pStyle w:val="En-tte"/>
             <w:jc w:val="right"/>
           </w:pPr>
           <w:r>
@@ -31839,7 +32327,7 @@
         </w:p>
         <w:p>
           <w:pPr>
-            <w:pStyle w:val="af6"/>
+            <w:pStyle w:val="En-tte"/>
             <w:jc w:val="right"/>
           </w:pPr>
           <w:r>
@@ -31851,15 +32339,15 @@
   </w:tbl>
   <w:p>
     <w:pPr>
-      <w:pStyle w:val="af6"/>
+      <w:pStyle w:val="En-tte"/>
     </w:pPr>
   </w:p>
 </w:hdr>
 </file>
 
 <file path=word/numbering.xml><?xml version="1.0" encoding="utf-8"?>
-<w:numbering xmlns:wpc="http://schemas.microsoft.com/office/word/2010/wordprocessingCanvas" xmlns:cx="http://schemas.microsoft.com/office/drawing/2014/chartex" xmlns:cx1="http://schemas.microsoft.com/office/drawing/2015/9/8/chartex" xmlns:cx2="http://schemas.microsoft.com/office/drawing/2015/10/21/chartex" xmlns:cx3="http://schemas.microsoft.com/office/drawing/2016/5/9/chartex" xmlns:cx4="http://schemas.microsoft.com/office/drawing/2016/5/10/chartex" xmlns:cx5="http://schemas.microsoft.com/office/drawing/2016/5/11/chartex" xmlns:cx6="http://schemas.microsoft.com/office/drawing/2016/5/12/chartex" xmlns:cx7="http://schemas.microsoft.com/office/drawing/2016/5/13/chartex" xmlns:cx8="http://schemas.microsoft.com/office/drawing/2016/5/14/chartex" xmlns:mc="http://schemas.openxmlformats.org/markup-compatibility/2006" xmlns:aink="http://schemas.microsoft.com/office/drawing/2016/ink" xmlns:am3d="http://schemas.microsoft.com/office/drawing/2017/model3d" xmlns:o="urn:schemas-microsoft-com:office:office" xmlns:r="http://schemas.openxmlformats.org/officeDocument/2006/relationships" xmlns:m="http://schemas.openxmlformats.org/officeDocument/2006/math" xmlns:v="urn:schemas-microsoft-com:vml" xmlns:wp14="http://schemas.microsoft.com/office/word/2010/wordprocessingDrawing" xmlns:wp="http://schemas.openxmlformats.org/drawingml/2006/wordprocessingDrawing" xmlns:w10="urn:schemas-microsoft-com:office:word" xmlns:w="http://schemas.openxmlformats.org/wordprocessingml/2006/main" xmlns:w14="http://schemas.microsoft.com/office/word/2010/wordml" xmlns:w15="http://schemas.microsoft.com/office/word/2012/wordml" xmlns:w16cid="http://schemas.microsoft.com/office/word/2016/wordml/cid" xmlns:w16se="http://schemas.microsoft.com/office/word/2015/wordml/symex" xmlns:wpg="http://schemas.microsoft.com/office/word/2010/wordprocessingGroup" xmlns:wpi="http://schemas.microsoft.com/office/word/2010/wordprocessingInk" xmlns:wne="http://schemas.microsoft.com/office/word/2006/wordml" xmlns:wps="http://schemas.microsoft.com/office/word/2010/wordprocessingShape" mc:Ignorable="w14 w15 w16se w16cid wp14">
-  <w:abstractNum w:abstractNumId="0" w15:restartNumberingAfterBreak="0">
+<w:numbering xmlns:wpc="http://schemas.microsoft.com/office/word/2010/wordprocessingCanvas" xmlns:mc="http://schemas.openxmlformats.org/markup-compatibility/2006" xmlns:o="urn:schemas-microsoft-com:office:office" xmlns:r="http://schemas.openxmlformats.org/officeDocument/2006/relationships" xmlns:m="http://schemas.openxmlformats.org/officeDocument/2006/math" xmlns:v="urn:schemas-microsoft-com:vml" xmlns:wp14="http://schemas.microsoft.com/office/word/2010/wordprocessingDrawing" xmlns:wp="http://schemas.openxmlformats.org/drawingml/2006/wordprocessingDrawing" xmlns:w10="urn:schemas-microsoft-com:office:word" xmlns:w="http://schemas.openxmlformats.org/wordprocessingml/2006/main" xmlns:w14="http://schemas.microsoft.com/office/word/2010/wordml" xmlns:w15="http://schemas.microsoft.com/office/word/2012/wordml" xmlns:wpg="http://schemas.microsoft.com/office/word/2010/wordprocessingGroup" xmlns:wpi="http://schemas.microsoft.com/office/word/2010/wordprocessingInk" xmlns:wne="http://schemas.microsoft.com/office/word/2006/wordml" xmlns:wps="http://schemas.microsoft.com/office/word/2010/wordprocessingShape" mc:Ignorable="w14 w15 wp14">
+  <w:abstractNum w:abstractNumId="0">
     <w:nsid w:val="01653EAD"/>
     <w:multiLevelType w:val="hybridMultilevel"/>
     <w:tmpl w:val="6826D386"/>
@@ -31945,7 +32433,7 @@
       </w:pPr>
     </w:lvl>
   </w:abstractNum>
-  <w:abstractNum w:abstractNumId="1" w15:restartNumberingAfterBreak="0">
+  <w:abstractNum w:abstractNumId="1">
     <w:nsid w:val="09A66155"/>
     <w:multiLevelType w:val="hybridMultilevel"/>
     <w:tmpl w:val="4DAC37D4"/>
@@ -32058,7 +32546,7 @@
       </w:rPr>
     </w:lvl>
   </w:abstractNum>
-  <w:abstractNum w:abstractNumId="2" w15:restartNumberingAfterBreak="0">
+  <w:abstractNum w:abstractNumId="2">
     <w:nsid w:val="0AED4F2A"/>
     <w:multiLevelType w:val="hybridMultilevel"/>
     <w:tmpl w:val="6826D386"/>
@@ -32144,7 +32632,7 @@
       </w:pPr>
     </w:lvl>
   </w:abstractNum>
-  <w:abstractNum w:abstractNumId="3" w15:restartNumberingAfterBreak="0">
+  <w:abstractNum w:abstractNumId="3">
     <w:nsid w:val="0CB53EAB"/>
     <w:multiLevelType w:val="hybridMultilevel"/>
     <w:tmpl w:val="A31626A4"/>
@@ -32257,7 +32745,7 @@
       </w:rPr>
     </w:lvl>
   </w:abstractNum>
-  <w:abstractNum w:abstractNumId="4" w15:restartNumberingAfterBreak="0">
+  <w:abstractNum w:abstractNumId="4">
     <w:nsid w:val="0D2563F8"/>
     <w:multiLevelType w:val="hybridMultilevel"/>
     <w:tmpl w:val="A31626A4"/>
@@ -32370,7 +32858,7 @@
       </w:rPr>
     </w:lvl>
   </w:abstractNum>
-  <w:abstractNum w:abstractNumId="5" w15:restartNumberingAfterBreak="0">
+  <w:abstractNum w:abstractNumId="5">
     <w:nsid w:val="0D674815"/>
     <w:multiLevelType w:val="hybridMultilevel"/>
     <w:tmpl w:val="6DA6F2EA"/>
@@ -32459,7 +32947,7 @@
       </w:pPr>
     </w:lvl>
   </w:abstractNum>
-  <w:abstractNum w:abstractNumId="6" w15:restartNumberingAfterBreak="0">
+  <w:abstractNum w:abstractNumId="6">
     <w:nsid w:val="0DA11808"/>
     <w:multiLevelType w:val="hybridMultilevel"/>
     <w:tmpl w:val="6DA6F2EA"/>
@@ -32548,7 +33036,7 @@
       </w:pPr>
     </w:lvl>
   </w:abstractNum>
-  <w:abstractNum w:abstractNumId="7" w15:restartNumberingAfterBreak="0">
+  <w:abstractNum w:abstractNumId="7">
     <w:nsid w:val="10C226BF"/>
     <w:multiLevelType w:val="hybridMultilevel"/>
     <w:tmpl w:val="6826D386"/>
@@ -32634,7 +33122,7 @@
       </w:pPr>
     </w:lvl>
   </w:abstractNum>
-  <w:abstractNum w:abstractNumId="8" w15:restartNumberingAfterBreak="0">
+  <w:abstractNum w:abstractNumId="8">
     <w:nsid w:val="11F76106"/>
     <w:multiLevelType w:val="hybridMultilevel"/>
     <w:tmpl w:val="6826D386"/>
@@ -32720,7 +33208,7 @@
       </w:pPr>
     </w:lvl>
   </w:abstractNum>
-  <w:abstractNum w:abstractNumId="9" w15:restartNumberingAfterBreak="0">
+  <w:abstractNum w:abstractNumId="9">
     <w:nsid w:val="1663173D"/>
     <w:multiLevelType w:val="hybridMultilevel"/>
     <w:tmpl w:val="28D026BA"/>
@@ -32809,7 +33297,7 @@
       </w:pPr>
     </w:lvl>
   </w:abstractNum>
-  <w:abstractNum w:abstractNumId="10" w15:restartNumberingAfterBreak="0">
+  <w:abstractNum w:abstractNumId="10">
     <w:nsid w:val="19515DFD"/>
     <w:multiLevelType w:val="hybridMultilevel"/>
     <w:tmpl w:val="28D026BA"/>
@@ -32898,7 +33386,7 @@
       </w:pPr>
     </w:lvl>
   </w:abstractNum>
-  <w:abstractNum w:abstractNumId="11" w15:restartNumberingAfterBreak="0">
+  <w:abstractNum w:abstractNumId="11">
     <w:nsid w:val="1B665BDC"/>
     <w:multiLevelType w:val="hybridMultilevel"/>
     <w:tmpl w:val="E53E0BC8"/>
@@ -32987,7 +33475,7 @@
       </w:pPr>
     </w:lvl>
   </w:abstractNum>
-  <w:abstractNum w:abstractNumId="12" w15:restartNumberingAfterBreak="0">
+  <w:abstractNum w:abstractNumId="12">
     <w:nsid w:val="24AB5EAE"/>
     <w:multiLevelType w:val="hybridMultilevel"/>
     <w:tmpl w:val="6DA6F2EA"/>
@@ -33076,7 +33564,7 @@
       </w:pPr>
     </w:lvl>
   </w:abstractNum>
-  <w:abstractNum w:abstractNumId="13" w15:restartNumberingAfterBreak="0">
+  <w:abstractNum w:abstractNumId="13">
     <w:nsid w:val="24BE5215"/>
     <w:multiLevelType w:val="hybridMultilevel"/>
     <w:tmpl w:val="6DA6F2EA"/>
@@ -33165,7 +33653,7 @@
       </w:pPr>
     </w:lvl>
   </w:abstractNum>
-  <w:abstractNum w:abstractNumId="14" w15:restartNumberingAfterBreak="0">
+  <w:abstractNum w:abstractNumId="14">
     <w:nsid w:val="28027FD2"/>
     <w:multiLevelType w:val="hybridMultilevel"/>
     <w:tmpl w:val="A31626A4"/>
@@ -33278,7 +33766,7 @@
       </w:rPr>
     </w:lvl>
   </w:abstractNum>
-  <w:abstractNum w:abstractNumId="15" w15:restartNumberingAfterBreak="0">
+  <w:abstractNum w:abstractNumId="15">
     <w:nsid w:val="28A2072F"/>
     <w:multiLevelType w:val="hybridMultilevel"/>
     <w:tmpl w:val="6826D386"/>
@@ -33364,7 +33852,7 @@
       </w:pPr>
     </w:lvl>
   </w:abstractNum>
-  <w:abstractNum w:abstractNumId="16" w15:restartNumberingAfterBreak="0">
+  <w:abstractNum w:abstractNumId="16">
     <w:nsid w:val="2BF764A0"/>
     <w:multiLevelType w:val="hybridMultilevel"/>
     <w:tmpl w:val="6826D386"/>
@@ -33450,7 +33938,7 @@
       </w:pPr>
     </w:lvl>
   </w:abstractNum>
-  <w:abstractNum w:abstractNumId="17" w15:restartNumberingAfterBreak="0">
+  <w:abstractNum w:abstractNumId="17">
     <w:nsid w:val="2DFC5AEA"/>
     <w:multiLevelType w:val="hybridMultilevel"/>
     <w:tmpl w:val="6DA6F2EA"/>
@@ -33539,7 +34027,7 @@
       </w:pPr>
     </w:lvl>
   </w:abstractNum>
-  <w:abstractNum w:abstractNumId="18" w15:restartNumberingAfterBreak="0">
+  <w:abstractNum w:abstractNumId="18">
     <w:nsid w:val="2EEB35C6"/>
     <w:multiLevelType w:val="hybridMultilevel"/>
     <w:tmpl w:val="A31626A4"/>
@@ -33652,7 +34140,7 @@
       </w:rPr>
     </w:lvl>
   </w:abstractNum>
-  <w:abstractNum w:abstractNumId="19" w15:restartNumberingAfterBreak="0">
+  <w:abstractNum w:abstractNumId="19">
     <w:nsid w:val="37963002"/>
     <w:multiLevelType w:val="hybridMultilevel"/>
     <w:tmpl w:val="9C0024CC"/>
@@ -33741,7 +34229,7 @@
       </w:pPr>
     </w:lvl>
   </w:abstractNum>
-  <w:abstractNum w:abstractNumId="20" w15:restartNumberingAfterBreak="0">
+  <w:abstractNum w:abstractNumId="20">
     <w:nsid w:val="39681313"/>
     <w:multiLevelType w:val="hybridMultilevel"/>
     <w:tmpl w:val="FF90E864"/>
@@ -33854,7 +34342,7 @@
       </w:rPr>
     </w:lvl>
   </w:abstractNum>
-  <w:abstractNum w:abstractNumId="21" w15:restartNumberingAfterBreak="0">
+  <w:abstractNum w:abstractNumId="21">
     <w:nsid w:val="3BA85244"/>
     <w:multiLevelType w:val="hybridMultilevel"/>
     <w:tmpl w:val="6DA6F2EA"/>
@@ -33943,7 +34431,7 @@
       </w:pPr>
     </w:lvl>
   </w:abstractNum>
-  <w:abstractNum w:abstractNumId="22" w15:restartNumberingAfterBreak="0">
+  <w:abstractNum w:abstractNumId="22">
     <w:nsid w:val="3D646F54"/>
     <w:multiLevelType w:val="hybridMultilevel"/>
     <w:tmpl w:val="6DA6F2EA"/>
@@ -34032,7 +34520,7 @@
       </w:pPr>
     </w:lvl>
   </w:abstractNum>
-  <w:abstractNum w:abstractNumId="23" w15:restartNumberingAfterBreak="0">
+  <w:abstractNum w:abstractNumId="23">
     <w:nsid w:val="40914CA8"/>
     <w:multiLevelType w:val="hybridMultilevel"/>
     <w:tmpl w:val="3070B75C"/>
@@ -34145,7 +34633,7 @@
       </w:rPr>
     </w:lvl>
   </w:abstractNum>
-  <w:abstractNum w:abstractNumId="24" w15:restartNumberingAfterBreak="0">
+  <w:abstractNum w:abstractNumId="24">
     <w:nsid w:val="41FE690E"/>
     <w:multiLevelType w:val="hybridMultilevel"/>
     <w:tmpl w:val="28D026BA"/>
@@ -34234,7 +34722,7 @@
       </w:pPr>
     </w:lvl>
   </w:abstractNum>
-  <w:abstractNum w:abstractNumId="25" w15:restartNumberingAfterBreak="0">
+  <w:abstractNum w:abstractNumId="25">
     <w:nsid w:val="49F44A85"/>
     <w:multiLevelType w:val="hybridMultilevel"/>
     <w:tmpl w:val="0F044BC8"/>
@@ -34347,7 +34835,7 @@
       </w:rPr>
     </w:lvl>
   </w:abstractNum>
-  <w:abstractNum w:abstractNumId="26" w15:restartNumberingAfterBreak="0">
+  <w:abstractNum w:abstractNumId="26">
     <w:nsid w:val="4A7D5381"/>
     <w:multiLevelType w:val="hybridMultilevel"/>
     <w:tmpl w:val="0F044BC8"/>
@@ -34460,7 +34948,7 @@
       </w:rPr>
     </w:lvl>
   </w:abstractNum>
-  <w:abstractNum w:abstractNumId="27" w15:restartNumberingAfterBreak="0">
+  <w:abstractNum w:abstractNumId="27">
     <w:nsid w:val="4C9954D8"/>
     <w:multiLevelType w:val="hybridMultilevel"/>
     <w:tmpl w:val="0F044BC8"/>
@@ -34573,7 +35061,7 @@
       </w:rPr>
     </w:lvl>
   </w:abstractNum>
-  <w:abstractNum w:abstractNumId="28" w15:restartNumberingAfterBreak="0">
+  <w:abstractNum w:abstractNumId="28">
     <w:nsid w:val="52D33C26"/>
     <w:multiLevelType w:val="hybridMultilevel"/>
     <w:tmpl w:val="6DA6F2EA"/>
@@ -34662,7 +35150,7 @@
       </w:pPr>
     </w:lvl>
   </w:abstractNum>
-  <w:abstractNum w:abstractNumId="29" w15:restartNumberingAfterBreak="0">
+  <w:abstractNum w:abstractNumId="29">
     <w:nsid w:val="556D7615"/>
     <w:multiLevelType w:val="hybridMultilevel"/>
     <w:tmpl w:val="599C0FA4"/>
@@ -34775,7 +35263,7 @@
       </w:rPr>
     </w:lvl>
   </w:abstractNum>
-  <w:abstractNum w:abstractNumId="30" w15:restartNumberingAfterBreak="0">
+  <w:abstractNum w:abstractNumId="30">
     <w:nsid w:val="55A14FDE"/>
     <w:multiLevelType w:val="hybridMultilevel"/>
     <w:tmpl w:val="28D026BA"/>
@@ -34864,7 +35352,7 @@
       </w:pPr>
     </w:lvl>
   </w:abstractNum>
-  <w:abstractNum w:abstractNumId="31" w15:restartNumberingAfterBreak="0">
+  <w:abstractNum w:abstractNumId="31">
     <w:nsid w:val="57E539C5"/>
     <w:multiLevelType w:val="hybridMultilevel"/>
     <w:tmpl w:val="6826D386"/>
@@ -34950,7 +35438,7 @@
       </w:pPr>
     </w:lvl>
   </w:abstractNum>
-  <w:abstractNum w:abstractNumId="32" w15:restartNumberingAfterBreak="0">
+  <w:abstractNum w:abstractNumId="32">
     <w:nsid w:val="594571E6"/>
     <w:multiLevelType w:val="hybridMultilevel"/>
     <w:tmpl w:val="9C0024CC"/>
@@ -35039,7 +35527,7 @@
       </w:pPr>
     </w:lvl>
   </w:abstractNum>
-  <w:abstractNum w:abstractNumId="33" w15:restartNumberingAfterBreak="0">
+  <w:abstractNum w:abstractNumId="33">
     <w:nsid w:val="5AD44EAC"/>
     <w:multiLevelType w:val="hybridMultilevel"/>
     <w:tmpl w:val="6826D386"/>
@@ -35125,7 +35613,7 @@
       </w:pPr>
     </w:lvl>
   </w:abstractNum>
-  <w:abstractNum w:abstractNumId="34" w15:restartNumberingAfterBreak="0">
+  <w:abstractNum w:abstractNumId="34">
     <w:nsid w:val="5AF70412"/>
     <w:multiLevelType w:val="hybridMultilevel"/>
     <w:tmpl w:val="6DA6F2EA"/>
@@ -35214,7 +35702,7 @@
       </w:pPr>
     </w:lvl>
   </w:abstractNum>
-  <w:abstractNum w:abstractNumId="35" w15:restartNumberingAfterBreak="0">
+  <w:abstractNum w:abstractNumId="35">
     <w:nsid w:val="5CC65205"/>
     <w:multiLevelType w:val="hybridMultilevel"/>
     <w:tmpl w:val="26B42E1C"/>
@@ -35327,7 +35815,7 @@
       </w:rPr>
     </w:lvl>
   </w:abstractNum>
-  <w:abstractNum w:abstractNumId="36" w15:restartNumberingAfterBreak="0">
+  <w:abstractNum w:abstractNumId="36">
     <w:nsid w:val="5FBE52FF"/>
     <w:multiLevelType w:val="hybridMultilevel"/>
     <w:tmpl w:val="6826D386"/>
@@ -35413,7 +35901,7 @@
       </w:pPr>
     </w:lvl>
   </w:abstractNum>
-  <w:abstractNum w:abstractNumId="37" w15:restartNumberingAfterBreak="0">
+  <w:abstractNum w:abstractNumId="37">
     <w:nsid w:val="64E20832"/>
     <w:multiLevelType w:val="hybridMultilevel"/>
     <w:tmpl w:val="6826D386"/>
@@ -35499,7 +35987,7 @@
       </w:pPr>
     </w:lvl>
   </w:abstractNum>
-  <w:abstractNum w:abstractNumId="38" w15:restartNumberingAfterBreak="0">
+  <w:abstractNum w:abstractNumId="38">
     <w:nsid w:val="68392599"/>
     <w:multiLevelType w:val="hybridMultilevel"/>
     <w:tmpl w:val="6826D386"/>
@@ -35585,7 +36073,7 @@
       </w:pPr>
     </w:lvl>
   </w:abstractNum>
-  <w:abstractNum w:abstractNumId="39" w15:restartNumberingAfterBreak="0">
+  <w:abstractNum w:abstractNumId="39">
     <w:nsid w:val="69F35F7E"/>
     <w:multiLevelType w:val="hybridMultilevel"/>
     <w:tmpl w:val="A31626A4"/>
@@ -35698,7 +36186,7 @@
       </w:rPr>
     </w:lvl>
   </w:abstractNum>
-  <w:abstractNum w:abstractNumId="40" w15:restartNumberingAfterBreak="0">
+  <w:abstractNum w:abstractNumId="40">
     <w:nsid w:val="6B92059C"/>
     <w:multiLevelType w:val="hybridMultilevel"/>
     <w:tmpl w:val="6BD2B176"/>
@@ -35787,7 +36275,7 @@
       </w:pPr>
     </w:lvl>
   </w:abstractNum>
-  <w:abstractNum w:abstractNumId="41" w15:restartNumberingAfterBreak="0">
+  <w:abstractNum w:abstractNumId="41">
     <w:nsid w:val="6DEE1D12"/>
     <w:multiLevelType w:val="hybridMultilevel"/>
     <w:tmpl w:val="6DA6F2EA"/>
@@ -35876,7 +36364,7 @@
       </w:pPr>
     </w:lvl>
   </w:abstractNum>
-  <w:abstractNum w:abstractNumId="42" w15:restartNumberingAfterBreak="0">
+  <w:abstractNum w:abstractNumId="42">
     <w:nsid w:val="6E6B4930"/>
     <w:multiLevelType w:val="hybridMultilevel"/>
     <w:tmpl w:val="A31626A4"/>
@@ -35989,7 +36477,7 @@
       </w:rPr>
     </w:lvl>
   </w:abstractNum>
-  <w:abstractNum w:abstractNumId="43" w15:restartNumberingAfterBreak="0">
+  <w:abstractNum w:abstractNumId="43">
     <w:nsid w:val="70DE3932"/>
     <w:multiLevelType w:val="hybridMultilevel"/>
     <w:tmpl w:val="C7B867F2"/>
@@ -36078,7 +36566,7 @@
       </w:pPr>
     </w:lvl>
   </w:abstractNum>
-  <w:abstractNum w:abstractNumId="44" w15:restartNumberingAfterBreak="0">
+  <w:abstractNum w:abstractNumId="44">
     <w:nsid w:val="71132CF6"/>
     <w:multiLevelType w:val="hybridMultilevel"/>
     <w:tmpl w:val="B32E8F20"/>
@@ -36191,7 +36679,7 @@
       </w:rPr>
     </w:lvl>
   </w:abstractNum>
-  <w:abstractNum w:abstractNumId="45" w15:restartNumberingAfterBreak="0">
+  <w:abstractNum w:abstractNumId="45">
     <w:nsid w:val="75ED5120"/>
     <w:multiLevelType w:val="hybridMultilevel"/>
     <w:tmpl w:val="6826D386"/>
@@ -36277,7 +36765,7 @@
       </w:pPr>
     </w:lvl>
   </w:abstractNum>
-  <w:abstractNum w:abstractNumId="46" w15:restartNumberingAfterBreak="0">
+  <w:abstractNum w:abstractNumId="46">
     <w:nsid w:val="773175B6"/>
     <w:multiLevelType w:val="hybridMultilevel"/>
     <w:tmpl w:val="28D026BA"/>
@@ -36366,7 +36854,7 @@
       </w:pPr>
     </w:lvl>
   </w:abstractNum>
-  <w:abstractNum w:abstractNumId="47" w15:restartNumberingAfterBreak="0">
+  <w:abstractNum w:abstractNumId="47">
     <w:nsid w:val="7A02799B"/>
     <w:multiLevelType w:val="hybridMultilevel"/>
     <w:tmpl w:val="7DB28E22"/>
@@ -36479,7 +36967,7 @@
       </w:rPr>
     </w:lvl>
   </w:abstractNum>
-  <w:abstractNum w:abstractNumId="48" w15:restartNumberingAfterBreak="0">
+  <w:abstractNum w:abstractNumId="48">
     <w:nsid w:val="7BD44E6F"/>
     <w:multiLevelType w:val="hybridMultilevel"/>
     <w:tmpl w:val="6DA6F2EA"/>
@@ -36568,7 +37056,7 @@
       </w:pPr>
     </w:lvl>
   </w:abstractNum>
-  <w:abstractNum w:abstractNumId="49" w15:restartNumberingAfterBreak="0">
+  <w:abstractNum w:abstractNumId="49">
     <w:nsid w:val="7C7D0CC2"/>
     <w:multiLevelType w:val="hybridMultilevel"/>
     <w:tmpl w:val="6826D386"/>
@@ -36808,7 +37296,7 @@
 </file>
 
 <file path=word/styles.xml><?xml version="1.0" encoding="utf-8"?>
-<w:styles xmlns:mc="http://schemas.openxmlformats.org/markup-compatibility/2006" xmlns:r="http://schemas.openxmlformats.org/officeDocument/2006/relationships" xmlns:w="http://schemas.openxmlformats.org/wordprocessingml/2006/main" xmlns:w14="http://schemas.microsoft.com/office/word/2010/wordml" xmlns:w15="http://schemas.microsoft.com/office/word/2012/wordml" xmlns:w16cid="http://schemas.microsoft.com/office/word/2016/wordml/cid" xmlns:w16se="http://schemas.microsoft.com/office/word/2015/wordml/symex" mc:Ignorable="w14 w15 w16se w16cid">
+<w:styles xmlns:mc="http://schemas.openxmlformats.org/markup-compatibility/2006" xmlns:r="http://schemas.openxmlformats.org/officeDocument/2006/relationships" xmlns:w="http://schemas.openxmlformats.org/wordprocessingml/2006/main" xmlns:w14="http://schemas.microsoft.com/office/word/2010/wordml" xmlns:w15="http://schemas.microsoft.com/office/word/2012/wordml" mc:Ignorable="w14 w15">
   <w:docDefaults>
     <w:rPrDefault>
       <w:rPr>
@@ -36824,7 +37312,7 @@
       </w:pPr>
     </w:pPrDefault>
   </w:docDefaults>
-  <w:latentStyles w:defLockedState="0" w:defUIPriority="99" w:defSemiHidden="0" w:defUnhideWhenUsed="0" w:defQFormat="0" w:count="375">
+  <w:latentStyles w:defLockedState="0" w:defUIPriority="99" w:defSemiHidden="0" w:defUnhideWhenUsed="0" w:defQFormat="0" w:count="371">
     <w:lsdException w:name="Normal" w:uiPriority="0" w:qFormat="1"/>
     <w:lsdException w:name="heading 1" w:uiPriority="9" w:qFormat="1"/>
     <w:lsdException w:name="heading 2" w:semiHidden="1" w:uiPriority="9" w:unhideWhenUsed="1" w:qFormat="1"/>
@@ -37196,12 +37684,8 @@
     <w:lsdException w:name="List Table 5 Dark Accent 6" w:uiPriority="50"/>
     <w:lsdException w:name="List Table 6 Colorful Accent 6" w:uiPriority="51"/>
     <w:lsdException w:name="List Table 7 Colorful Accent 6" w:uiPriority="52"/>
-    <w:lsdException w:name="Mention" w:semiHidden="1" w:unhideWhenUsed="1"/>
-    <w:lsdException w:name="Smart Hyperlink" w:semiHidden="1" w:unhideWhenUsed="1"/>
-    <w:lsdException w:name="Hashtag" w:semiHidden="1" w:unhideWhenUsed="1"/>
-    <w:lsdException w:name="Unresolved Mention" w:semiHidden="1" w:unhideWhenUsed="1"/>
   </w:latentStyles>
-  <w:style w:type="paragraph" w:default="1" w:styleId="a">
+  <w:style w:type="paragraph" w:default="1" w:styleId="Normal">
     <w:name w:val="Normal"/>
     <w:qFormat/>
     <w:rsid w:val="00D317B9"/>
@@ -37215,11 +37699,11 @@
       <w:szCs w:val="24"/>
     </w:rPr>
   </w:style>
-  <w:style w:type="paragraph" w:styleId="1">
+  <w:style w:type="paragraph" w:styleId="Titre1">
     <w:name w:val="heading 1"/>
-    <w:basedOn w:val="a"/>
-    <w:next w:val="a"/>
-    <w:link w:val="10"/>
+    <w:basedOn w:val="Normal"/>
+    <w:next w:val="Normal"/>
+    <w:link w:val="Titre1Car"/>
     <w:uiPriority w:val="9"/>
     <w:qFormat/>
     <w:rsid w:val="00A30A6C"/>
@@ -37239,11 +37723,11 @@
       <w:szCs w:val="28"/>
     </w:rPr>
   </w:style>
-  <w:style w:type="paragraph" w:styleId="2">
+  <w:style w:type="paragraph" w:styleId="Titre2">
     <w:name w:val="heading 2"/>
-    <w:basedOn w:val="a"/>
-    <w:next w:val="a"/>
-    <w:link w:val="20"/>
+    <w:basedOn w:val="Normal"/>
+    <w:next w:val="Normal"/>
+    <w:link w:val="Titre2Car"/>
     <w:uiPriority w:val="9"/>
     <w:unhideWhenUsed/>
     <w:qFormat/>
@@ -37262,11 +37746,11 @@
       <w:spacing w:val="15"/>
     </w:rPr>
   </w:style>
-  <w:style w:type="paragraph" w:styleId="3">
+  <w:style w:type="paragraph" w:styleId="Titre3">
     <w:name w:val="heading 3"/>
-    <w:basedOn w:val="a"/>
-    <w:next w:val="a"/>
-    <w:link w:val="30"/>
+    <w:basedOn w:val="Normal"/>
+    <w:next w:val="Normal"/>
+    <w:link w:val="Titre3Car"/>
     <w:uiPriority w:val="9"/>
     <w:unhideWhenUsed/>
     <w:qFormat/>
@@ -37285,11 +37769,11 @@
       <w:color w:val="8DB3E2" w:themeColor="text2" w:themeTint="66"/>
     </w:rPr>
   </w:style>
-  <w:style w:type="paragraph" w:styleId="4">
+  <w:style w:type="paragraph" w:styleId="Titre4">
     <w:name w:val="heading 4"/>
-    <w:basedOn w:val="a"/>
-    <w:next w:val="a"/>
-    <w:link w:val="40"/>
+    <w:basedOn w:val="Normal"/>
+    <w:next w:val="Normal"/>
+    <w:link w:val="Titre4Car"/>
     <w:uiPriority w:val="9"/>
     <w:semiHidden/>
     <w:unhideWhenUsed/>
@@ -37308,11 +37792,11 @@
       <w:spacing w:val="10"/>
     </w:rPr>
   </w:style>
-  <w:style w:type="paragraph" w:styleId="5">
+  <w:style w:type="paragraph" w:styleId="Titre5">
     <w:name w:val="heading 5"/>
-    <w:basedOn w:val="a"/>
-    <w:next w:val="a"/>
-    <w:link w:val="50"/>
+    <w:basedOn w:val="Normal"/>
+    <w:next w:val="Normal"/>
+    <w:link w:val="Titre5Car"/>
     <w:uiPriority w:val="9"/>
     <w:semiHidden/>
     <w:unhideWhenUsed/>
@@ -37329,11 +37813,11 @@
       <w:spacing w:val="10"/>
     </w:rPr>
   </w:style>
-  <w:style w:type="paragraph" w:styleId="6">
+  <w:style w:type="paragraph" w:styleId="Titre6">
     <w:name w:val="heading 6"/>
-    <w:basedOn w:val="a"/>
-    <w:next w:val="a"/>
-    <w:link w:val="60"/>
+    <w:basedOn w:val="Normal"/>
+    <w:next w:val="Normal"/>
+    <w:link w:val="Titre6Car"/>
     <w:uiPriority w:val="9"/>
     <w:semiHidden/>
     <w:unhideWhenUsed/>
@@ -37350,11 +37834,11 @@
       <w:spacing w:val="10"/>
     </w:rPr>
   </w:style>
-  <w:style w:type="paragraph" w:styleId="7">
+  <w:style w:type="paragraph" w:styleId="Titre7">
     <w:name w:val="heading 7"/>
-    <w:basedOn w:val="a"/>
-    <w:next w:val="a"/>
-    <w:link w:val="70"/>
+    <w:basedOn w:val="Normal"/>
+    <w:next w:val="Normal"/>
+    <w:link w:val="Titre7Car"/>
     <w:uiPriority w:val="9"/>
     <w:semiHidden/>
     <w:unhideWhenUsed/>
@@ -37373,11 +37857,11 @@
       <w:spacing w:val="10"/>
     </w:rPr>
   </w:style>
-  <w:style w:type="paragraph" w:styleId="8">
+  <w:style w:type="paragraph" w:styleId="Titre8">
     <w:name w:val="heading 8"/>
-    <w:basedOn w:val="a"/>
-    <w:next w:val="a"/>
-    <w:link w:val="80"/>
+    <w:basedOn w:val="Normal"/>
+    <w:next w:val="Normal"/>
+    <w:link w:val="Titre8Car"/>
     <w:uiPriority w:val="9"/>
     <w:semiHidden/>
     <w:unhideWhenUsed/>
@@ -37395,11 +37879,11 @@
       <w:szCs w:val="20"/>
     </w:rPr>
   </w:style>
-  <w:style w:type="paragraph" w:styleId="9">
+  <w:style w:type="paragraph" w:styleId="Titre9">
     <w:name w:val="heading 9"/>
-    <w:basedOn w:val="a"/>
-    <w:next w:val="a"/>
-    <w:link w:val="90"/>
+    <w:basedOn w:val="Normal"/>
+    <w:next w:val="Normal"/>
+    <w:link w:val="Titre9Car"/>
     <w:uiPriority w:val="9"/>
     <w:semiHidden/>
     <w:unhideWhenUsed/>
@@ -37419,13 +37903,13 @@
       <w:szCs w:val="20"/>
     </w:rPr>
   </w:style>
-  <w:style w:type="character" w:default="1" w:styleId="a0">
+  <w:style w:type="character" w:default="1" w:styleId="Policepardfaut">
     <w:name w:val="Default Paragraph Font"/>
     <w:uiPriority w:val="1"/>
     <w:semiHidden/>
     <w:unhideWhenUsed/>
   </w:style>
-  <w:style w:type="table" w:default="1" w:styleId="a1">
+  <w:style w:type="table" w:default="1" w:styleId="TableauNormal">
     <w:name w:val="Normal Table"/>
     <w:uiPriority w:val="99"/>
     <w:semiHidden/>
@@ -37440,16 +37924,16 @@
       </w:tblCellMar>
     </w:tblPr>
   </w:style>
-  <w:style w:type="numbering" w:default="1" w:styleId="a2">
+  <w:style w:type="numbering" w:default="1" w:styleId="Aucuneliste">
     <w:name w:val="No List"/>
     <w:uiPriority w:val="99"/>
     <w:semiHidden/>
     <w:unhideWhenUsed/>
   </w:style>
-  <w:style w:type="character" w:customStyle="1" w:styleId="10">
-    <w:name w:val="标题 1 字符"/>
-    <w:basedOn w:val="a0"/>
-    <w:link w:val="1"/>
+  <w:style w:type="character" w:customStyle="1" w:styleId="Titre1Car">
+    <w:name w:val="Titre 1 Car"/>
+    <w:basedOn w:val="Policepardfaut"/>
+    <w:link w:val="Titre1"/>
     <w:uiPriority w:val="9"/>
     <w:rsid w:val="00A30A6C"/>
     <w:rPr>
@@ -37460,10 +37944,10 @@
       <w:szCs w:val="28"/>
     </w:rPr>
   </w:style>
-  <w:style w:type="character" w:customStyle="1" w:styleId="20">
-    <w:name w:val="标题 2 字符"/>
-    <w:basedOn w:val="a0"/>
-    <w:link w:val="2"/>
+  <w:style w:type="character" w:customStyle="1" w:styleId="Titre2Car">
+    <w:name w:val="Titre 2 Car"/>
+    <w:basedOn w:val="Policepardfaut"/>
+    <w:link w:val="Titre2"/>
     <w:uiPriority w:val="9"/>
     <w:rsid w:val="00A30A6C"/>
     <w:rPr>
@@ -37474,10 +37958,10 @@
       <w:szCs w:val="24"/>
     </w:rPr>
   </w:style>
-  <w:style w:type="character" w:customStyle="1" w:styleId="30">
-    <w:name w:val="标题 3 字符"/>
-    <w:basedOn w:val="a0"/>
-    <w:link w:val="3"/>
+  <w:style w:type="character" w:customStyle="1" w:styleId="Titre3Car">
+    <w:name w:val="Titre 3 Car"/>
+    <w:basedOn w:val="Policepardfaut"/>
+    <w:link w:val="Titre3"/>
     <w:uiPriority w:val="9"/>
     <w:rsid w:val="00A30A6C"/>
     <w:rPr>
@@ -37487,10 +37971,10 @@
       <w:szCs w:val="24"/>
     </w:rPr>
   </w:style>
-  <w:style w:type="character" w:customStyle="1" w:styleId="40">
-    <w:name w:val="标题 4 字符"/>
-    <w:basedOn w:val="a0"/>
-    <w:link w:val="4"/>
+  <w:style w:type="character" w:customStyle="1" w:styleId="Titre4Car">
+    <w:name w:val="Titre 4 Car"/>
+    <w:basedOn w:val="Policepardfaut"/>
+    <w:link w:val="Titre4"/>
     <w:uiPriority w:val="9"/>
     <w:semiHidden/>
     <w:rsid w:val="00A30A6C"/>
@@ -37500,10 +37984,10 @@
       <w:spacing w:val="10"/>
     </w:rPr>
   </w:style>
-  <w:style w:type="character" w:customStyle="1" w:styleId="50">
-    <w:name w:val="标题 5 字符"/>
-    <w:basedOn w:val="a0"/>
-    <w:link w:val="5"/>
+  <w:style w:type="character" w:customStyle="1" w:styleId="Titre5Car">
+    <w:name w:val="Titre 5 Car"/>
+    <w:basedOn w:val="Policepardfaut"/>
+    <w:link w:val="Titre5"/>
     <w:uiPriority w:val="9"/>
     <w:semiHidden/>
     <w:rsid w:val="00A30A6C"/>
@@ -37513,10 +37997,10 @@
       <w:spacing w:val="10"/>
     </w:rPr>
   </w:style>
-  <w:style w:type="character" w:customStyle="1" w:styleId="60">
-    <w:name w:val="标题 6 字符"/>
-    <w:basedOn w:val="a0"/>
-    <w:link w:val="6"/>
+  <w:style w:type="character" w:customStyle="1" w:styleId="Titre6Car">
+    <w:name w:val="Titre 6 Car"/>
+    <w:basedOn w:val="Policepardfaut"/>
+    <w:link w:val="Titre6"/>
     <w:uiPriority w:val="9"/>
     <w:semiHidden/>
     <w:rsid w:val="00A30A6C"/>
@@ -37526,10 +38010,10 @@
       <w:spacing w:val="10"/>
     </w:rPr>
   </w:style>
-  <w:style w:type="character" w:customStyle="1" w:styleId="70">
-    <w:name w:val="标题 7 字符"/>
-    <w:basedOn w:val="a0"/>
-    <w:link w:val="7"/>
+  <w:style w:type="character" w:customStyle="1" w:styleId="Titre7Car">
+    <w:name w:val="Titre 7 Car"/>
+    <w:basedOn w:val="Policepardfaut"/>
+    <w:link w:val="Titre7"/>
     <w:uiPriority w:val="9"/>
     <w:semiHidden/>
     <w:rsid w:val="00A30A6C"/>
@@ -37541,10 +38025,10 @@
       <w:spacing w:val="10"/>
     </w:rPr>
   </w:style>
-  <w:style w:type="character" w:customStyle="1" w:styleId="80">
-    <w:name w:val="标题 8 字符"/>
-    <w:basedOn w:val="a0"/>
-    <w:link w:val="8"/>
+  <w:style w:type="character" w:customStyle="1" w:styleId="Titre8Car">
+    <w:name w:val="Titre 8 Car"/>
+    <w:basedOn w:val="Policepardfaut"/>
+    <w:link w:val="Titre8"/>
     <w:uiPriority w:val="9"/>
     <w:semiHidden/>
     <w:rsid w:val="00A30A6C"/>
@@ -37555,10 +38039,10 @@
       <w:szCs w:val="20"/>
     </w:rPr>
   </w:style>
-  <w:style w:type="character" w:customStyle="1" w:styleId="90">
-    <w:name w:val="标题 9 字符"/>
-    <w:basedOn w:val="a0"/>
-    <w:link w:val="9"/>
+  <w:style w:type="character" w:customStyle="1" w:styleId="Titre9Car">
+    <w:name w:val="Titre 9 Car"/>
+    <w:basedOn w:val="Policepardfaut"/>
+    <w:link w:val="Titre9"/>
     <w:uiPriority w:val="9"/>
     <w:semiHidden/>
     <w:rsid w:val="00A30A6C"/>
@@ -37571,10 +38055,10 @@
       <w:szCs w:val="20"/>
     </w:rPr>
   </w:style>
-  <w:style w:type="paragraph" w:styleId="a3">
+  <w:style w:type="paragraph" w:styleId="Lgende">
     <w:name w:val="caption"/>
-    <w:basedOn w:val="a"/>
-    <w:next w:val="a"/>
+    <w:basedOn w:val="Normal"/>
+    <w:next w:val="Normal"/>
     <w:uiPriority w:val="35"/>
     <w:semiHidden/>
     <w:unhideWhenUsed/>
@@ -37587,11 +38071,11 @@
       <w:szCs w:val="18"/>
     </w:rPr>
   </w:style>
-  <w:style w:type="paragraph" w:styleId="a4">
+  <w:style w:type="paragraph" w:styleId="Titre">
     <w:name w:val="Title"/>
-    <w:basedOn w:val="a"/>
-    <w:next w:val="a"/>
-    <w:link w:val="a5"/>
+    <w:basedOn w:val="Normal"/>
+    <w:next w:val="Normal"/>
+    <w:link w:val="TitreCar"/>
     <w:uiPriority w:val="10"/>
     <w:qFormat/>
     <w:rsid w:val="00A30A6C"/>
@@ -37611,10 +38095,10 @@
       <w:szCs w:val="44"/>
     </w:rPr>
   </w:style>
-  <w:style w:type="character" w:customStyle="1" w:styleId="a5">
-    <w:name w:val="标题 字符"/>
-    <w:basedOn w:val="a0"/>
-    <w:link w:val="a4"/>
+  <w:style w:type="character" w:customStyle="1" w:styleId="TitreCar">
+    <w:name w:val="Titre Car"/>
+    <w:basedOn w:val="Policepardfaut"/>
+    <w:link w:val="Titre"/>
     <w:uiPriority w:val="10"/>
     <w:rsid w:val="00A30A6C"/>
     <w:rPr>
@@ -37625,11 +38109,11 @@
       <w:szCs w:val="44"/>
     </w:rPr>
   </w:style>
-  <w:style w:type="paragraph" w:styleId="a6">
+  <w:style w:type="paragraph" w:styleId="Sous-titre">
     <w:name w:val="Subtitle"/>
-    <w:basedOn w:val="a"/>
-    <w:next w:val="a"/>
-    <w:link w:val="a7"/>
+    <w:basedOn w:val="Normal"/>
+    <w:next w:val="Normal"/>
+    <w:link w:val="Sous-titreCar"/>
     <w:uiPriority w:val="11"/>
     <w:qFormat/>
     <w:rsid w:val="009A6250"/>
@@ -37645,10 +38129,10 @@
       <w:u w:val="single"/>
     </w:rPr>
   </w:style>
-  <w:style w:type="character" w:customStyle="1" w:styleId="a7">
-    <w:name w:val="副标题 字符"/>
-    <w:basedOn w:val="a0"/>
-    <w:link w:val="a6"/>
+  <w:style w:type="character" w:customStyle="1" w:styleId="Sous-titreCar">
+    <w:name w:val="Sous-titre Car"/>
+    <w:basedOn w:val="Policepardfaut"/>
+    <w:link w:val="Sous-titre"/>
     <w:uiPriority w:val="11"/>
     <w:rsid w:val="009A6250"/>
     <w:rPr>
@@ -37660,7 +38144,7 @@
       <w:u w:val="single"/>
     </w:rPr>
   </w:style>
-  <w:style w:type="character" w:styleId="a8">
+  <w:style w:type="character" w:styleId="lev">
     <w:name w:val="Strong"/>
     <w:uiPriority w:val="22"/>
     <w:qFormat/>
@@ -37672,7 +38156,7 @@
       <w:spacing w:val="5"/>
     </w:rPr>
   </w:style>
-  <w:style w:type="character" w:styleId="a9">
+  <w:style w:type="character" w:styleId="Accentuation">
     <w:name w:val="Emphasis"/>
     <w:uiPriority w:val="20"/>
     <w:qFormat/>
@@ -37684,10 +38168,10 @@
       <w:szCs w:val="20"/>
     </w:rPr>
   </w:style>
-  <w:style w:type="paragraph" w:styleId="aa">
+  <w:style w:type="paragraph" w:styleId="Sansinterligne">
     <w:name w:val="No Spacing"/>
-    <w:basedOn w:val="a"/>
-    <w:link w:val="ab"/>
+    <w:basedOn w:val="Normal"/>
+    <w:link w:val="SansinterligneCar"/>
     <w:uiPriority w:val="1"/>
     <w:qFormat/>
     <w:rsid w:val="00A30A6C"/>
@@ -37695,16 +38179,16 @@
       <w:spacing w:after="0" w:line="240" w:lineRule="auto"/>
     </w:pPr>
   </w:style>
-  <w:style w:type="character" w:customStyle="1" w:styleId="ab">
-    <w:name w:val="无间隔 字符"/>
-    <w:basedOn w:val="a0"/>
-    <w:link w:val="aa"/>
+  <w:style w:type="character" w:customStyle="1" w:styleId="SansinterligneCar">
+    <w:name w:val="Sans interligne Car"/>
+    <w:basedOn w:val="Policepardfaut"/>
+    <w:link w:val="Sansinterligne"/>
     <w:uiPriority w:val="1"/>
     <w:rsid w:val="00A30A6C"/>
   </w:style>
-  <w:style w:type="paragraph" w:styleId="ac">
+  <w:style w:type="paragraph" w:styleId="Paragraphedeliste">
     <w:name w:val="List Paragraph"/>
-    <w:basedOn w:val="a"/>
+    <w:basedOn w:val="Normal"/>
     <w:uiPriority w:val="34"/>
     <w:qFormat/>
     <w:rsid w:val="00A30A6C"/>
@@ -37713,11 +38197,11 @@
       <w:contextualSpacing/>
     </w:pPr>
   </w:style>
-  <w:style w:type="paragraph" w:styleId="ad">
+  <w:style w:type="paragraph" w:styleId="Citation">
     <w:name w:val="Quote"/>
-    <w:basedOn w:val="a"/>
-    <w:next w:val="a"/>
-    <w:link w:val="ae"/>
+    <w:basedOn w:val="Normal"/>
+    <w:next w:val="Normal"/>
+    <w:link w:val="CitationCar"/>
     <w:uiPriority w:val="29"/>
     <w:qFormat/>
     <w:rsid w:val="00A30A6C"/>
@@ -37726,10 +38210,10 @@
       <w:iCs/>
     </w:rPr>
   </w:style>
-  <w:style w:type="character" w:customStyle="1" w:styleId="ae">
-    <w:name w:val="引用 字符"/>
-    <w:basedOn w:val="a0"/>
-    <w:link w:val="ad"/>
+  <w:style w:type="character" w:customStyle="1" w:styleId="CitationCar">
+    <w:name w:val="Citation Car"/>
+    <w:basedOn w:val="Policepardfaut"/>
+    <w:link w:val="Citation"/>
     <w:uiPriority w:val="29"/>
     <w:rsid w:val="00A30A6C"/>
     <w:rPr>
@@ -37737,11 +38221,11 @@
       <w:iCs/>
     </w:rPr>
   </w:style>
-  <w:style w:type="paragraph" w:styleId="af">
+  <w:style w:type="paragraph" w:styleId="Citationintense">
     <w:name w:val="Intense Quote"/>
-    <w:basedOn w:val="a"/>
-    <w:next w:val="a"/>
-    <w:link w:val="af0"/>
+    <w:basedOn w:val="Normal"/>
+    <w:next w:val="Normal"/>
+    <w:link w:val="CitationintenseCar"/>
     <w:uiPriority w:val="30"/>
     <w:qFormat/>
     <w:rsid w:val="00740CA6"/>
@@ -37761,10 +38245,10 @@
       <w:szCs w:val="20"/>
     </w:rPr>
   </w:style>
-  <w:style w:type="character" w:customStyle="1" w:styleId="af0">
-    <w:name w:val="明显引用 字符"/>
-    <w:basedOn w:val="a0"/>
-    <w:link w:val="af"/>
+  <w:style w:type="character" w:customStyle="1" w:styleId="CitationintenseCar">
+    <w:name w:val="Citation intense Car"/>
+    <w:basedOn w:val="Policepardfaut"/>
+    <w:link w:val="Citationintense"/>
     <w:uiPriority w:val="30"/>
     <w:rsid w:val="00740CA6"/>
     <w:rPr>
@@ -37777,7 +38261,7 @@
       <w:szCs w:val="20"/>
     </w:rPr>
   </w:style>
-  <w:style w:type="character" w:styleId="af1">
+  <w:style w:type="character" w:styleId="Emphaseple">
     <w:name w:val="Subtle Emphasis"/>
     <w:uiPriority w:val="19"/>
     <w:qFormat/>
@@ -37787,7 +38271,7 @@
       <w:iCs/>
     </w:rPr>
   </w:style>
-  <w:style w:type="character" w:styleId="af2">
+  <w:style w:type="character" w:styleId="Emphaseintense">
     <w:name w:val="Intense Emphasis"/>
     <w:uiPriority w:val="21"/>
     <w:qFormat/>
@@ -37801,9 +38285,9 @@
       <w:szCs w:val="20"/>
     </w:rPr>
   </w:style>
-  <w:style w:type="character" w:styleId="af3">
+  <w:style w:type="character" w:styleId="Rfrenceple">
     <w:name w:val="Subtle Reference"/>
-    <w:basedOn w:val="a0"/>
+    <w:basedOn w:val="Policepardfaut"/>
     <w:uiPriority w:val="31"/>
     <w:qFormat/>
     <w:rsid w:val="00A30A6C"/>
@@ -37814,7 +38298,7 @@
       <w:color w:val="622423" w:themeColor="accent2" w:themeShade="7F"/>
     </w:rPr>
   </w:style>
-  <w:style w:type="character" w:styleId="af4">
+  <w:style w:type="character" w:styleId="Rfrenceintense">
     <w:name w:val="Intense Reference"/>
     <w:uiPriority w:val="32"/>
     <w:qFormat/>
@@ -37828,7 +38312,7 @@
       <w:color w:val="622423" w:themeColor="accent2" w:themeShade="7F"/>
     </w:rPr>
   </w:style>
-  <w:style w:type="character" w:styleId="af5">
+  <w:style w:type="character" w:styleId="Titredulivre">
     <w:name w:val="Book Title"/>
     <w:uiPriority w:val="33"/>
     <w:qFormat/>
@@ -37840,10 +38324,10 @@
       <w:u w:color="622423" w:themeColor="accent2" w:themeShade="7F"/>
     </w:rPr>
   </w:style>
-  <w:style w:type="paragraph" w:styleId="TOC">
+  <w:style w:type="paragraph" w:styleId="En-ttedetabledesmatires">
     <w:name w:val="TOC Heading"/>
-    <w:basedOn w:val="1"/>
-    <w:next w:val="a"/>
+    <w:basedOn w:val="Titre1"/>
+    <w:next w:val="Normal"/>
     <w:uiPriority w:val="39"/>
     <w:unhideWhenUsed/>
     <w:qFormat/>
@@ -37855,10 +38339,10 @@
       <w:lang w:bidi="en-US"/>
     </w:rPr>
   </w:style>
-  <w:style w:type="paragraph" w:styleId="af6">
+  <w:style w:type="paragraph" w:styleId="En-tte">
     <w:name w:val="header"/>
-    <w:basedOn w:val="a"/>
-    <w:link w:val="af7"/>
+    <w:basedOn w:val="Normal"/>
+    <w:link w:val="En-tteCar"/>
     <w:uiPriority w:val="99"/>
     <w:unhideWhenUsed/>
     <w:rsid w:val="00A30A6C"/>
@@ -37870,17 +38354,17 @@
       <w:spacing w:after="0" w:line="240" w:lineRule="auto"/>
     </w:pPr>
   </w:style>
-  <w:style w:type="character" w:customStyle="1" w:styleId="af7">
-    <w:name w:val="页眉 字符"/>
-    <w:basedOn w:val="a0"/>
-    <w:link w:val="af6"/>
+  <w:style w:type="character" w:customStyle="1" w:styleId="En-tteCar">
+    <w:name w:val="En-tête Car"/>
+    <w:basedOn w:val="Policepardfaut"/>
+    <w:link w:val="En-tte"/>
     <w:uiPriority w:val="99"/>
     <w:rsid w:val="00A30A6C"/>
   </w:style>
-  <w:style w:type="paragraph" w:styleId="af8">
+  <w:style w:type="paragraph" w:styleId="Pieddepage">
     <w:name w:val="footer"/>
-    <w:basedOn w:val="a"/>
-    <w:link w:val="af9"/>
+    <w:basedOn w:val="Normal"/>
+    <w:link w:val="PieddepageCar"/>
     <w:uiPriority w:val="99"/>
     <w:unhideWhenUsed/>
     <w:rsid w:val="00A30A6C"/>
@@ -37892,17 +38376,17 @@
       <w:spacing w:after="0" w:line="240" w:lineRule="auto"/>
     </w:pPr>
   </w:style>
-  <w:style w:type="character" w:customStyle="1" w:styleId="af9">
-    <w:name w:val="页脚 字符"/>
-    <w:basedOn w:val="a0"/>
-    <w:link w:val="af8"/>
+  <w:style w:type="character" w:customStyle="1" w:styleId="PieddepageCar">
+    <w:name w:val="Pied de page Car"/>
+    <w:basedOn w:val="Policepardfaut"/>
+    <w:link w:val="Pieddepage"/>
     <w:uiPriority w:val="99"/>
     <w:rsid w:val="00A30A6C"/>
   </w:style>
-  <w:style w:type="paragraph" w:styleId="afa">
+  <w:style w:type="paragraph" w:styleId="Textedebulles">
     <w:name w:val="Balloon Text"/>
-    <w:basedOn w:val="a"/>
-    <w:link w:val="afb"/>
+    <w:basedOn w:val="Normal"/>
+    <w:link w:val="TextedebullesCar"/>
     <w:uiPriority w:val="99"/>
     <w:semiHidden/>
     <w:unhideWhenUsed/>
@@ -37916,10 +38400,10 @@
       <w:szCs w:val="16"/>
     </w:rPr>
   </w:style>
-  <w:style w:type="character" w:customStyle="1" w:styleId="afb">
-    <w:name w:val="批注框文本 字符"/>
-    <w:basedOn w:val="a0"/>
-    <w:link w:val="afa"/>
+  <w:style w:type="character" w:customStyle="1" w:styleId="TextedebullesCar">
+    <w:name w:val="Texte de bulles Car"/>
+    <w:basedOn w:val="Policepardfaut"/>
+    <w:link w:val="Textedebulles"/>
     <w:uiPriority w:val="99"/>
     <w:semiHidden/>
     <w:rsid w:val="00A30A6C"/>
@@ -37929,15 +38413,16 @@
       <w:szCs w:val="16"/>
     </w:rPr>
   </w:style>
-  <w:style w:type="table" w:styleId="afc">
+  <w:style w:type="table" w:styleId="Grilledutableau">
     <w:name w:val="Table Grid"/>
-    <w:basedOn w:val="a1"/>
+    <w:basedOn w:val="TableauNormal"/>
     <w:uiPriority w:val="59"/>
     <w:rsid w:val="00A30A6C"/>
     <w:pPr>
       <w:spacing w:after="0" w:line="240" w:lineRule="auto"/>
     </w:pPr>
     <w:tblPr>
+      <w:tblInd w:w="0" w:type="dxa"/>
       <w:tblBorders>
         <w:top w:val="single" w:sz="4" w:space="0" w:color="auto"/>
         <w:left w:val="single" w:sz="4" w:space="0" w:color="auto"/>
@@ -37946,12 +38431,18 @@
         <w:insideH w:val="single" w:sz="4" w:space="0" w:color="auto"/>
         <w:insideV w:val="single" w:sz="4" w:space="0" w:color="auto"/>
       </w:tblBorders>
+      <w:tblCellMar>
+        <w:top w:w="0" w:type="dxa"/>
+        <w:left w:w="108" w:type="dxa"/>
+        <w:bottom w:w="0" w:type="dxa"/>
+        <w:right w:w="108" w:type="dxa"/>
+      </w:tblCellMar>
     </w:tblPr>
   </w:style>
-  <w:style w:type="paragraph" w:styleId="21">
+  <w:style w:type="paragraph" w:styleId="TM2">
     <w:name w:val="toc 2"/>
-    <w:basedOn w:val="a"/>
-    <w:next w:val="a"/>
+    <w:basedOn w:val="Normal"/>
+    <w:next w:val="Normal"/>
     <w:autoRedefine/>
     <w:uiPriority w:val="39"/>
     <w:unhideWhenUsed/>
@@ -37966,10 +38457,10 @@
       <w:lang w:eastAsia="fr-FR"/>
     </w:rPr>
   </w:style>
-  <w:style w:type="paragraph" w:styleId="11">
+  <w:style w:type="paragraph" w:styleId="TM1">
     <w:name w:val="toc 1"/>
-    <w:basedOn w:val="a"/>
-    <w:next w:val="a"/>
+    <w:basedOn w:val="Normal"/>
+    <w:next w:val="Normal"/>
     <w:autoRedefine/>
     <w:uiPriority w:val="39"/>
     <w:unhideWhenUsed/>
@@ -37983,10 +38474,10 @@
       <w:lang w:eastAsia="fr-FR"/>
     </w:rPr>
   </w:style>
-  <w:style w:type="paragraph" w:styleId="31">
+  <w:style w:type="paragraph" w:styleId="TM3">
     <w:name w:val="toc 3"/>
-    <w:basedOn w:val="a"/>
-    <w:next w:val="a"/>
+    <w:basedOn w:val="Normal"/>
+    <w:next w:val="Normal"/>
     <w:autoRedefine/>
     <w:uiPriority w:val="39"/>
     <w:unhideWhenUsed/>
@@ -38001,9 +38492,9 @@
       <w:lang w:eastAsia="fr-FR"/>
     </w:rPr>
   </w:style>
-  <w:style w:type="character" w:styleId="afd">
+  <w:style w:type="character" w:styleId="Lienhypertexte">
     <w:name w:val="Hyperlink"/>
-    <w:basedOn w:val="a0"/>
+    <w:basedOn w:val="Policepardfaut"/>
     <w:uiPriority w:val="99"/>
     <w:unhideWhenUsed/>
     <w:rsid w:val="00D9545A"/>
@@ -38012,9 +38503,9 @@
       <w:u w:val="single"/>
     </w:rPr>
   </w:style>
-  <w:style w:type="character" w:styleId="afe">
+  <w:style w:type="character" w:styleId="Textedelespacerserv">
     <w:name w:val="Placeholder Text"/>
-    <w:basedOn w:val="a0"/>
+    <w:basedOn w:val="Policepardfaut"/>
     <w:uiPriority w:val="99"/>
     <w:semiHidden/>
     <w:rsid w:val="00F03B17"/>
@@ -38024,8 +38515,8 @@
   </w:style>
   <w:style w:type="paragraph" w:customStyle="1" w:styleId="RequirementID">
     <w:name w:val="Requirement_ID"/>
-    <w:basedOn w:val="a"/>
-    <w:next w:val="a"/>
+    <w:basedOn w:val="Normal"/>
+    <w:next w:val="Normal"/>
     <w:link w:val="RequirementIDCar"/>
     <w:autoRedefine/>
     <w:qFormat/>
@@ -38046,7 +38537,7 @@
   </w:style>
   <w:style w:type="character" w:customStyle="1" w:styleId="RequirementIDCar">
     <w:name w:val="Requirement_ID Car"/>
-    <w:basedOn w:val="a0"/>
+    <w:basedOn w:val="Policepardfaut"/>
     <w:link w:val="RequirementID"/>
     <w:rsid w:val="00F00CBC"/>
     <w:rPr>
@@ -38056,9 +38547,9 @@
       <w:lang w:val="en-GB"/>
     </w:rPr>
   </w:style>
-  <w:style w:type="paragraph" w:styleId="aff">
+  <w:style w:type="paragraph" w:styleId="NormalWeb">
     <w:name w:val="Normal (Web)"/>
-    <w:basedOn w:val="a"/>
+    <w:basedOn w:val="Normal"/>
     <w:uiPriority w:val="99"/>
     <w:semiHidden/>
     <w:unhideWhenUsed/>
@@ -38073,9 +38564,9 @@
       <w:lang w:eastAsia="fr-FR"/>
     </w:rPr>
   </w:style>
-  <w:style w:type="character" w:styleId="aff0">
+  <w:style w:type="character" w:styleId="Lienhypertextesuivivisit">
     <w:name w:val="FollowedHyperlink"/>
-    <w:basedOn w:val="a0"/>
+    <w:basedOn w:val="Policepardfaut"/>
     <w:uiPriority w:val="99"/>
     <w:semiHidden/>
     <w:unhideWhenUsed/>
@@ -38087,7 +38578,7 @@
   </w:style>
   <w:style w:type="character" w:customStyle="1" w:styleId="sc91">
     <w:name w:val="sc91"/>
-    <w:basedOn w:val="a0"/>
+    <w:basedOn w:val="Policepardfaut"/>
     <w:rsid w:val="006B0215"/>
     <w:rPr>
       <w:rFonts w:ascii="Courier New" w:hAnsi="Courier New" w:cs="Courier New" w:hint="default"/>
@@ -38098,7 +38589,7 @@
   </w:style>
   <w:style w:type="character" w:customStyle="1" w:styleId="sc161">
     <w:name w:val="sc161"/>
-    <w:basedOn w:val="a0"/>
+    <w:basedOn w:val="Policepardfaut"/>
     <w:rsid w:val="006B0215"/>
     <w:rPr>
       <w:rFonts w:ascii="Courier New" w:hAnsi="Courier New" w:cs="Courier New" w:hint="default"/>
@@ -38109,7 +38600,7 @@
   </w:style>
   <w:style w:type="character" w:customStyle="1" w:styleId="sc0">
     <w:name w:val="sc0"/>
-    <w:basedOn w:val="a0"/>
+    <w:basedOn w:val="Policepardfaut"/>
     <w:rsid w:val="006B0215"/>
     <w:rPr>
       <w:rFonts w:ascii="Courier New" w:hAnsi="Courier New" w:cs="Courier New" w:hint="default"/>
@@ -38120,7 +38611,7 @@
   </w:style>
   <w:style w:type="character" w:customStyle="1" w:styleId="sc11">
     <w:name w:val="sc11"/>
-    <w:basedOn w:val="a0"/>
+    <w:basedOn w:val="Policepardfaut"/>
     <w:rsid w:val="006B0215"/>
     <w:rPr>
       <w:rFonts w:ascii="Courier New" w:hAnsi="Courier New" w:cs="Courier New" w:hint="default"/>
@@ -38131,7 +38622,7 @@
   </w:style>
   <w:style w:type="character" w:customStyle="1" w:styleId="sc101">
     <w:name w:val="sc101"/>
-    <w:basedOn w:val="a0"/>
+    <w:basedOn w:val="Policepardfaut"/>
     <w:rsid w:val="006B0215"/>
     <w:rPr>
       <w:rFonts w:ascii="Courier New" w:hAnsi="Courier New" w:cs="Courier New" w:hint="default"/>
@@ -38144,7 +38635,7 @@
   </w:style>
   <w:style w:type="character" w:customStyle="1" w:styleId="sc61">
     <w:name w:val="sc61"/>
-    <w:basedOn w:val="a0"/>
+    <w:basedOn w:val="Policepardfaut"/>
     <w:rsid w:val="006B0215"/>
     <w:rPr>
       <w:rFonts w:ascii="Courier New" w:hAnsi="Courier New" w:cs="Courier New" w:hint="default"/>
@@ -38155,7 +38646,7 @@
   </w:style>
   <w:style w:type="character" w:customStyle="1" w:styleId="sc21">
     <w:name w:val="sc21"/>
-    <w:basedOn w:val="a0"/>
+    <w:basedOn w:val="Policepardfaut"/>
     <w:rsid w:val="006B0215"/>
     <w:rPr>
       <w:rFonts w:ascii="Courier New" w:hAnsi="Courier New" w:cs="Courier New" w:hint="default"/>
@@ -38166,7 +38657,7 @@
   </w:style>
   <w:style w:type="character" w:customStyle="1" w:styleId="sc41">
     <w:name w:val="sc41"/>
-    <w:basedOn w:val="a0"/>
+    <w:basedOn w:val="Policepardfaut"/>
     <w:rsid w:val="006B0215"/>
     <w:rPr>
       <w:rFonts w:ascii="Courier New" w:hAnsi="Courier New" w:cs="Courier New" w:hint="default"/>
@@ -38177,7 +38668,7 @@
   </w:style>
   <w:style w:type="character" w:customStyle="1" w:styleId="sc51">
     <w:name w:val="sc51"/>
-    <w:basedOn w:val="a0"/>
+    <w:basedOn w:val="Policepardfaut"/>
     <w:rsid w:val="006B0215"/>
     <w:rPr>
       <w:rFonts w:ascii="Courier New" w:hAnsi="Courier New" w:cs="Courier New" w:hint="default"/>
@@ -38190,7 +38681,7 @@
   </w:style>
   <w:style w:type="character" w:customStyle="1" w:styleId="sc12">
     <w:name w:val="sc12"/>
-    <w:basedOn w:val="a0"/>
+    <w:basedOn w:val="Policepardfaut"/>
     <w:rsid w:val="006B0215"/>
     <w:rPr>
       <w:rFonts w:ascii="Courier New" w:hAnsi="Courier New" w:cs="Courier New" w:hint="default"/>
@@ -38199,9 +38690,9 @@
       <w:szCs w:val="20"/>
     </w:rPr>
   </w:style>
-  <w:style w:type="character" w:styleId="aff1">
+  <w:style w:type="character" w:styleId="Marquedecommentaire">
     <w:name w:val="annotation reference"/>
-    <w:basedOn w:val="a0"/>
+    <w:basedOn w:val="Policepardfaut"/>
     <w:uiPriority w:val="99"/>
     <w:semiHidden/>
     <w:unhideWhenUsed/>
@@ -38211,10 +38702,10 @@
       <w:szCs w:val="16"/>
     </w:rPr>
   </w:style>
-  <w:style w:type="paragraph" w:styleId="aff2">
+  <w:style w:type="paragraph" w:styleId="Commentaire">
     <w:name w:val="annotation text"/>
-    <w:basedOn w:val="a"/>
-    <w:link w:val="aff3"/>
+    <w:basedOn w:val="Normal"/>
+    <w:link w:val="CommentaireCar"/>
     <w:uiPriority w:val="99"/>
     <w:semiHidden/>
     <w:unhideWhenUsed/>
@@ -38227,10 +38718,10 @@
       <w:szCs w:val="20"/>
     </w:rPr>
   </w:style>
-  <w:style w:type="character" w:customStyle="1" w:styleId="aff3">
-    <w:name w:val="批注文字 字符"/>
-    <w:basedOn w:val="a0"/>
-    <w:link w:val="aff2"/>
+  <w:style w:type="character" w:customStyle="1" w:styleId="CommentaireCar">
+    <w:name w:val="Commentaire Car"/>
+    <w:basedOn w:val="Policepardfaut"/>
+    <w:link w:val="Commentaire"/>
     <w:uiPriority w:val="99"/>
     <w:semiHidden/>
     <w:rsid w:val="001A1085"/>
@@ -38240,11 +38731,11 @@
       <w:szCs w:val="20"/>
     </w:rPr>
   </w:style>
-  <w:style w:type="paragraph" w:styleId="aff4">
+  <w:style w:type="paragraph" w:styleId="Objetducommentaire">
     <w:name w:val="annotation subject"/>
-    <w:basedOn w:val="aff2"/>
-    <w:next w:val="aff2"/>
-    <w:link w:val="aff5"/>
+    <w:basedOn w:val="Commentaire"/>
+    <w:next w:val="Commentaire"/>
+    <w:link w:val="ObjetducommentaireCar"/>
     <w:uiPriority w:val="99"/>
     <w:semiHidden/>
     <w:unhideWhenUsed/>
@@ -38254,10 +38745,10 @@
       <w:bCs/>
     </w:rPr>
   </w:style>
-  <w:style w:type="character" w:customStyle="1" w:styleId="aff5">
-    <w:name w:val="批注主题 字符"/>
-    <w:basedOn w:val="aff3"/>
-    <w:link w:val="aff4"/>
+  <w:style w:type="character" w:customStyle="1" w:styleId="ObjetducommentaireCar">
+    <w:name w:val="Objet du commentaire Car"/>
+    <w:basedOn w:val="CommentaireCar"/>
+    <w:link w:val="Objetducommentaire"/>
     <w:uiPriority w:val="99"/>
     <w:semiHidden/>
     <w:rsid w:val="001A1085"/>
@@ -38269,7 +38760,7 @@
       <w:szCs w:val="20"/>
     </w:rPr>
   </w:style>
-  <w:style w:type="paragraph" w:styleId="aff6">
+  <w:style w:type="paragraph" w:styleId="Rvision">
     <w:name w:val="Revision"/>
     <w:hidden/>
     <w:uiPriority w:val="99"/>
@@ -38284,9 +38775,9 @@
       <w:szCs w:val="24"/>
     </w:rPr>
   </w:style>
-  <w:style w:type="table" w:styleId="4-5">
+  <w:style w:type="table" w:styleId="TableauGrille4-Accentuation5">
     <w:name w:val="Grid Table 4 Accent 5"/>
-    <w:basedOn w:val="a1"/>
+    <w:basedOn w:val="TableauNormal"/>
     <w:uiPriority w:val="49"/>
     <w:rsid w:val="003A6E7F"/>
     <w:pPr>
@@ -38295,6 +38786,7 @@
     <w:tblPr>
       <w:tblStyleRowBandSize w:val="1"/>
       <w:tblStyleColBandSize w:val="1"/>
+      <w:tblInd w:w="0" w:type="dxa"/>
       <w:tblBorders>
         <w:top w:val="single" w:sz="4" w:space="0" w:color="92CDDC" w:themeColor="accent5" w:themeTint="99"/>
         <w:left w:val="single" w:sz="4" w:space="0" w:color="92CDDC" w:themeColor="accent5" w:themeTint="99"/>
@@ -38303,6 +38795,12 @@
         <w:insideH w:val="single" w:sz="4" w:space="0" w:color="92CDDC" w:themeColor="accent5" w:themeTint="99"/>
         <w:insideV w:val="single" w:sz="4" w:space="0" w:color="92CDDC" w:themeColor="accent5" w:themeTint="99"/>
       </w:tblBorders>
+      <w:tblCellMar>
+        <w:top w:w="0" w:type="dxa"/>
+        <w:left w:w="108" w:type="dxa"/>
+        <w:bottom w:w="0" w:type="dxa"/>
+        <w:right w:w="108" w:type="dxa"/>
+      </w:tblCellMar>
     </w:tblPr>
     <w:tblStylePr w:type="firstRow">
       <w:rPr>
@@ -38360,9 +38858,9 @@
       </w:tcPr>
     </w:tblStylePr>
   </w:style>
-  <w:style w:type="table" w:styleId="4-2">
+  <w:style w:type="table" w:styleId="TableauGrille4-Accentuation2">
     <w:name w:val="Grid Table 4 Accent 2"/>
-    <w:basedOn w:val="a1"/>
+    <w:basedOn w:val="TableauNormal"/>
     <w:uiPriority w:val="49"/>
     <w:rsid w:val="003A6E7F"/>
     <w:pPr>
@@ -38371,6 +38869,7 @@
     <w:tblPr>
       <w:tblStyleRowBandSize w:val="1"/>
       <w:tblStyleColBandSize w:val="1"/>
+      <w:tblInd w:w="0" w:type="dxa"/>
       <w:tblBorders>
         <w:top w:val="single" w:sz="4" w:space="0" w:color="D99594" w:themeColor="accent2" w:themeTint="99"/>
         <w:left w:val="single" w:sz="4" w:space="0" w:color="D99594" w:themeColor="accent2" w:themeTint="99"/>
@@ -38379,6 +38878,12 @@
         <w:insideH w:val="single" w:sz="4" w:space="0" w:color="D99594" w:themeColor="accent2" w:themeTint="99"/>
         <w:insideV w:val="single" w:sz="4" w:space="0" w:color="D99594" w:themeColor="accent2" w:themeTint="99"/>
       </w:tblBorders>
+      <w:tblCellMar>
+        <w:top w:w="0" w:type="dxa"/>
+        <w:left w:w="108" w:type="dxa"/>
+        <w:bottom w:w="0" w:type="dxa"/>
+        <w:right w:w="108" w:type="dxa"/>
+      </w:tblCellMar>
     </w:tblPr>
     <w:tblStylePr w:type="firstRow">
       <w:rPr>
@@ -38435,11 +38940,6 @@
         <w:shd w:val="clear" w:color="auto" w:fill="F2DBDB" w:themeFill="accent2" w:themeFillTint="33"/>
       </w:tcPr>
     </w:tblStylePr>
-  </w:style>
-  <w:style w:type="character" w:customStyle="1" w:styleId="application">
-    <w:name w:val="application"/>
-    <w:basedOn w:val="a0"/>
-    <w:rsid w:val="00686F2C"/>
   </w:style>
 </w:styles>
 </file>
@@ -38734,7 +39234,7 @@
 </file>
 
 <file path=customXml/itemProps1.xml><?xml version="1.0" encoding="utf-8"?>
-<ds:datastoreItem xmlns:ds="http://schemas.openxmlformats.org/officeDocument/2006/customXml" ds:itemID="{0DB7677A-A36C-401E-BF76-7C1F97B0A330}">
+<ds:datastoreItem xmlns:ds="http://schemas.openxmlformats.org/officeDocument/2006/customXml" ds:itemID="{08EB3C44-5D2C-4211-B3DD-9425A8441AC5}">
   <ds:schemaRefs>
     <ds:schemaRef ds:uri="http://schemas.openxmlformats.org/officeDocument/2006/bibliography"/>
   </ds:schemaRefs>

</xml_diff>